<commit_message>
Complete Sprint 1 deliverables: High Level Requirements and supporting documents
- Add F25_T46_High_Level_Requirements.md with system architecture
- Include Business Context Diagram using Mermaid
- Define functional and non-functional requirements
- Specify technology stack (.NET Core, Next.js, PostgreSQL)
- Convert User Stories and Personas to markdown
- Update Project Vision template
- Add all Sprint 1 Word documents

Sprint 1 deliverables complete for September 23, 2025 deadline.
</commit_message>
<xml_diff>
--- a/templates/original/COMP3059-F25-Project Vision Template.docx
+++ b/templates/original/COMP3059-F25-Project Vision Template.docx
@@ -1,6 +1,6 @@
 
 <file path=word/document.xml><?xml version="1.0" encoding="utf-8"?>
-<w:document xmlns:wpc="http://schemas.microsoft.com/office/word/2010/wordprocessingCanvas" xmlns:mc="http://schemas.openxmlformats.org/markup-compatibility/2006" xmlns:o="urn:schemas-microsoft-com:office:office" xmlns:r="http://schemas.openxmlformats.org/officeDocument/2006/relationships" xmlns:m="http://schemas.openxmlformats.org/officeDocument/2006/math" xmlns:v="urn:schemas-microsoft-com:vml" xmlns:wp14="http://schemas.microsoft.com/office/word/2010/wordprocessingDrawing" xmlns:wp="http://schemas.openxmlformats.org/drawingml/2006/wordprocessingDrawing" xmlns:w10="urn:schemas-microsoft-com:office:word" xmlns:w="http://schemas.openxmlformats.org/wordprocessingml/2006/main" xmlns:w14="http://schemas.microsoft.com/office/word/2010/wordml" xmlns:wpg="http://schemas.microsoft.com/office/word/2010/wordprocessingGroup" xmlns:wpi="http://schemas.microsoft.com/office/word/2010/wordprocessingInk" xmlns:wne="http://schemas.microsoft.com/office/word/2006/wordml" xmlns:wps="http://schemas.microsoft.com/office/word/2010/wordprocessingShape" mc:Ignorable="w14 wp14">
+<w:document xmlns:wpc="http://schemas.microsoft.com/office/word/2010/wordprocessingCanvas" xmlns:cx="http://schemas.microsoft.com/office/drawing/2014/chartex" xmlns:cx1="http://schemas.microsoft.com/office/drawing/2015/9/8/chartex" xmlns:cx2="http://schemas.microsoft.com/office/drawing/2015/10/21/chartex" xmlns:cx3="http://schemas.microsoft.com/office/drawing/2016/5/9/chartex" xmlns:cx4="http://schemas.microsoft.com/office/drawing/2016/5/10/chartex" xmlns:cx5="http://schemas.microsoft.com/office/drawing/2016/5/11/chartex" xmlns:cx6="http://schemas.microsoft.com/office/drawing/2016/5/12/chartex" xmlns:cx7="http://schemas.microsoft.com/office/drawing/2016/5/13/chartex" xmlns:cx8="http://schemas.microsoft.com/office/drawing/2016/5/14/chartex" xmlns:mc="http://schemas.openxmlformats.org/markup-compatibility/2006" xmlns:aink="http://schemas.microsoft.com/office/drawing/2016/ink" xmlns:am3d="http://schemas.microsoft.com/office/drawing/2017/model3d" xmlns:o="urn:schemas-microsoft-com:office:office" xmlns:oel="http://schemas.microsoft.com/office/2019/extlst" xmlns:r="http://schemas.openxmlformats.org/officeDocument/2006/relationships" xmlns:m="http://schemas.openxmlformats.org/officeDocument/2006/math" xmlns:v="urn:schemas-microsoft-com:vml" xmlns:wp14="http://schemas.microsoft.com/office/word/2010/wordprocessingDrawing" xmlns:wp="http://schemas.openxmlformats.org/drawingml/2006/wordprocessingDrawing" xmlns:w10="urn:schemas-microsoft-com:office:word" xmlns:w="http://schemas.openxmlformats.org/wordprocessingml/2006/main" xmlns:w14="http://schemas.microsoft.com/office/word/2010/wordml" xmlns:w15="http://schemas.microsoft.com/office/word/2012/wordml" xmlns:w16cex="http://schemas.microsoft.com/office/word/2018/wordml/cex" xmlns:w16cid="http://schemas.microsoft.com/office/word/2016/wordml/cid" xmlns:w16="http://schemas.microsoft.com/office/word/2018/wordml" xmlns:w16du="http://schemas.microsoft.com/office/word/2023/wordml/word16du" xmlns:w16sdtdh="http://schemas.microsoft.com/office/word/2020/wordml/sdtdatahash" xmlns:w16sdtfl="http://schemas.microsoft.com/office/word/2024/wordml/sdtformatlock" xmlns:w16se="http://schemas.microsoft.com/office/word/2015/wordml/symex" xmlns:wpg="http://schemas.microsoft.com/office/word/2010/wordprocessingGroup" xmlns:wpi="http://schemas.microsoft.com/office/word/2010/wordprocessingInk" xmlns:wne="http://schemas.microsoft.com/office/word/2006/wordml" xmlns:wps="http://schemas.microsoft.com/office/word/2010/wordprocessingShape" mc:Ignorable="w14 w15 w16se w16cid w16 w16cex w16sdtdh w16sdtfl w16du wp14">
   <w:body>
     <w:sdt>
       <w:sdtPr>
@@ -82,7 +82,6 @@
                 <w:dataBinding w:prefixMappings="xmlns:ns0='http://schemas.openxmlformats.org/package/2006/metadata/core-properties' xmlns:ns1='http://purl.org/dc/elements/1.1/'" w:xpath="/ns0:coreProperties[1]/ns1:title[1]" w:storeItemID="{6C3C8BC8-F283-45AE-878A-BAB7291924A1}"/>
                 <w:text/>
               </w:sdtPr>
-              <w:sdtEndPr/>
               <w:sdtContent>
                 <w:tc>
                   <w:tcPr>
@@ -107,9 +106,8 @@
                         <w:rFonts w:ascii="Arial" w:eastAsiaTheme="majorEastAsia" w:hAnsi="Arial" w:cs="Arial"/>
                         <w:sz w:val="48"/>
                         <w:szCs w:val="80"/>
-                        <w:lang w:val="en-CA"/>
                       </w:rPr>
-                      <w:t>Project Name</w:t>
+                      <w:t>Soccer Connect</w:t>
                     </w:r>
                   </w:p>
                 </w:tc>
@@ -133,7 +131,6 @@
                 <w:dataBinding w:prefixMappings="xmlns:ns0='http://schemas.openxmlformats.org/package/2006/metadata/core-properties' xmlns:ns1='http://purl.org/dc/elements/1.1/'" w:xpath="/ns0:coreProperties[1]/ns1:subject[1]" w:storeItemID="{6C3C8BC8-F283-45AE-878A-BAB7291924A1}"/>
                 <w:text/>
               </w:sdtPr>
-              <w:sdtEndPr/>
               <w:sdtContent>
                 <w:tc>
                   <w:tcPr>
@@ -197,16 +194,14 @@
                   </w:rPr>
                   <w:t xml:space="preserve">Version </w:t>
                 </w:r>
-                <w:proofErr w:type="spellStart"/>
                 <w:r>
                   <w:rPr>
                     <w:rFonts w:ascii="Arial" w:hAnsi="Arial" w:cs="Arial"/>
                     <w:b/>
                     <w:bCs/>
                   </w:rPr>
-                  <w:t>n.n</w:t>
+                  <w:t>0.1</w:t>
                 </w:r>
-                <w:proofErr w:type="spellEnd"/>
               </w:p>
             </w:tc>
           </w:tr>
@@ -231,7 +226,6 @@
                   <w:calendar w:val="gregorian"/>
                 </w:date>
               </w:sdtPr>
-              <w:sdtEndPr/>
               <w:sdtContent>
                 <w:tc>
                   <w:tcPr>
@@ -268,7 +262,7 @@
               <w:rFonts w:ascii="Arial" w:hAnsi="Arial" w:cs="Arial"/>
             </w:rPr>
             <w:sectPr>
-              <w:headerReference w:type="first" r:id="rId10"/>
+              <w:headerReference w:type="first" r:id="rId9"/>
               <w:pgSz w:w="12240" w:h="15840"/>
               <w:pgMar w:top="2661" w:right="1440" w:bottom="1440" w:left="1440" w:header="851" w:footer="708" w:gutter="0"/>
               <w:cols w:space="708"/>
@@ -2854,19 +2848,6 @@
     </w:p>
     <w:p>
       <w:pPr>
-        <w:rPr>
-          <w:rFonts w:ascii="Arial" w:hAnsi="Arial" w:cs="Arial"/>
-        </w:rPr>
-      </w:pPr>
-      <w:r>
-        <w:rPr>
-          <w:rFonts w:ascii="Arial" w:hAnsi="Arial" w:cs="Arial"/>
-        </w:rPr>
-        <w:t>&lt;Write an introduction of the Project Vision Document providing an overview of the entire document. &gt;</w:t>
-      </w:r>
-    </w:p>
-    <w:p>
-      <w:pPr>
         <w:pStyle w:val="Heading2"/>
         <w:spacing w:after="240"/>
         <w:rPr>
@@ -2888,62 +2869,231 @@
           <w:rFonts w:ascii="Arial" w:hAnsi="Arial" w:cs="Arial"/>
         </w:rPr>
       </w:pPr>
-      <w:bookmarkStart w:id="2" w:name="_Toc328744941"/>
-      <w:r>
-        <w:rPr>
-          <w:rFonts w:ascii="Arial" w:hAnsi="Arial" w:cs="Arial"/>
-        </w:rPr>
-        <w:t>&lt;Specify the purpose o</w:t>
-      </w:r>
-      <w:r>
-        <w:rPr>
-          <w:rFonts w:ascii="Arial" w:hAnsi="Arial" w:cs="Arial"/>
-        </w:rPr>
-        <w:t>f the Project Vision Docume</w:t>
-      </w:r>
-      <w:r>
-        <w:rPr>
-          <w:rFonts w:ascii="Arial" w:hAnsi="Arial" w:cs="Arial"/>
-        </w:rPr>
-        <w:t>nt and why the organization would create this document.</w:t>
-      </w:r>
-      <w:r>
-        <w:rPr>
-          <w:rFonts w:ascii="Arial" w:hAnsi="Arial" w:cs="Arial"/>
-        </w:rPr>
-        <w:t>&gt;</w:t>
+      <w:r>
+        <w:rPr>
+          <w:rFonts w:ascii="Arial" w:hAnsi="Arial" w:cs="Arial"/>
+        </w:rPr>
+        <w:t>The purpose of this document is to</w:t>
+      </w:r>
+      <w:r>
+        <w:rPr>
+          <w:rFonts w:ascii="Arial" w:hAnsi="Arial" w:cs="Arial"/>
+        </w:rPr>
+        <w:t xml:space="preserve"> collect, analyze, and define the high-level needs and features of the Soccer Connect system. </w:t>
+      </w:r>
+      <w:r>
+        <w:rPr>
+          <w:rFonts w:ascii="Arial" w:hAnsi="Arial" w:cs="Arial"/>
+        </w:rPr>
+        <w:t>It focuses on the capabilities needed by the stakeholders, and the target users, and why these needs</w:t>
+      </w:r>
+      <w:r>
+        <w:rPr>
+          <w:rFonts w:ascii="Arial" w:hAnsi="Arial" w:cs="Arial"/>
+        </w:rPr>
+        <w:t xml:space="preserve"> </w:t>
+      </w:r>
+      <w:r>
+        <w:rPr>
+          <w:rFonts w:ascii="Arial" w:hAnsi="Arial" w:cs="Arial"/>
+        </w:rPr>
+        <w:t xml:space="preserve">exist. The details of how the </w:t>
+      </w:r>
+      <w:r>
+        <w:rPr>
+          <w:rFonts w:ascii="Arial" w:hAnsi="Arial" w:cs="Arial"/>
+        </w:rPr>
+        <w:t>Soccer</w:t>
+      </w:r>
+      <w:r>
+        <w:rPr>
+          <w:rFonts w:ascii="Arial" w:hAnsi="Arial" w:cs="Arial"/>
+        </w:rPr>
+        <w:t xml:space="preserve"> </w:t>
+      </w:r>
+      <w:r>
+        <w:rPr>
+          <w:rFonts w:ascii="Arial" w:hAnsi="Arial" w:cs="Arial"/>
+        </w:rPr>
+        <w:t>Connect</w:t>
+      </w:r>
+      <w:r>
+        <w:rPr>
+          <w:rFonts w:ascii="Arial" w:hAnsi="Arial" w:cs="Arial"/>
+        </w:rPr>
+        <w:t xml:space="preserve"> System fulfils these needs are detailed in the use cases and</w:t>
+      </w:r>
+      <w:r>
+        <w:rPr>
+          <w:rFonts w:ascii="Arial" w:hAnsi="Arial" w:cs="Arial"/>
+        </w:rPr>
+        <w:t xml:space="preserve"> </w:t>
+      </w:r>
+      <w:r>
+        <w:rPr>
+          <w:rFonts w:ascii="Arial" w:hAnsi="Arial" w:cs="Arial"/>
+        </w:rPr>
+        <w:t>supplementary specifications.</w:t>
+      </w:r>
+    </w:p>
+    <w:p>
+      <w:pPr>
+        <w:pStyle w:val="Heading2"/>
+        <w:spacing w:after="240"/>
+        <w:rPr>
+          <w:rFonts w:cs="Arial"/>
+        </w:rPr>
+      </w:pPr>
+      <w:bookmarkStart w:id="2" w:name="_Toc19888674"/>
+      <w:r>
+        <w:rPr>
+          <w:rFonts w:cs="Arial"/>
+        </w:rPr>
+        <w:t>Scope</w:t>
       </w:r>
       <w:bookmarkEnd w:id="2"/>
     </w:p>
     <w:p>
       <w:pPr>
-        <w:pStyle w:val="Heading2"/>
-        <w:spacing w:after="240"/>
+        <w:ind w:firstLine="576"/>
+      </w:pPr>
+      <w:r>
+        <w:rPr>
+          <w:rFonts w:ascii="Arial" w:hAnsi="Arial" w:cs="Arial"/>
+        </w:rPr>
+        <w:t xml:space="preserve">This Vision Document applies to the Soccer Connect system which will be developed by the development team. The </w:t>
+      </w:r>
+      <w:r>
+        <w:rPr>
+          <w:rFonts w:ascii="Arial" w:hAnsi="Arial" w:cs="Arial"/>
+        </w:rPr>
+        <w:t>development</w:t>
+      </w:r>
+      <w:r>
+        <w:rPr>
+          <w:rFonts w:ascii="Arial" w:hAnsi="Arial" w:cs="Arial"/>
+        </w:rPr>
+        <w:t xml:space="preserve"> team will develop this client-server system to interface with</w:t>
+      </w:r>
+      <w:r>
+        <w:rPr>
+          <w:rFonts w:ascii="Arial" w:hAnsi="Arial" w:cs="Arial"/>
+        </w:rPr>
+        <w:t xml:space="preserve"> user devices, primarily computers</w:t>
+      </w:r>
+      <w:r>
+        <w:rPr>
+          <w:rFonts w:ascii="Arial" w:hAnsi="Arial" w:cs="Arial"/>
+        </w:rPr>
+        <w:t>.</w:t>
+      </w:r>
+    </w:p>
+    <w:p>
+      <w:pPr>
+        <w:pStyle w:val="Heading3"/>
         <w:rPr>
           <w:rFonts w:cs="Arial"/>
         </w:rPr>
       </w:pPr>
-      <w:bookmarkStart w:id="3" w:name="_Toc19888674"/>
+      <w:bookmarkStart w:id="3" w:name="_Toc19888675"/>
       <w:r>
         <w:rPr>
           <w:rFonts w:cs="Arial"/>
         </w:rPr>
-        <w:t>Scope</w:t>
+        <w:t>In Scope</w:t>
       </w:r>
       <w:bookmarkEnd w:id="3"/>
     </w:p>
     <w:p>
       <w:pPr>
-        <w:rPr>
-          <w:rFonts w:ascii="Arial" w:hAnsi="Arial" w:cs="Arial"/>
-          <w:b/>
-        </w:rPr>
-      </w:pPr>
-      <w:r>
-        <w:rPr>
-          <w:rFonts w:ascii="Arial" w:hAnsi="Arial" w:cs="Arial"/>
-        </w:rPr>
-        <w:t>&lt;A brief description of scope&gt;</w:t>
+        <w:ind w:firstLine="720"/>
+        <w:rPr>
+          <w:rFonts w:ascii="Arial" w:hAnsi="Arial" w:cs="Arial"/>
+        </w:rPr>
+      </w:pPr>
+      <w:r>
+        <w:rPr>
+          <w:rFonts w:ascii="Arial" w:hAnsi="Arial" w:cs="Arial"/>
+        </w:rPr>
+        <w:t xml:space="preserve">The </w:t>
+      </w:r>
+      <w:r>
+        <w:rPr>
+          <w:rFonts w:ascii="Arial" w:hAnsi="Arial" w:cs="Arial"/>
+        </w:rPr>
+        <w:t>Soccer Connect application</w:t>
+      </w:r>
+      <w:r>
+        <w:rPr>
+          <w:rFonts w:ascii="Arial" w:hAnsi="Arial" w:cs="Arial"/>
+        </w:rPr>
+        <w:t xml:space="preserve"> allows</w:t>
+      </w:r>
+      <w:r>
+        <w:rPr>
+          <w:rFonts w:ascii="Arial" w:hAnsi="Arial" w:cs="Arial"/>
+        </w:rPr>
+        <w:t xml:space="preserve"> users to connect with the</w:t>
+      </w:r>
+      <w:r>
+        <w:rPr>
+          <w:rFonts w:ascii="Arial" w:hAnsi="Arial" w:cs="Arial"/>
+        </w:rPr>
+        <w:t xml:space="preserve"> wider</w:t>
+      </w:r>
+      <w:r>
+        <w:rPr>
+          <w:rFonts w:ascii="Arial" w:hAnsi="Arial" w:cs="Arial"/>
+        </w:rPr>
+        <w:t xml:space="preserve"> soccer playing</w:t>
+      </w:r>
+      <w:r>
+        <w:rPr>
+          <w:rFonts w:ascii="Arial" w:hAnsi="Arial" w:cs="Arial"/>
+        </w:rPr>
+        <w:t>/enjoying</w:t>
+      </w:r>
+      <w:r>
+        <w:rPr>
+          <w:rFonts w:ascii="Arial" w:hAnsi="Arial" w:cs="Arial"/>
+        </w:rPr>
+        <w:t xml:space="preserve"> community of their region in a variety of ways</w:t>
+      </w:r>
+      <w:r>
+        <w:rPr>
+          <w:rFonts w:ascii="Arial" w:hAnsi="Arial" w:cs="Arial"/>
+        </w:rPr>
+        <w:t xml:space="preserve">. </w:t>
+      </w:r>
+      <w:r>
+        <w:rPr>
+          <w:rFonts w:ascii="Arial" w:hAnsi="Arial" w:cs="Arial"/>
+        </w:rPr>
+        <w:t xml:space="preserve">Including booking fields and play spaces, organizations can post job listings and inform potential players of </w:t>
+      </w:r>
+      <w:r>
+        <w:rPr>
+          <w:rFonts w:ascii="Arial" w:hAnsi="Arial" w:cs="Arial"/>
+        </w:rPr>
+        <w:t>openings</w:t>
+      </w:r>
+      <w:r>
+        <w:rPr>
+          <w:rFonts w:ascii="Arial" w:hAnsi="Arial" w:cs="Arial"/>
+        </w:rPr>
+        <w:t xml:space="preserve"> on </w:t>
+      </w:r>
+      <w:r>
+        <w:rPr>
+          <w:rFonts w:ascii="Arial" w:hAnsi="Arial" w:cs="Arial"/>
+        </w:rPr>
+        <w:t>teams and</w:t>
+      </w:r>
+      <w:r>
+        <w:rPr>
+          <w:rFonts w:ascii="Arial" w:hAnsi="Arial" w:cs="Arial"/>
+        </w:rPr>
+        <w:t xml:space="preserve"> offers a community hub where users can interact with one another.</w:t>
       </w:r>
     </w:p>
     <w:p>
@@ -2953,112 +3103,64 @@
           <w:rFonts w:cs="Arial"/>
         </w:rPr>
       </w:pPr>
-      <w:bookmarkStart w:id="4" w:name="_Toc19888675"/>
+      <w:bookmarkStart w:id="4" w:name="_Toc19888676"/>
       <w:r>
         <w:rPr>
           <w:rFonts w:cs="Arial"/>
         </w:rPr>
-        <w:t>In Scope</w:t>
+        <w:t>Out of Scope</w:t>
       </w:r>
       <w:bookmarkEnd w:id="4"/>
     </w:p>
     <w:p>
       <w:pPr>
-        <w:ind w:left="720"/>
-        <w:rPr>
-          <w:rFonts w:ascii="Arial" w:hAnsi="Arial" w:cs="Arial"/>
-        </w:rPr>
-      </w:pPr>
-      <w:r>
-        <w:rPr>
-          <w:rFonts w:ascii="Arial" w:hAnsi="Arial" w:cs="Arial"/>
-        </w:rPr>
-        <w:t>&lt;Write</w:t>
-      </w:r>
-      <w:r>
-        <w:rPr>
-          <w:rFonts w:ascii="Arial" w:hAnsi="Arial" w:cs="Arial"/>
-        </w:rPr>
-        <w:t xml:space="preserve"> areas in scope for this project</w:t>
-      </w:r>
-      <w:r>
-        <w:rPr>
-          <w:rFonts w:ascii="Arial" w:hAnsi="Arial" w:cs="Arial"/>
-        </w:rPr>
-        <w:t>&gt;</w:t>
-      </w:r>
-      <w:r>
-        <w:rPr>
-          <w:rFonts w:ascii="Arial" w:hAnsi="Arial" w:cs="Arial"/>
-        </w:rPr>
-        <w:t xml:space="preserve"> </w:t>
+        <w:rPr>
+          <w:rFonts w:ascii="Arial" w:hAnsi="Arial" w:cs="Arial"/>
+        </w:rPr>
+      </w:pPr>
+      <w:r>
+        <w:rPr>
+          <w:rFonts w:ascii="Arial" w:hAnsi="Arial" w:cs="Arial"/>
+        </w:rPr>
+        <w:tab/>
+        <w:t xml:space="preserve">&lt; </w:t>
+      </w:r>
+      <w:r>
+        <w:rPr>
+          <w:rFonts w:ascii="Arial" w:eastAsia="Times New Roman" w:hAnsi="Arial" w:cs="Arial"/>
+        </w:rPr>
+        <w:t>Define the processes and system are not affected or influenced by this document</w:t>
+      </w:r>
+      <w:r>
+        <w:rPr>
+          <w:rFonts w:ascii="Arial" w:hAnsi="Arial" w:cs="Arial"/>
+        </w:rPr>
+        <w:t xml:space="preserve"> &gt;</w:t>
       </w:r>
     </w:p>
     <w:p>
       <w:pPr>
-        <w:pStyle w:val="Heading3"/>
-        <w:rPr>
-          <w:rFonts w:cs="Arial"/>
-        </w:rPr>
-      </w:pPr>
-      <w:bookmarkStart w:id="5" w:name="_Toc19888676"/>
-      <w:r>
-        <w:rPr>
-          <w:rFonts w:cs="Arial"/>
-        </w:rPr>
-        <w:t>Out of Scope</w:t>
-      </w:r>
-      <w:bookmarkEnd w:id="5"/>
+        <w:rPr>
+          <w:rFonts w:ascii="Arial" w:hAnsi="Arial" w:cs="Arial"/>
+        </w:rPr>
+      </w:pPr>
     </w:p>
     <w:p>
       <w:pPr>
-        <w:rPr>
-          <w:rFonts w:ascii="Arial" w:hAnsi="Arial" w:cs="Arial"/>
-        </w:rPr>
-      </w:pPr>
-      <w:r>
-        <w:rPr>
-          <w:rFonts w:ascii="Arial" w:hAnsi="Arial" w:cs="Arial"/>
-        </w:rPr>
-        <w:tab/>
-        <w:t xml:space="preserve">&lt; </w:t>
-      </w:r>
-      <w:r>
-        <w:rPr>
-          <w:rFonts w:ascii="Arial" w:eastAsia="Times New Roman" w:hAnsi="Arial" w:cs="Arial"/>
-        </w:rPr>
-        <w:t>Define the processes and system are not affected or influenced by this document</w:t>
-      </w:r>
-      <w:r>
-        <w:rPr>
-          <w:rFonts w:ascii="Arial" w:hAnsi="Arial" w:cs="Arial"/>
-        </w:rPr>
-        <w:t xml:space="preserve"> &gt;</w:t>
-      </w:r>
-    </w:p>
-    <w:p>
-      <w:pPr>
-        <w:rPr>
-          <w:rFonts w:ascii="Arial" w:hAnsi="Arial" w:cs="Arial"/>
-        </w:rPr>
-      </w:pPr>
-    </w:p>
-    <w:p>
-      <w:pPr>
         <w:pStyle w:val="Heading2"/>
         <w:spacing w:after="240"/>
         <w:rPr>
           <w:rFonts w:cs="Arial"/>
         </w:rPr>
       </w:pPr>
-      <w:bookmarkStart w:id="6" w:name="_Toc19888677"/>
+      <w:bookmarkStart w:id="5" w:name="_Toc19888677"/>
       <w:r>
         <w:rPr>
           <w:rFonts w:cs="Arial"/>
         </w:rPr>
         <w:t>Definitions, Acronyms, and Abbreviations</w:t>
       </w:r>
-      <w:bookmarkEnd w:id="6"/>
+      <w:bookmarkEnd w:id="5"/>
     </w:p>
     <w:p>
       <w:pPr>
@@ -3298,15 +3400,14 @@
           <w:rFonts w:cs="Arial"/>
         </w:rPr>
       </w:pPr>
-      <w:bookmarkStart w:id="7" w:name="_Toc19888678"/>
+      <w:bookmarkStart w:id="6" w:name="_Toc19888678"/>
       <w:r>
         <w:rPr>
           <w:rFonts w:cs="Arial"/>
         </w:rPr>
-        <w:lastRenderedPageBreak/>
         <w:t>References</w:t>
       </w:r>
-      <w:bookmarkEnd w:id="7"/>
+      <w:bookmarkEnd w:id="6"/>
     </w:p>
     <w:p>
       <w:pPr>
@@ -3735,8 +3836,6 @@
         </w:rPr>
         <w:br w:type="page"/>
       </w:r>
-      <w:bookmarkStart w:id="8" w:name="_GoBack"/>
-      <w:bookmarkEnd w:id="8"/>
     </w:p>
     <w:p>
       <w:pPr>
@@ -3745,7 +3844,7 @@
           <w:rFonts w:cs="Arial"/>
         </w:rPr>
       </w:pPr>
-      <w:bookmarkStart w:id="9" w:name="_Toc19888679"/>
+      <w:bookmarkStart w:id="7" w:name="_Toc19888679"/>
       <w:r>
         <w:rPr>
           <w:rFonts w:cs="Arial"/>
@@ -3753,7 +3852,7 @@
         <w:lastRenderedPageBreak/>
         <w:t>Positioning</w:t>
       </w:r>
-      <w:bookmarkEnd w:id="9"/>
+      <w:bookmarkEnd w:id="7"/>
       <w:r>
         <w:rPr>
           <w:rFonts w:cs="Arial"/>
@@ -3769,14 +3868,14 @@
           <w:rFonts w:cs="Arial"/>
         </w:rPr>
       </w:pPr>
-      <w:bookmarkStart w:id="10" w:name="_Toc19888680"/>
+      <w:bookmarkStart w:id="8" w:name="_Toc19888680"/>
       <w:r>
         <w:rPr>
           <w:rFonts w:cs="Arial"/>
         </w:rPr>
         <w:t>Business Opportunity</w:t>
       </w:r>
-      <w:bookmarkEnd w:id="10"/>
+      <w:bookmarkEnd w:id="8"/>
       <w:r>
         <w:rPr>
           <w:rFonts w:cs="Arial"/>
@@ -3817,14 +3916,14 @@
           <w:rFonts w:cs="Arial"/>
         </w:rPr>
       </w:pPr>
-      <w:bookmarkStart w:id="11" w:name="_Toc19888681"/>
+      <w:bookmarkStart w:id="9" w:name="_Toc19888681"/>
       <w:r>
         <w:rPr>
           <w:rFonts w:cs="Arial"/>
         </w:rPr>
         <w:t>Problem Statement</w:t>
       </w:r>
-      <w:bookmarkEnd w:id="11"/>
+      <w:bookmarkEnd w:id="9"/>
     </w:p>
     <w:p>
       <w:pPr>
@@ -4115,14 +4214,14 @@
           <w:rFonts w:cs="Arial"/>
         </w:rPr>
       </w:pPr>
-      <w:bookmarkStart w:id="12" w:name="_Toc19888682"/>
+      <w:bookmarkStart w:id="10" w:name="_Toc19888682"/>
       <w:r>
         <w:rPr>
           <w:rFonts w:cs="Arial"/>
         </w:rPr>
         <w:t>Product Position Statement</w:t>
       </w:r>
-      <w:bookmarkEnd w:id="12"/>
+      <w:bookmarkEnd w:id="10"/>
     </w:p>
     <w:p>
       <w:pPr>
@@ -4557,11 +4656,11 @@
           <w:szCs w:val="18"/>
         </w:rPr>
       </w:pPr>
-      <w:bookmarkStart w:id="13" w:name="_Toc19888683"/>
+      <w:bookmarkStart w:id="11" w:name="_Toc19888683"/>
       <w:r>
         <w:t>SWOT Analysis</w:t>
       </w:r>
-      <w:bookmarkEnd w:id="13"/>
+      <w:bookmarkEnd w:id="11"/>
       <w:r>
         <w:t xml:space="preserve"> </w:t>
       </w:r>
@@ -4579,9 +4678,9 @@
           <w:szCs w:val="18"/>
         </w:rPr>
       </w:pPr>
-      <w:bookmarkStart w:id="14" w:name="_Toc19887858"/>
-      <w:bookmarkStart w:id="15" w:name="_Toc19888117"/>
-      <w:bookmarkStart w:id="16" w:name="_Toc19888684"/>
+      <w:bookmarkStart w:id="12" w:name="_Toc19887858"/>
+      <w:bookmarkStart w:id="13" w:name="_Toc19888117"/>
+      <w:bookmarkStart w:id="14" w:name="_Toc19888684"/>
       <w:r>
         <w:rPr>
           <w:sz w:val="18"/>
@@ -4596,7 +4695,7 @@
         </w:rPr>
         <w:t xml:space="preserve">Reference: </w:t>
       </w:r>
-      <w:hyperlink r:id="rId11" w:history="1">
+      <w:hyperlink r:id="rId10" w:history="1">
         <w:r>
           <w:rPr>
             <w:rStyle w:val="Hyperlink"/>
@@ -4613,9 +4712,9 @@
         </w:rPr>
         <w:t>)</w:t>
       </w:r>
+      <w:bookmarkEnd w:id="12"/>
+      <w:bookmarkEnd w:id="13"/>
       <w:bookmarkEnd w:id="14"/>
-      <w:bookmarkEnd w:id="15"/>
-      <w:bookmarkEnd w:id="16"/>
     </w:p>
     <w:tbl>
       <w:tblPr>
@@ -4956,7 +5055,7 @@
           <w:rFonts w:cs="Arial"/>
         </w:rPr>
       </w:pPr>
-      <w:bookmarkStart w:id="17" w:name="_Toc19888685"/>
+      <w:bookmarkStart w:id="15" w:name="_Toc19888685"/>
       <w:r>
         <w:rPr>
           <w:rFonts w:cs="Arial"/>
@@ -4964,7 +5063,7 @@
         <w:lastRenderedPageBreak/>
         <w:t>Stakeholder and User Descriptions</w:t>
       </w:r>
-      <w:bookmarkEnd w:id="17"/>
+      <w:bookmarkEnd w:id="15"/>
     </w:p>
     <w:p>
       <w:pPr>
@@ -5011,14 +5110,14 @@
           <w:rFonts w:cs="Arial"/>
         </w:rPr>
       </w:pPr>
-      <w:bookmarkStart w:id="18" w:name="_Toc19888686"/>
+      <w:bookmarkStart w:id="16" w:name="_Toc19888686"/>
       <w:r>
         <w:rPr>
           <w:rFonts w:cs="Arial"/>
         </w:rPr>
         <w:t>Stakeholder Summary</w:t>
       </w:r>
-      <w:bookmarkEnd w:id="18"/>
+      <w:bookmarkEnd w:id="16"/>
     </w:p>
     <w:p>
       <w:pPr>
@@ -5153,19 +5252,7 @@
               <w:rPr>
                 <w:rFonts w:cs="Arial"/>
               </w:rPr>
-              <w:t>&lt;</w:t>
-            </w:r>
-            <w:r>
-              <w:rPr>
-                <w:rFonts w:eastAsia="Times New Roman" w:cs="Arial"/>
-              </w:rPr>
-              <w:t>Name the stakeholder type</w:t>
-            </w:r>
-            <w:r>
-              <w:rPr>
-                <w:rFonts w:cs="Arial"/>
-              </w:rPr>
-              <w:t xml:space="preserve"> &gt;</w:t>
+              <w:t>Team Members</w:t>
             </w:r>
           </w:p>
         </w:tc>
@@ -5183,31 +5270,7 @@
               <w:rPr>
                 <w:rFonts w:cs="Arial"/>
               </w:rPr>
-              <w:t xml:space="preserve">&lt; </w:t>
-            </w:r>
-            <w:r>
-              <w:rPr>
-                <w:rFonts w:eastAsia="Times New Roman" w:cs="Arial"/>
-              </w:rPr>
-              <w:t>Briefly descr</w:t>
-            </w:r>
-            <w:r>
-              <w:rPr>
-                <w:rFonts w:eastAsia="Times New Roman" w:cs="Arial"/>
-              </w:rPr>
-              <w:t>i</w:t>
-            </w:r>
-            <w:r>
-              <w:rPr>
-                <w:rFonts w:eastAsia="Times New Roman" w:cs="Arial"/>
-              </w:rPr>
-              <w:t>be what the stakeholder represents with respect to the project</w:t>
-            </w:r>
-            <w:r>
-              <w:rPr>
-                <w:rFonts w:cs="Arial"/>
-              </w:rPr>
-              <w:t xml:space="preserve"> &gt;</w:t>
+              <w:t>The individuals who will put most of the time and work into the creation of the app/system.</w:t>
             </w:r>
           </w:p>
         </w:tc>
@@ -5225,31 +5288,7 @@
               <w:rPr>
                 <w:rFonts w:cs="Arial"/>
               </w:rPr>
-              <w:t xml:space="preserve">&lt; </w:t>
-            </w:r>
-            <w:r>
-              <w:rPr>
-                <w:rFonts w:eastAsia="Times New Roman" w:cs="Arial"/>
-              </w:rPr>
-              <w:t>Briefly describe the role the stakeholder wi</w:t>
-            </w:r>
-            <w:r>
-              <w:rPr>
-                <w:rFonts w:cs="Arial"/>
-              </w:rPr>
-              <w:t>l</w:t>
-            </w:r>
-            <w:r>
-              <w:rPr>
-                <w:rFonts w:eastAsia="Times New Roman" w:cs="Arial"/>
-              </w:rPr>
-              <w:t>l play throughout the lifecycle of the project.</w:t>
-            </w:r>
-            <w:r>
-              <w:rPr>
-                <w:rFonts w:cs="Arial"/>
-              </w:rPr>
-              <w:t>&gt;</w:t>
+              <w:t>The team members will research user needs, and using a variety of technologies will develop the system to be used by end users.</w:t>
             </w:r>
           </w:p>
         </w:tc>
@@ -5268,6 +5307,12 @@
                 <w:rFonts w:cs="Arial"/>
               </w:rPr>
             </w:pPr>
+            <w:r>
+              <w:rPr>
+                <w:rFonts w:cs="Arial"/>
+              </w:rPr>
+              <w:t>Soccer Clubs</w:t>
+            </w:r>
           </w:p>
         </w:tc>
         <w:tc>
@@ -5280,6 +5325,66 @@
                 <w:rFonts w:cs="Arial"/>
               </w:rPr>
             </w:pPr>
+            <w:r>
+              <w:rPr>
+                <w:rFonts w:cs="Arial"/>
+              </w:rPr>
+              <w:t xml:space="preserve">An end user who </w:t>
+            </w:r>
+            <w:r>
+              <w:rPr>
+                <w:rFonts w:cs="Arial"/>
+              </w:rPr>
+              <w:t>represents a professional organization</w:t>
+            </w:r>
+            <w:r>
+              <w:rPr>
+                <w:rFonts w:cs="Arial"/>
+              </w:rPr>
+              <w:t xml:space="preserve"> </w:t>
+            </w:r>
+            <w:r>
+              <w:rPr>
+                <w:rFonts w:cs="Arial"/>
+              </w:rPr>
+              <w:t xml:space="preserve">that </w:t>
+            </w:r>
+            <w:r>
+              <w:rPr>
+                <w:rFonts w:cs="Arial"/>
+              </w:rPr>
+              <w:t>benefits</w:t>
+            </w:r>
+            <w:r>
+              <w:rPr>
+                <w:rFonts w:cs="Arial"/>
+              </w:rPr>
+              <w:t xml:space="preserve"> </w:t>
+            </w:r>
+            <w:r>
+              <w:rPr>
+                <w:rFonts w:cs="Arial"/>
+              </w:rPr>
+              <w:t>from</w:t>
+            </w:r>
+            <w:r>
+              <w:rPr>
+                <w:rFonts w:cs="Arial"/>
+              </w:rPr>
+              <w:t xml:space="preserve"> </w:t>
+            </w:r>
+            <w:r>
+              <w:rPr>
+                <w:rFonts w:cs="Arial"/>
+              </w:rPr>
+              <w:t>wide</w:t>
+            </w:r>
+            <w:r>
+              <w:rPr>
+                <w:rFonts w:cs="Arial"/>
+              </w:rPr>
+              <w:t xml:space="preserve"> usage of the system.</w:t>
+            </w:r>
           </w:p>
         </w:tc>
         <w:tc>
@@ -5309,6 +5414,12 @@
                 <w:rFonts w:cs="Arial"/>
               </w:rPr>
             </w:pPr>
+            <w:r>
+              <w:rPr>
+                <w:rFonts w:cs="Arial"/>
+              </w:rPr>
+              <w:t>Players</w:t>
+            </w:r>
           </w:p>
         </w:tc>
         <w:tc>
@@ -5321,6 +5432,18 @@
                 <w:rFonts w:cs="Arial"/>
               </w:rPr>
             </w:pPr>
+            <w:r>
+              <w:rPr>
+                <w:rFonts w:cs="Arial"/>
+              </w:rPr>
+              <w:t xml:space="preserve">The average/most common </w:t>
+            </w:r>
+            <w:r>
+              <w:rPr>
+                <w:rFonts w:cs="Arial"/>
+              </w:rPr>
+              <w:t>user who will use the system.</w:t>
+            </w:r>
           </w:p>
         </w:tc>
         <w:tc>
@@ -5334,6 +5457,90 @@
                 <w:rFonts w:cs="Arial"/>
               </w:rPr>
             </w:pPr>
+            <w:r>
+              <w:rPr>
+                <w:rFonts w:cs="Arial"/>
+              </w:rPr>
+              <w:t xml:space="preserve">User feedback will be used for </w:t>
+            </w:r>
+            <w:r>
+              <w:rPr>
+                <w:rFonts w:cs="Arial"/>
+              </w:rPr>
+              <w:t>upgrading and altering systems. The expectation that there will be many users will be used for stress testing.</w:t>
+            </w:r>
+          </w:p>
+        </w:tc>
+      </w:tr>
+      <w:tr>
+        <w:trPr>
+          <w:cantSplit/>
+        </w:trPr>
+        <w:tc>
+          <w:tcPr>
+            <w:tcW w:w="3192" w:type="dxa"/>
+          </w:tcPr>
+          <w:p>
+            <w:pPr>
+              <w:rPr>
+                <w:rFonts w:cs="Arial"/>
+              </w:rPr>
+            </w:pPr>
+            <w:r>
+              <w:rPr>
+                <w:rFonts w:cs="Arial"/>
+              </w:rPr>
+              <w:t>Sponsors</w:t>
+            </w:r>
+          </w:p>
+        </w:tc>
+        <w:tc>
+          <w:tcPr>
+            <w:tcW w:w="3192" w:type="dxa"/>
+          </w:tcPr>
+          <w:p>
+            <w:pPr>
+              <w:rPr>
+                <w:rFonts w:cs="Arial"/>
+              </w:rPr>
+            </w:pPr>
+            <w:r>
+              <w:rPr>
+                <w:rFonts w:cs="Arial"/>
+              </w:rPr>
+              <w:t>A significant source of publicity and financial support</w:t>
+            </w:r>
+            <w:r>
+              <w:rPr>
+                <w:rFonts w:cs="Arial"/>
+              </w:rPr>
+              <w:t>.</w:t>
+            </w:r>
+          </w:p>
+        </w:tc>
+        <w:tc>
+          <w:tcPr>
+            <w:tcW w:w="3192" w:type="dxa"/>
+          </w:tcPr>
+          <w:p>
+            <w:pPr>
+              <w:keepNext/>
+              <w:rPr>
+                <w:rFonts w:cs="Arial"/>
+              </w:rPr>
+            </w:pPr>
+            <w:r>
+              <w:rPr>
+                <w:rFonts w:cs="Arial"/>
+              </w:rPr>
+              <w:t xml:space="preserve">Partnering with </w:t>
+            </w:r>
+            <w:r>
+              <w:rPr>
+                <w:rFonts w:cs="Arial"/>
+              </w:rPr>
+              <w:t>another company can be a source of funding for the project/a means to legitimize the final product to the wider public.</w:t>
+            </w:r>
           </w:p>
         </w:tc>
       </w:tr>
@@ -5397,14 +5604,14 @@
           <w:rFonts w:cs="Arial"/>
         </w:rPr>
       </w:pPr>
-      <w:bookmarkStart w:id="19" w:name="_Toc19888687"/>
+      <w:bookmarkStart w:id="17" w:name="_Toc19888687"/>
       <w:r>
         <w:rPr>
           <w:rFonts w:cs="Arial"/>
         </w:rPr>
         <w:t>User Summary</w:t>
       </w:r>
-      <w:bookmarkEnd w:id="19"/>
+      <w:bookmarkEnd w:id="17"/>
     </w:p>
     <w:p>
       <w:pPr>
@@ -5816,12 +6023,6 @@
           <w:rFonts w:ascii="Arial" w:hAnsi="Arial" w:cs="Arial"/>
         </w:rPr>
       </w:pPr>
-      <w:r>
-        <w:rPr>
-          <w:rFonts w:ascii="Arial" w:hAnsi="Arial" w:cs="Arial"/>
-        </w:rPr>
-        <w:br w:type="page"/>
-      </w:r>
     </w:p>
     <w:p>
       <w:pPr>
@@ -5831,15 +6032,14 @@
           <w:rFonts w:cs="Arial"/>
         </w:rPr>
       </w:pPr>
-      <w:bookmarkStart w:id="20" w:name="_Toc19888688"/>
+      <w:bookmarkStart w:id="18" w:name="_Toc19888688"/>
       <w:r>
         <w:rPr>
           <w:rFonts w:cs="Arial"/>
         </w:rPr>
-        <w:lastRenderedPageBreak/>
         <w:t>Stakeholder Requirements</w:t>
       </w:r>
-      <w:bookmarkEnd w:id="20"/>
+      <w:bookmarkEnd w:id="18"/>
     </w:p>
     <w:p>
       <w:pPr>
@@ -5936,10 +6136,17 @@
           </w:tcPr>
           <w:p>
             <w:pPr>
-              <w:rPr>
-                <w:rFonts w:cs="Arial"/>
-              </w:rPr>
-            </w:pPr>
+              <w:jc w:val="center"/>
+              <w:rPr>
+                <w:rFonts w:cs="Arial"/>
+              </w:rPr>
+            </w:pPr>
+            <w:r>
+              <w:rPr>
+                <w:rFonts w:cs="Arial"/>
+              </w:rPr>
+              <w:t>1</w:t>
+            </w:r>
           </w:p>
         </w:tc>
         <w:tc>
@@ -5952,6 +6159,30 @@
                 <w:rFonts w:cs="Arial"/>
               </w:rPr>
             </w:pPr>
+            <w:r>
+              <w:rPr>
+                <w:rFonts w:cs="Arial"/>
+              </w:rPr>
+              <w:t>User profile</w:t>
+            </w:r>
+            <w:r>
+              <w:rPr>
+                <w:rFonts w:cs="Arial"/>
+              </w:rPr>
+              <w:t>s</w:t>
+            </w:r>
+            <w:r>
+              <w:rPr>
+                <w:rFonts w:cs="Arial"/>
+              </w:rPr>
+              <w:t xml:space="preserve"> </w:t>
+            </w:r>
+            <w:r>
+              <w:rPr>
+                <w:rFonts w:cs="Arial"/>
+              </w:rPr>
+              <w:t>with stats</w:t>
+            </w:r>
           </w:p>
         </w:tc>
         <w:tc>
@@ -5960,10 +6191,17 @@
           </w:tcPr>
           <w:p>
             <w:pPr>
-              <w:rPr>
-                <w:rFonts w:cs="Arial"/>
-              </w:rPr>
-            </w:pPr>
+              <w:jc w:val="center"/>
+              <w:rPr>
+                <w:rFonts w:cs="Arial"/>
+              </w:rPr>
+            </w:pPr>
+            <w:r>
+              <w:rPr>
+                <w:rFonts w:cs="Arial"/>
+              </w:rPr>
+              <w:t>Players</w:t>
+            </w:r>
           </w:p>
         </w:tc>
       </w:tr>
@@ -5977,10 +6215,17 @@
           </w:tcPr>
           <w:p>
             <w:pPr>
-              <w:rPr>
-                <w:rFonts w:cs="Arial"/>
-              </w:rPr>
-            </w:pPr>
+              <w:jc w:val="center"/>
+              <w:rPr>
+                <w:rFonts w:cs="Arial"/>
+              </w:rPr>
+            </w:pPr>
+            <w:r>
+              <w:rPr>
+                <w:rFonts w:cs="Arial"/>
+              </w:rPr>
+              <w:t>2</w:t>
+            </w:r>
           </w:p>
         </w:tc>
         <w:tc>
@@ -5993,6 +6238,30 @@
                 <w:rFonts w:cs="Arial"/>
               </w:rPr>
             </w:pPr>
+            <w:r>
+              <w:rPr>
+                <w:rFonts w:cs="Arial"/>
+              </w:rPr>
+              <w:t xml:space="preserve">Private </w:t>
+            </w:r>
+            <w:r>
+              <w:rPr>
+                <w:rFonts w:cs="Arial"/>
+              </w:rPr>
+              <w:t>chat rooms and direct messag</w:t>
+            </w:r>
+            <w:r>
+              <w:rPr>
+                <w:rFonts w:cs="Arial"/>
+              </w:rPr>
+              <w:t>ing</w:t>
+            </w:r>
+            <w:r>
+              <w:rPr>
+                <w:rFonts w:cs="Arial"/>
+              </w:rPr>
+              <w:t>.</w:t>
+            </w:r>
           </w:p>
         </w:tc>
         <w:tc>
@@ -6001,10 +6270,17 @@
           </w:tcPr>
           <w:p>
             <w:pPr>
-              <w:rPr>
-                <w:rFonts w:cs="Arial"/>
-              </w:rPr>
-            </w:pPr>
+              <w:jc w:val="center"/>
+              <w:rPr>
+                <w:rFonts w:cs="Arial"/>
+              </w:rPr>
+            </w:pPr>
+            <w:r>
+              <w:rPr>
+                <w:rFonts w:cs="Arial"/>
+              </w:rPr>
+              <w:t>Players</w:t>
+            </w:r>
           </w:p>
         </w:tc>
       </w:tr>
@@ -6018,10 +6294,17 @@
           </w:tcPr>
           <w:p>
             <w:pPr>
-              <w:rPr>
-                <w:rFonts w:cs="Arial"/>
-              </w:rPr>
-            </w:pPr>
+              <w:jc w:val="center"/>
+              <w:rPr>
+                <w:rFonts w:cs="Arial"/>
+              </w:rPr>
+            </w:pPr>
+            <w:r>
+              <w:rPr>
+                <w:rFonts w:cs="Arial"/>
+              </w:rPr>
+              <w:t>3</w:t>
+            </w:r>
           </w:p>
         </w:tc>
         <w:tc>
@@ -6034,6 +6317,36 @@
                 <w:rFonts w:cs="Arial"/>
               </w:rPr>
             </w:pPr>
+            <w:r>
+              <w:rPr>
+                <w:rFonts w:cs="Arial"/>
+              </w:rPr>
+              <w:t>J</w:t>
+            </w:r>
+            <w:r>
+              <w:rPr>
+                <w:rFonts w:cs="Arial"/>
+              </w:rPr>
+              <w:t>ob</w:t>
+            </w:r>
+            <w:r>
+              <w:rPr>
+                <w:rFonts w:cs="Arial"/>
+              </w:rPr>
+              <w:t>/staff</w:t>
+            </w:r>
+            <w:r>
+              <w:rPr>
+                <w:rFonts w:cs="Arial"/>
+              </w:rPr>
+              <w:t xml:space="preserve"> listings</w:t>
+            </w:r>
+            <w:r>
+              <w:rPr>
+                <w:rFonts w:cs="Arial"/>
+              </w:rPr>
+              <w:t>.</w:t>
+            </w:r>
           </w:p>
         </w:tc>
         <w:tc>
@@ -6043,6 +6356,317 @@
           <w:p>
             <w:pPr>
               <w:keepNext/>
+              <w:jc w:val="center"/>
+              <w:rPr>
+                <w:rFonts w:cs="Arial"/>
+              </w:rPr>
+            </w:pPr>
+            <w:r>
+              <w:rPr>
+                <w:rFonts w:cs="Arial"/>
+              </w:rPr>
+              <w:t>Soccer Clubs</w:t>
+            </w:r>
+          </w:p>
+        </w:tc>
+      </w:tr>
+      <w:tr>
+        <w:trPr>
+          <w:cantSplit/>
+        </w:trPr>
+        <w:tc>
+          <w:tcPr>
+            <w:tcW w:w="3192" w:type="dxa"/>
+          </w:tcPr>
+          <w:p>
+            <w:pPr>
+              <w:jc w:val="center"/>
+              <w:rPr>
+                <w:rFonts w:cs="Arial"/>
+              </w:rPr>
+            </w:pPr>
+            <w:r>
+              <w:rPr>
+                <w:rFonts w:cs="Arial"/>
+              </w:rPr>
+              <w:t>4</w:t>
+            </w:r>
+          </w:p>
+        </w:tc>
+        <w:tc>
+          <w:tcPr>
+            <w:tcW w:w="3192" w:type="dxa"/>
+          </w:tcPr>
+          <w:p>
+            <w:pPr>
+              <w:rPr>
+                <w:rFonts w:cs="Arial"/>
+              </w:rPr>
+            </w:pPr>
+            <w:r>
+              <w:rPr>
+                <w:rFonts w:cs="Arial"/>
+              </w:rPr>
+              <w:t>Field/play space booking.</w:t>
+            </w:r>
+          </w:p>
+        </w:tc>
+        <w:tc>
+          <w:tcPr>
+            <w:tcW w:w="3192" w:type="dxa"/>
+          </w:tcPr>
+          <w:p>
+            <w:pPr>
+              <w:keepNext/>
+              <w:jc w:val="center"/>
+              <w:rPr>
+                <w:rFonts w:cs="Arial"/>
+              </w:rPr>
+            </w:pPr>
+            <w:r>
+              <w:rPr>
+                <w:rFonts w:cs="Arial"/>
+              </w:rPr>
+              <w:t>Players</w:t>
+            </w:r>
+          </w:p>
+        </w:tc>
+      </w:tr>
+      <w:tr>
+        <w:trPr>
+          <w:cantSplit/>
+        </w:trPr>
+        <w:tc>
+          <w:tcPr>
+            <w:tcW w:w="3192" w:type="dxa"/>
+          </w:tcPr>
+          <w:p>
+            <w:pPr>
+              <w:jc w:val="center"/>
+              <w:rPr>
+                <w:rFonts w:cs="Arial"/>
+              </w:rPr>
+            </w:pPr>
+            <w:r>
+              <w:rPr>
+                <w:rFonts w:cs="Arial"/>
+              </w:rPr>
+              <w:t>5</w:t>
+            </w:r>
+          </w:p>
+        </w:tc>
+        <w:tc>
+          <w:tcPr>
+            <w:tcW w:w="3192" w:type="dxa"/>
+          </w:tcPr>
+          <w:p>
+            <w:pPr>
+              <w:rPr>
+                <w:rFonts w:cs="Arial"/>
+              </w:rPr>
+            </w:pPr>
+            <w:r>
+              <w:rPr>
+                <w:rFonts w:cs="Arial"/>
+              </w:rPr>
+              <w:t xml:space="preserve">Posting </w:t>
+            </w:r>
+            <w:r>
+              <w:rPr>
+                <w:rFonts w:cs="Arial"/>
+              </w:rPr>
+              <w:t>Ad</w:t>
+            </w:r>
+            <w:r>
+              <w:rPr>
+                <w:rFonts w:cs="Arial"/>
+              </w:rPr>
+              <w:t>vertisements</w:t>
+            </w:r>
+          </w:p>
+        </w:tc>
+        <w:tc>
+          <w:tcPr>
+            <w:tcW w:w="3192" w:type="dxa"/>
+          </w:tcPr>
+          <w:p>
+            <w:pPr>
+              <w:keepNext/>
+              <w:jc w:val="center"/>
+              <w:rPr>
+                <w:rFonts w:cs="Arial"/>
+              </w:rPr>
+            </w:pPr>
+            <w:r>
+              <w:rPr>
+                <w:rFonts w:cs="Arial"/>
+              </w:rPr>
+              <w:t>Sponsors</w:t>
+            </w:r>
+          </w:p>
+        </w:tc>
+      </w:tr>
+      <w:tr>
+        <w:trPr>
+          <w:cantSplit/>
+        </w:trPr>
+        <w:tc>
+          <w:tcPr>
+            <w:tcW w:w="3192" w:type="dxa"/>
+          </w:tcPr>
+          <w:p>
+            <w:pPr>
+              <w:jc w:val="center"/>
+              <w:rPr>
+                <w:rFonts w:cs="Arial"/>
+              </w:rPr>
+            </w:pPr>
+            <w:r>
+              <w:rPr>
+                <w:rFonts w:cs="Arial"/>
+              </w:rPr>
+              <w:t>6</w:t>
+            </w:r>
+          </w:p>
+        </w:tc>
+        <w:tc>
+          <w:tcPr>
+            <w:tcW w:w="3192" w:type="dxa"/>
+          </w:tcPr>
+          <w:p>
+            <w:pPr>
+              <w:rPr>
+                <w:rFonts w:cs="Arial"/>
+              </w:rPr>
+            </w:pPr>
+            <w:r>
+              <w:rPr>
+                <w:rFonts w:cs="Arial"/>
+              </w:rPr>
+              <w:t>Team management</w:t>
+            </w:r>
+          </w:p>
+        </w:tc>
+        <w:tc>
+          <w:tcPr>
+            <w:tcW w:w="3192" w:type="dxa"/>
+          </w:tcPr>
+          <w:p>
+            <w:pPr>
+              <w:keepNext/>
+              <w:jc w:val="center"/>
+              <w:rPr>
+                <w:rFonts w:cs="Arial"/>
+              </w:rPr>
+            </w:pPr>
+            <w:r>
+              <w:rPr>
+                <w:rFonts w:cs="Arial"/>
+              </w:rPr>
+              <w:t>Soccer Clubs/Players</w:t>
+            </w:r>
+          </w:p>
+        </w:tc>
+      </w:tr>
+      <w:tr>
+        <w:trPr>
+          <w:cantSplit/>
+        </w:trPr>
+        <w:tc>
+          <w:tcPr>
+            <w:tcW w:w="3192" w:type="dxa"/>
+          </w:tcPr>
+          <w:p>
+            <w:pPr>
+              <w:jc w:val="center"/>
+              <w:rPr>
+                <w:rFonts w:cs="Arial"/>
+              </w:rPr>
+            </w:pPr>
+            <w:r>
+              <w:rPr>
+                <w:rFonts w:cs="Arial"/>
+              </w:rPr>
+              <w:t>7</w:t>
+            </w:r>
+          </w:p>
+        </w:tc>
+        <w:tc>
+          <w:tcPr>
+            <w:tcW w:w="3192" w:type="dxa"/>
+          </w:tcPr>
+          <w:p>
+            <w:pPr>
+              <w:rPr>
+                <w:rFonts w:cs="Arial"/>
+              </w:rPr>
+            </w:pPr>
+            <w:r>
+              <w:rPr>
+                <w:rFonts w:cs="Arial"/>
+              </w:rPr>
+              <w:t>General message board</w:t>
+            </w:r>
+          </w:p>
+        </w:tc>
+        <w:tc>
+          <w:tcPr>
+            <w:tcW w:w="3192" w:type="dxa"/>
+          </w:tcPr>
+          <w:p>
+            <w:pPr>
+              <w:keepNext/>
+              <w:jc w:val="center"/>
+              <w:rPr>
+                <w:rFonts w:cs="Arial"/>
+              </w:rPr>
+            </w:pPr>
+            <w:r>
+              <w:rPr>
+                <w:rFonts w:cs="Arial"/>
+              </w:rPr>
+              <w:t>Players/Soccer Clubs/Sponsors</w:t>
+            </w:r>
+          </w:p>
+        </w:tc>
+      </w:tr>
+      <w:tr>
+        <w:trPr>
+          <w:cantSplit/>
+        </w:trPr>
+        <w:tc>
+          <w:tcPr>
+            <w:tcW w:w="3192" w:type="dxa"/>
+          </w:tcPr>
+          <w:p>
+            <w:pPr>
+              <w:jc w:val="center"/>
+              <w:rPr>
+                <w:rFonts w:cs="Arial"/>
+              </w:rPr>
+            </w:pPr>
+          </w:p>
+        </w:tc>
+        <w:tc>
+          <w:tcPr>
+            <w:tcW w:w="3192" w:type="dxa"/>
+          </w:tcPr>
+          <w:p>
+            <w:pPr>
+              <w:rPr>
+                <w:rFonts w:cs="Arial"/>
+              </w:rPr>
+            </w:pPr>
+          </w:p>
+        </w:tc>
+        <w:tc>
+          <w:tcPr>
+            <w:tcW w:w="3192" w:type="dxa"/>
+          </w:tcPr>
+          <w:p>
+            <w:pPr>
+              <w:keepNext/>
+              <w:jc w:val="center"/>
               <w:rPr>
                 <w:rFonts w:cs="Arial"/>
               </w:rPr>
@@ -6110,14 +6734,14 @@
           <w:rFonts w:cs="Arial"/>
         </w:rPr>
       </w:pPr>
-      <w:bookmarkStart w:id="21" w:name="_Toc19888689"/>
+      <w:bookmarkStart w:id="19" w:name="_Toc19888689"/>
       <w:r>
         <w:rPr>
           <w:rFonts w:cs="Arial"/>
         </w:rPr>
         <w:t>System Features</w:t>
       </w:r>
-      <w:bookmarkEnd w:id="21"/>
+      <w:bookmarkEnd w:id="19"/>
     </w:p>
     <w:p>
       <w:pPr>
@@ -6306,6 +6930,90 @@
           </w:p>
         </w:tc>
       </w:tr>
+      <w:tr>
+        <w:trPr>
+          <w:cantSplit/>
+        </w:trPr>
+        <w:tc>
+          <w:tcPr>
+            <w:tcW w:w="3192" w:type="dxa"/>
+          </w:tcPr>
+          <w:p>
+            <w:pPr>
+              <w:rPr>
+                <w:rFonts w:cs="Arial"/>
+              </w:rPr>
+            </w:pPr>
+          </w:p>
+        </w:tc>
+        <w:tc>
+          <w:tcPr>
+            <w:tcW w:w="3192" w:type="dxa"/>
+          </w:tcPr>
+          <w:p>
+            <w:pPr>
+              <w:rPr>
+                <w:rFonts w:cs="Arial"/>
+              </w:rPr>
+            </w:pPr>
+          </w:p>
+        </w:tc>
+        <w:tc>
+          <w:tcPr>
+            <w:tcW w:w="3192" w:type="dxa"/>
+          </w:tcPr>
+          <w:p>
+            <w:pPr>
+              <w:keepNext/>
+              <w:rPr>
+                <w:rFonts w:cs="Arial"/>
+              </w:rPr>
+            </w:pPr>
+          </w:p>
+        </w:tc>
+      </w:tr>
+      <w:tr>
+        <w:trPr>
+          <w:cantSplit/>
+        </w:trPr>
+        <w:tc>
+          <w:tcPr>
+            <w:tcW w:w="3192" w:type="dxa"/>
+          </w:tcPr>
+          <w:p>
+            <w:pPr>
+              <w:rPr>
+                <w:rFonts w:cs="Arial"/>
+              </w:rPr>
+            </w:pPr>
+          </w:p>
+        </w:tc>
+        <w:tc>
+          <w:tcPr>
+            <w:tcW w:w="3192" w:type="dxa"/>
+          </w:tcPr>
+          <w:p>
+            <w:pPr>
+              <w:rPr>
+                <w:rFonts w:cs="Arial"/>
+              </w:rPr>
+            </w:pPr>
+          </w:p>
+        </w:tc>
+        <w:tc>
+          <w:tcPr>
+            <w:tcW w:w="3192" w:type="dxa"/>
+          </w:tcPr>
+          <w:p>
+            <w:pPr>
+              <w:keepNext/>
+              <w:rPr>
+                <w:rFonts w:cs="Arial"/>
+              </w:rPr>
+            </w:pPr>
+          </w:p>
+        </w:tc>
+      </w:tr>
     </w:tbl>
     <w:p>
       <w:pPr>
@@ -6366,14 +7074,14 @@
           <w:rFonts w:cs="Arial"/>
         </w:rPr>
       </w:pPr>
-      <w:bookmarkStart w:id="22" w:name="_Toc19888690"/>
+      <w:bookmarkStart w:id="20" w:name="_Toc19888690"/>
       <w:r>
         <w:rPr>
           <w:rFonts w:cs="Arial"/>
         </w:rPr>
         <w:t>Assumptions</w:t>
       </w:r>
-      <w:bookmarkEnd w:id="22"/>
+      <w:bookmarkEnd w:id="20"/>
     </w:p>
     <w:p>
       <w:pPr>
@@ -6420,14 +7128,15 @@
           <w:rFonts w:cs="Arial"/>
         </w:rPr>
       </w:pPr>
-      <w:bookmarkStart w:id="23" w:name="_Toc19888691"/>
+      <w:bookmarkStart w:id="21" w:name="_Toc19888691"/>
       <w:r>
         <w:rPr>
           <w:rFonts w:cs="Arial"/>
         </w:rPr>
+        <w:lastRenderedPageBreak/>
         <w:t>Constraints</w:t>
       </w:r>
-      <w:bookmarkEnd w:id="23"/>
+      <w:bookmarkEnd w:id="21"/>
     </w:p>
     <w:p>
       <w:pPr>
@@ -6470,16 +7179,409 @@
       <w:pPr>
         <w:rPr>
           <w:rFonts w:ascii="Arial" w:hAnsi="Arial" w:cs="Arial"/>
-        </w:rPr>
-      </w:pPr>
+          <w:sz w:val="24"/>
+          <w:szCs w:val="24"/>
+        </w:rPr>
+      </w:pPr>
+      <w:r>
+        <w:rPr>
+          <w:rFonts w:ascii="Arial" w:hAnsi="Arial" w:cs="Arial"/>
+          <w:sz w:val="24"/>
+          <w:szCs w:val="24"/>
+        </w:rPr>
+        <w:t>Security</w:t>
+      </w:r>
     </w:p>
     <w:p>
       <w:pPr>
-        <w:rPr>
-          <w:rFonts w:eastAsiaTheme="majorEastAsia" w:cstheme="majorBidi"/>
-          <w:color w:val="365F91" w:themeColor="accent1" w:themeShade="BF"/>
-          <w:sz w:val="32"/>
-          <w:szCs w:val="32"/>
+        <w:pStyle w:val="ListParagraph"/>
+        <w:numPr>
+          <w:ilvl w:val="0"/>
+          <w:numId w:val="5"/>
+        </w:numPr>
+        <w:rPr>
+          <w:rFonts w:ascii="Arial" w:hAnsi="Arial" w:cs="Arial"/>
+          <w:sz w:val="24"/>
+          <w:szCs w:val="24"/>
+        </w:rPr>
+      </w:pPr>
+      <w:r>
+        <w:rPr>
+          <w:rFonts w:ascii="Arial" w:hAnsi="Arial" w:cs="Arial"/>
+        </w:rPr>
+        <w:t>User</w:t>
+      </w:r>
+      <w:r>
+        <w:rPr>
+          <w:rFonts w:ascii="Arial" w:hAnsi="Arial" w:cs="Arial"/>
+        </w:rPr>
+        <w:t xml:space="preserve"> info which includes user</w:t>
+      </w:r>
+      <w:r>
+        <w:rPr>
+          <w:rFonts w:ascii="Arial" w:hAnsi="Arial" w:cs="Arial"/>
+        </w:rPr>
+        <w:t>name and passwords which need to be stored in a database server</w:t>
+      </w:r>
+    </w:p>
+    <w:p>
+      <w:pPr>
+        <w:pStyle w:val="ListParagraph"/>
+        <w:numPr>
+          <w:ilvl w:val="0"/>
+          <w:numId w:val="5"/>
+        </w:numPr>
+        <w:rPr>
+          <w:rFonts w:ascii="Arial" w:hAnsi="Arial" w:cs="Arial"/>
+          <w:sz w:val="24"/>
+          <w:szCs w:val="24"/>
+        </w:rPr>
+      </w:pPr>
+      <w:r>
+        <w:rPr>
+          <w:rFonts w:ascii="Arial" w:hAnsi="Arial" w:cs="Arial"/>
+        </w:rPr>
+        <w:t>Two factor authentication</w:t>
+      </w:r>
+    </w:p>
+    <w:p>
+      <w:pPr>
+        <w:pStyle w:val="ListParagraph"/>
+        <w:numPr>
+          <w:ilvl w:val="0"/>
+          <w:numId w:val="5"/>
+        </w:numPr>
+        <w:rPr>
+          <w:rFonts w:ascii="Arial" w:hAnsi="Arial" w:cs="Arial"/>
+          <w:sz w:val="24"/>
+          <w:szCs w:val="24"/>
+        </w:rPr>
+      </w:pPr>
+      <w:r>
+        <w:rPr>
+          <w:rFonts w:ascii="Arial" w:hAnsi="Arial" w:cs="Arial"/>
+        </w:rPr>
+        <w:t>Users sign in with a username and password</w:t>
+      </w:r>
+    </w:p>
+    <w:p>
+      <w:pPr>
+        <w:pStyle w:val="ListParagraph"/>
+        <w:numPr>
+          <w:ilvl w:val="0"/>
+          <w:numId w:val="5"/>
+        </w:numPr>
+        <w:rPr>
+          <w:rFonts w:ascii="Arial" w:hAnsi="Arial" w:cs="Arial"/>
+          <w:sz w:val="24"/>
+          <w:szCs w:val="24"/>
+        </w:rPr>
+      </w:pPr>
+      <w:r>
+        <w:rPr>
+          <w:rFonts w:ascii="Arial" w:hAnsi="Arial" w:cs="Arial"/>
+        </w:rPr>
+        <w:t>Encrypting/securing communications not just between users but from the system to databases</w:t>
+      </w:r>
+    </w:p>
+    <w:p>
+      <w:pPr>
+        <w:rPr>
+          <w:rFonts w:ascii="Arial" w:hAnsi="Arial" w:cs="Arial"/>
+          <w:sz w:val="24"/>
+          <w:szCs w:val="24"/>
+        </w:rPr>
+      </w:pPr>
+      <w:r>
+        <w:rPr>
+          <w:rFonts w:ascii="Arial" w:hAnsi="Arial" w:cs="Arial"/>
+          <w:sz w:val="24"/>
+          <w:szCs w:val="24"/>
+        </w:rPr>
+        <w:t>Usability</w:t>
+      </w:r>
+    </w:p>
+    <w:p>
+      <w:pPr>
+        <w:pStyle w:val="ListParagraph"/>
+        <w:numPr>
+          <w:ilvl w:val="0"/>
+          <w:numId w:val="6"/>
+        </w:numPr>
+        <w:rPr>
+          <w:rFonts w:ascii="Arial" w:hAnsi="Arial" w:cs="Arial"/>
+        </w:rPr>
+      </w:pPr>
+      <w:r>
+        <w:rPr>
+          <w:rFonts w:ascii="Arial" w:hAnsi="Arial" w:cs="Arial"/>
+        </w:rPr>
+        <w:t>Font size</w:t>
+      </w:r>
+      <w:r>
+        <w:rPr>
+          <w:rFonts w:ascii="Arial" w:hAnsi="Arial" w:cs="Arial"/>
+        </w:rPr>
+        <w:t>, color choices</w:t>
+      </w:r>
+    </w:p>
+    <w:p>
+      <w:pPr>
+        <w:pStyle w:val="ListParagraph"/>
+        <w:numPr>
+          <w:ilvl w:val="0"/>
+          <w:numId w:val="6"/>
+        </w:numPr>
+        <w:rPr>
+          <w:rFonts w:ascii="Arial" w:hAnsi="Arial" w:cs="Arial"/>
+        </w:rPr>
+      </w:pPr>
+      <w:r>
+        <w:rPr>
+          <w:rFonts w:ascii="Arial" w:hAnsi="Arial" w:cs="Arial"/>
+        </w:rPr>
+        <w:t>Layout in conjunction with advertisement</w:t>
+      </w:r>
+      <w:r>
+        <w:rPr>
+          <w:rFonts w:ascii="Arial" w:hAnsi="Arial" w:cs="Arial"/>
+        </w:rPr>
+        <w:t xml:space="preserve"> is legible</w:t>
+      </w:r>
+    </w:p>
+    <w:p>
+      <w:pPr>
+        <w:pStyle w:val="ListParagraph"/>
+        <w:numPr>
+          <w:ilvl w:val="0"/>
+          <w:numId w:val="6"/>
+        </w:numPr>
+        <w:rPr>
+          <w:rFonts w:ascii="Arial" w:hAnsi="Arial" w:cs="Arial"/>
+        </w:rPr>
+      </w:pPr>
+      <w:r>
+        <w:rPr>
+          <w:rFonts w:ascii="Arial" w:hAnsi="Arial" w:cs="Arial"/>
+        </w:rPr>
+        <w:t>Easy to use</w:t>
+      </w:r>
+    </w:p>
+    <w:p>
+      <w:pPr>
+        <w:rPr>
+          <w:rFonts w:ascii="Arial" w:hAnsi="Arial" w:cs="Arial"/>
+          <w:sz w:val="24"/>
+          <w:szCs w:val="24"/>
+        </w:rPr>
+      </w:pPr>
+      <w:r>
+        <w:rPr>
+          <w:rFonts w:ascii="Arial" w:hAnsi="Arial" w:cs="Arial"/>
+          <w:sz w:val="24"/>
+          <w:szCs w:val="24"/>
+        </w:rPr>
+        <w:t>Capacity</w:t>
+      </w:r>
+    </w:p>
+    <w:p>
+      <w:pPr>
+        <w:pStyle w:val="ListParagraph"/>
+        <w:numPr>
+          <w:ilvl w:val="0"/>
+          <w:numId w:val="7"/>
+        </w:numPr>
+        <w:rPr>
+          <w:rFonts w:ascii="Arial" w:hAnsi="Arial" w:cs="Arial"/>
+          <w:sz w:val="24"/>
+          <w:szCs w:val="24"/>
+        </w:rPr>
+      </w:pPr>
+      <w:r>
+        <w:rPr>
+          <w:rFonts w:ascii="Arial" w:hAnsi="Arial" w:cs="Arial"/>
+        </w:rPr>
+        <w:t xml:space="preserve">Based on technology used there </w:t>
+      </w:r>
+      <w:r>
+        <w:rPr>
+          <w:rFonts w:ascii="Arial" w:hAnsi="Arial" w:cs="Arial"/>
+        </w:rPr>
+        <w:t>is maximum</w:t>
+      </w:r>
+      <w:r>
+        <w:rPr>
+          <w:rFonts w:ascii="Arial" w:hAnsi="Arial" w:cs="Arial"/>
+        </w:rPr>
+        <w:t xml:space="preserve"> limit to the </w:t>
+      </w:r>
+      <w:r>
+        <w:rPr>
+          <w:rFonts w:ascii="Arial" w:hAnsi="Arial" w:cs="Arial"/>
+        </w:rPr>
+        <w:t xml:space="preserve">number of </w:t>
+      </w:r>
+      <w:r>
+        <w:rPr>
+          <w:rFonts w:ascii="Arial" w:hAnsi="Arial" w:cs="Arial"/>
+        </w:rPr>
+        <w:t>active logged in users</w:t>
+      </w:r>
+      <w:r>
+        <w:rPr>
+          <w:rFonts w:ascii="Arial" w:hAnsi="Arial" w:cs="Arial"/>
+        </w:rPr>
+        <w:t>.</w:t>
+      </w:r>
+    </w:p>
+    <w:p>
+      <w:pPr>
+        <w:rPr>
+          <w:rFonts w:ascii="Arial" w:hAnsi="Arial" w:cs="Arial"/>
+          <w:sz w:val="24"/>
+          <w:szCs w:val="24"/>
+        </w:rPr>
+      </w:pPr>
+      <w:r>
+        <w:rPr>
+          <w:rFonts w:ascii="Arial" w:hAnsi="Arial" w:cs="Arial"/>
+          <w:sz w:val="24"/>
+          <w:szCs w:val="24"/>
+        </w:rPr>
+        <w:t>Cost</w:t>
+      </w:r>
+    </w:p>
+    <w:p>
+      <w:pPr>
+        <w:pStyle w:val="ListParagraph"/>
+        <w:numPr>
+          <w:ilvl w:val="0"/>
+          <w:numId w:val="8"/>
+        </w:numPr>
+        <w:rPr>
+          <w:rFonts w:ascii="Arial" w:hAnsi="Arial" w:cs="Arial"/>
+          <w:sz w:val="24"/>
+          <w:szCs w:val="24"/>
+        </w:rPr>
+      </w:pPr>
+      <w:r>
+        <w:rPr>
+          <w:rFonts w:ascii="Arial" w:hAnsi="Arial" w:cs="Arial"/>
+        </w:rPr>
+        <w:t>Since we are a small team there is probably a cost associated with technology required to enable features</w:t>
+      </w:r>
+      <w:r>
+        <w:rPr>
+          <w:rFonts w:ascii="Arial" w:hAnsi="Arial" w:cs="Arial"/>
+        </w:rPr>
+        <w:t>.</w:t>
+      </w:r>
+    </w:p>
+    <w:p>
+      <w:pPr>
+        <w:rPr>
+          <w:rFonts w:ascii="Arial" w:hAnsi="Arial" w:cs="Arial"/>
+          <w:sz w:val="24"/>
+          <w:szCs w:val="24"/>
+        </w:rPr>
+      </w:pPr>
+      <w:r>
+        <w:rPr>
+          <w:rFonts w:ascii="Arial" w:hAnsi="Arial" w:cs="Arial"/>
+          <w:sz w:val="24"/>
+          <w:szCs w:val="24"/>
+        </w:rPr>
+        <w:t>Scope</w:t>
+      </w:r>
+    </w:p>
+    <w:p>
+      <w:pPr>
+        <w:pStyle w:val="ListParagraph"/>
+        <w:numPr>
+          <w:ilvl w:val="0"/>
+          <w:numId w:val="8"/>
+        </w:numPr>
+        <w:rPr>
+          <w:rFonts w:ascii="Arial" w:hAnsi="Arial" w:cs="Arial"/>
+          <w:sz w:val="24"/>
+          <w:szCs w:val="24"/>
+        </w:rPr>
+      </w:pPr>
+      <w:r>
+        <w:rPr>
+          <w:rFonts w:ascii="Arial" w:hAnsi="Arial" w:cs="Arial"/>
+        </w:rPr>
+        <w:t xml:space="preserve">As development occurs there could be a </w:t>
+      </w:r>
+      <w:r>
+        <w:rPr>
+          <w:rFonts w:ascii="Arial" w:hAnsi="Arial" w:cs="Arial"/>
+        </w:rPr>
+        <w:t>growth</w:t>
+      </w:r>
+      <w:r>
+        <w:rPr>
+          <w:rFonts w:ascii="Arial" w:hAnsi="Arial" w:cs="Arial"/>
+        </w:rPr>
+        <w:t xml:space="preserve"> in the number of features initially desired by the team</w:t>
+      </w:r>
+      <w:r>
+        <w:rPr>
+          <w:rFonts w:ascii="Arial" w:hAnsi="Arial" w:cs="Arial"/>
+        </w:rPr>
+        <w:t xml:space="preserve"> that does not align with features required</w:t>
+      </w:r>
+      <w:r>
+        <w:rPr>
+          <w:rFonts w:ascii="Arial" w:hAnsi="Arial" w:cs="Arial"/>
+        </w:rPr>
+        <w:t xml:space="preserve"> by stakeholders</w:t>
+      </w:r>
+      <w:r>
+        <w:rPr>
+          <w:rFonts w:ascii="Arial" w:hAnsi="Arial" w:cs="Arial"/>
+        </w:rPr>
+        <w:t>.</w:t>
+      </w:r>
+    </w:p>
+    <w:p>
+      <w:pPr>
+        <w:rPr>
+          <w:rFonts w:ascii="Arial" w:hAnsi="Arial" w:cs="Arial"/>
+          <w:sz w:val="24"/>
+          <w:szCs w:val="24"/>
+        </w:rPr>
+      </w:pPr>
+      <w:r>
+        <w:rPr>
+          <w:rFonts w:ascii="Arial" w:hAnsi="Arial" w:cs="Arial"/>
+          <w:sz w:val="24"/>
+          <w:szCs w:val="24"/>
+        </w:rPr>
+        <w:t>Time</w:t>
+      </w:r>
+    </w:p>
+    <w:p>
+      <w:pPr>
+        <w:pStyle w:val="ListParagraph"/>
+        <w:numPr>
+          <w:ilvl w:val="0"/>
+          <w:numId w:val="8"/>
+        </w:numPr>
+        <w:rPr>
+          <w:rFonts w:ascii="Arial" w:hAnsi="Arial" w:cs="Arial"/>
+          <w:sz w:val="24"/>
+          <w:szCs w:val="24"/>
+        </w:rPr>
+      </w:pPr>
+    </w:p>
+    <w:p>
+      <w:pPr>
+        <w:rPr>
+          <w:rFonts w:ascii="Arial" w:eastAsiaTheme="majorEastAsia" w:hAnsi="Arial" w:cs="Arial"/>
+          <w:color w:val="F6F6F6"/>
+          <w:sz w:val="24"/>
+          <w:szCs w:val="24"/>
         </w:rPr>
       </w:pPr>
     </w:p>
@@ -6492,8 +7594,8 @@
       </w:pPr>
     </w:p>
     <w:sectPr>
-      <w:headerReference w:type="default" r:id="rId12"/>
-      <w:footerReference w:type="default" r:id="rId13"/>
+      <w:headerReference w:type="default" r:id="rId11"/>
+      <w:footerReference w:type="default" r:id="rId12"/>
       <w:pgSz w:w="12240" w:h="15840"/>
       <w:pgMar w:top="1440" w:right="1440" w:bottom="1440" w:left="1440" w:header="708" w:footer="708" w:gutter="0"/>
       <w:cols w:space="708"/>
@@ -6504,7 +7606,7 @@
 </file>
 
 <file path=word/endnotes.xml><?xml version="1.0" encoding="utf-8"?>
-<w:endnotes xmlns:wpc="http://schemas.microsoft.com/office/word/2010/wordprocessingCanvas" xmlns:mc="http://schemas.openxmlformats.org/markup-compatibility/2006" xmlns:o="urn:schemas-microsoft-com:office:office" xmlns:r="http://schemas.openxmlformats.org/officeDocument/2006/relationships" xmlns:m="http://schemas.openxmlformats.org/officeDocument/2006/math" xmlns:v="urn:schemas-microsoft-com:vml" xmlns:wp14="http://schemas.microsoft.com/office/word/2010/wordprocessingDrawing" xmlns:wp="http://schemas.openxmlformats.org/drawingml/2006/wordprocessingDrawing" xmlns:w10="urn:schemas-microsoft-com:office:word" xmlns:w="http://schemas.openxmlformats.org/wordprocessingml/2006/main" xmlns:w14="http://schemas.microsoft.com/office/word/2010/wordml" xmlns:wpg="http://schemas.microsoft.com/office/word/2010/wordprocessingGroup" xmlns:wpi="http://schemas.microsoft.com/office/word/2010/wordprocessingInk" xmlns:wne="http://schemas.microsoft.com/office/word/2006/wordml" xmlns:wps="http://schemas.microsoft.com/office/word/2010/wordprocessingShape" mc:Ignorable="w14 wp14">
+<w:endnotes xmlns:wpc="http://schemas.microsoft.com/office/word/2010/wordprocessingCanvas" xmlns:cx="http://schemas.microsoft.com/office/drawing/2014/chartex" xmlns:cx1="http://schemas.microsoft.com/office/drawing/2015/9/8/chartex" xmlns:cx2="http://schemas.microsoft.com/office/drawing/2015/10/21/chartex" xmlns:cx3="http://schemas.microsoft.com/office/drawing/2016/5/9/chartex" xmlns:cx4="http://schemas.microsoft.com/office/drawing/2016/5/10/chartex" xmlns:cx5="http://schemas.microsoft.com/office/drawing/2016/5/11/chartex" xmlns:cx6="http://schemas.microsoft.com/office/drawing/2016/5/12/chartex" xmlns:cx7="http://schemas.microsoft.com/office/drawing/2016/5/13/chartex" xmlns:cx8="http://schemas.microsoft.com/office/drawing/2016/5/14/chartex" xmlns:mc="http://schemas.openxmlformats.org/markup-compatibility/2006" xmlns:aink="http://schemas.microsoft.com/office/drawing/2016/ink" xmlns:am3d="http://schemas.microsoft.com/office/drawing/2017/model3d" xmlns:o="urn:schemas-microsoft-com:office:office" xmlns:oel="http://schemas.microsoft.com/office/2019/extlst" xmlns:r="http://schemas.openxmlformats.org/officeDocument/2006/relationships" xmlns:m="http://schemas.openxmlformats.org/officeDocument/2006/math" xmlns:v="urn:schemas-microsoft-com:vml" xmlns:wp14="http://schemas.microsoft.com/office/word/2010/wordprocessingDrawing" xmlns:wp="http://schemas.openxmlformats.org/drawingml/2006/wordprocessingDrawing" xmlns:w10="urn:schemas-microsoft-com:office:word" xmlns:w="http://schemas.openxmlformats.org/wordprocessingml/2006/main" xmlns:w14="http://schemas.microsoft.com/office/word/2010/wordml" xmlns:w15="http://schemas.microsoft.com/office/word/2012/wordml" xmlns:w16cex="http://schemas.microsoft.com/office/word/2018/wordml/cex" xmlns:w16cid="http://schemas.microsoft.com/office/word/2016/wordml/cid" xmlns:w16="http://schemas.microsoft.com/office/word/2018/wordml" xmlns:w16du="http://schemas.microsoft.com/office/word/2023/wordml/word16du" xmlns:w16sdtdh="http://schemas.microsoft.com/office/word/2020/wordml/sdtdatahash" xmlns:w16sdtfl="http://schemas.microsoft.com/office/word/2024/wordml/sdtformatlock" xmlns:w16se="http://schemas.microsoft.com/office/word/2015/wordml/symex" xmlns:wpg="http://schemas.microsoft.com/office/word/2010/wordprocessingGroup" xmlns:wpi="http://schemas.microsoft.com/office/word/2010/wordprocessingInk" xmlns:wne="http://schemas.microsoft.com/office/word/2006/wordml" xmlns:wps="http://schemas.microsoft.com/office/word/2010/wordprocessingShape" mc:Ignorable="w14 w15 w16se w16cid w16 w16cex w16sdtdh w16sdtfl w16du wp14">
   <w:endnote w:type="separator" w:id="-1">
     <w:p>
       <w:pPr>
@@ -6529,7 +7631,7 @@
 </file>
 
 <file path=word/footer1.xml><?xml version="1.0" encoding="utf-8"?>
-<w:ftr xmlns:wpc="http://schemas.microsoft.com/office/word/2010/wordprocessingCanvas" xmlns:mc="http://schemas.openxmlformats.org/markup-compatibility/2006" xmlns:o="urn:schemas-microsoft-com:office:office" xmlns:r="http://schemas.openxmlformats.org/officeDocument/2006/relationships" xmlns:m="http://schemas.openxmlformats.org/officeDocument/2006/math" xmlns:v="urn:schemas-microsoft-com:vml" xmlns:wp14="http://schemas.microsoft.com/office/word/2010/wordprocessingDrawing" xmlns:wp="http://schemas.openxmlformats.org/drawingml/2006/wordprocessingDrawing" xmlns:w10="urn:schemas-microsoft-com:office:word" xmlns:w="http://schemas.openxmlformats.org/wordprocessingml/2006/main" xmlns:w14="http://schemas.microsoft.com/office/word/2010/wordml" xmlns:wpg="http://schemas.microsoft.com/office/word/2010/wordprocessingGroup" xmlns:wpi="http://schemas.microsoft.com/office/word/2010/wordprocessingInk" xmlns:wne="http://schemas.microsoft.com/office/word/2006/wordml" xmlns:wps="http://schemas.microsoft.com/office/word/2010/wordprocessingShape" mc:Ignorable="w14 wp14">
+<w:ftr xmlns:wpc="http://schemas.microsoft.com/office/word/2010/wordprocessingCanvas" xmlns:cx="http://schemas.microsoft.com/office/drawing/2014/chartex" xmlns:cx1="http://schemas.microsoft.com/office/drawing/2015/9/8/chartex" xmlns:cx2="http://schemas.microsoft.com/office/drawing/2015/10/21/chartex" xmlns:cx3="http://schemas.microsoft.com/office/drawing/2016/5/9/chartex" xmlns:cx4="http://schemas.microsoft.com/office/drawing/2016/5/10/chartex" xmlns:cx5="http://schemas.microsoft.com/office/drawing/2016/5/11/chartex" xmlns:cx6="http://schemas.microsoft.com/office/drawing/2016/5/12/chartex" xmlns:cx7="http://schemas.microsoft.com/office/drawing/2016/5/13/chartex" xmlns:cx8="http://schemas.microsoft.com/office/drawing/2016/5/14/chartex" xmlns:mc="http://schemas.openxmlformats.org/markup-compatibility/2006" xmlns:aink="http://schemas.microsoft.com/office/drawing/2016/ink" xmlns:am3d="http://schemas.microsoft.com/office/drawing/2017/model3d" xmlns:o="urn:schemas-microsoft-com:office:office" xmlns:oel="http://schemas.microsoft.com/office/2019/extlst" xmlns:r="http://schemas.openxmlformats.org/officeDocument/2006/relationships" xmlns:m="http://schemas.openxmlformats.org/officeDocument/2006/math" xmlns:v="urn:schemas-microsoft-com:vml" xmlns:wp14="http://schemas.microsoft.com/office/word/2010/wordprocessingDrawing" xmlns:wp="http://schemas.openxmlformats.org/drawingml/2006/wordprocessingDrawing" xmlns:w10="urn:schemas-microsoft-com:office:word" xmlns:w="http://schemas.openxmlformats.org/wordprocessingml/2006/main" xmlns:w14="http://schemas.microsoft.com/office/word/2010/wordml" xmlns:w15="http://schemas.microsoft.com/office/word/2012/wordml" xmlns:w16cex="http://schemas.microsoft.com/office/word/2018/wordml/cex" xmlns:w16cid="http://schemas.microsoft.com/office/word/2016/wordml/cid" xmlns:w16="http://schemas.microsoft.com/office/word/2018/wordml" xmlns:w16du="http://schemas.microsoft.com/office/word/2023/wordml/word16du" xmlns:w16sdtdh="http://schemas.microsoft.com/office/word/2020/wordml/sdtdatahash" xmlns:w16sdtfl="http://schemas.microsoft.com/office/word/2024/wordml/sdtformatlock" xmlns:w16se="http://schemas.microsoft.com/office/word/2015/wordml/symex" xmlns:wpg="http://schemas.microsoft.com/office/word/2010/wordprocessingGroup" xmlns:wpi="http://schemas.microsoft.com/office/word/2010/wordprocessingInk" xmlns:wne="http://schemas.microsoft.com/office/word/2006/wordml" xmlns:wps="http://schemas.microsoft.com/office/word/2010/wordprocessingShape" mc:Ignorable="w14 w15 w16se w16cid w16 w16cex w16sdtdh w16sdtfl w16du wp14">
   <w:p>
     <w:pPr>
       <w:pStyle w:val="Footer"/>
@@ -6631,7 +7733,7 @@
 </file>
 
 <file path=word/footnotes.xml><?xml version="1.0" encoding="utf-8"?>
-<w:footnotes xmlns:wpc="http://schemas.microsoft.com/office/word/2010/wordprocessingCanvas" xmlns:mc="http://schemas.openxmlformats.org/markup-compatibility/2006" xmlns:o="urn:schemas-microsoft-com:office:office" xmlns:r="http://schemas.openxmlformats.org/officeDocument/2006/relationships" xmlns:m="http://schemas.openxmlformats.org/officeDocument/2006/math" xmlns:v="urn:schemas-microsoft-com:vml" xmlns:wp14="http://schemas.microsoft.com/office/word/2010/wordprocessingDrawing" xmlns:wp="http://schemas.openxmlformats.org/drawingml/2006/wordprocessingDrawing" xmlns:w10="urn:schemas-microsoft-com:office:word" xmlns:w="http://schemas.openxmlformats.org/wordprocessingml/2006/main" xmlns:w14="http://schemas.microsoft.com/office/word/2010/wordml" xmlns:wpg="http://schemas.microsoft.com/office/word/2010/wordprocessingGroup" xmlns:wpi="http://schemas.microsoft.com/office/word/2010/wordprocessingInk" xmlns:wne="http://schemas.microsoft.com/office/word/2006/wordml" xmlns:wps="http://schemas.microsoft.com/office/word/2010/wordprocessingShape" mc:Ignorable="w14 wp14">
+<w:footnotes xmlns:wpc="http://schemas.microsoft.com/office/word/2010/wordprocessingCanvas" xmlns:cx="http://schemas.microsoft.com/office/drawing/2014/chartex" xmlns:cx1="http://schemas.microsoft.com/office/drawing/2015/9/8/chartex" xmlns:cx2="http://schemas.microsoft.com/office/drawing/2015/10/21/chartex" xmlns:cx3="http://schemas.microsoft.com/office/drawing/2016/5/9/chartex" xmlns:cx4="http://schemas.microsoft.com/office/drawing/2016/5/10/chartex" xmlns:cx5="http://schemas.microsoft.com/office/drawing/2016/5/11/chartex" xmlns:cx6="http://schemas.microsoft.com/office/drawing/2016/5/12/chartex" xmlns:cx7="http://schemas.microsoft.com/office/drawing/2016/5/13/chartex" xmlns:cx8="http://schemas.microsoft.com/office/drawing/2016/5/14/chartex" xmlns:mc="http://schemas.openxmlformats.org/markup-compatibility/2006" xmlns:aink="http://schemas.microsoft.com/office/drawing/2016/ink" xmlns:am3d="http://schemas.microsoft.com/office/drawing/2017/model3d" xmlns:o="urn:schemas-microsoft-com:office:office" xmlns:oel="http://schemas.microsoft.com/office/2019/extlst" xmlns:r="http://schemas.openxmlformats.org/officeDocument/2006/relationships" xmlns:m="http://schemas.openxmlformats.org/officeDocument/2006/math" xmlns:v="urn:schemas-microsoft-com:vml" xmlns:wp14="http://schemas.microsoft.com/office/word/2010/wordprocessingDrawing" xmlns:wp="http://schemas.openxmlformats.org/drawingml/2006/wordprocessingDrawing" xmlns:w10="urn:schemas-microsoft-com:office:word" xmlns:w="http://schemas.openxmlformats.org/wordprocessingml/2006/main" xmlns:w14="http://schemas.microsoft.com/office/word/2010/wordml" xmlns:w15="http://schemas.microsoft.com/office/word/2012/wordml" xmlns:w16cex="http://schemas.microsoft.com/office/word/2018/wordml/cex" xmlns:w16cid="http://schemas.microsoft.com/office/word/2016/wordml/cid" xmlns:w16="http://schemas.microsoft.com/office/word/2018/wordml" xmlns:w16du="http://schemas.microsoft.com/office/word/2023/wordml/word16du" xmlns:w16sdtdh="http://schemas.microsoft.com/office/word/2020/wordml/sdtdatahash" xmlns:w16sdtfl="http://schemas.microsoft.com/office/word/2024/wordml/sdtformatlock" xmlns:w16se="http://schemas.microsoft.com/office/word/2015/wordml/symex" xmlns:wpg="http://schemas.microsoft.com/office/word/2010/wordprocessingGroup" xmlns:wpi="http://schemas.microsoft.com/office/word/2010/wordprocessingInk" xmlns:wne="http://schemas.microsoft.com/office/word/2006/wordml" xmlns:wps="http://schemas.microsoft.com/office/word/2010/wordprocessingShape" mc:Ignorable="w14 w15 w16se w16cid w16 w16cex w16sdtdh w16sdtfl w16du wp14">
   <w:footnote w:type="separator" w:id="-1">
     <w:p>
       <w:pPr>
@@ -6656,7 +7758,7 @@
 </file>
 
 <file path=word/header1.xml><?xml version="1.0" encoding="utf-8"?>
-<w:hdr xmlns:wpc="http://schemas.microsoft.com/office/word/2010/wordprocessingCanvas" xmlns:mc="http://schemas.openxmlformats.org/markup-compatibility/2006" xmlns:o="urn:schemas-microsoft-com:office:office" xmlns:r="http://schemas.openxmlformats.org/officeDocument/2006/relationships" xmlns:m="http://schemas.openxmlformats.org/officeDocument/2006/math" xmlns:v="urn:schemas-microsoft-com:vml" xmlns:wp14="http://schemas.microsoft.com/office/word/2010/wordprocessingDrawing" xmlns:wp="http://schemas.openxmlformats.org/drawingml/2006/wordprocessingDrawing" xmlns:w10="urn:schemas-microsoft-com:office:word" xmlns:w="http://schemas.openxmlformats.org/wordprocessingml/2006/main" xmlns:w14="http://schemas.microsoft.com/office/word/2010/wordml" xmlns:wpg="http://schemas.microsoft.com/office/word/2010/wordprocessingGroup" xmlns:wpi="http://schemas.microsoft.com/office/word/2010/wordprocessingInk" xmlns:wne="http://schemas.microsoft.com/office/word/2006/wordml" xmlns:wps="http://schemas.microsoft.com/office/word/2010/wordprocessingShape" mc:Ignorable="w14 wp14">
+<w:hdr xmlns:wpc="http://schemas.microsoft.com/office/word/2010/wordprocessingCanvas" xmlns:cx="http://schemas.microsoft.com/office/drawing/2014/chartex" xmlns:cx1="http://schemas.microsoft.com/office/drawing/2015/9/8/chartex" xmlns:cx2="http://schemas.microsoft.com/office/drawing/2015/10/21/chartex" xmlns:cx3="http://schemas.microsoft.com/office/drawing/2016/5/9/chartex" xmlns:cx4="http://schemas.microsoft.com/office/drawing/2016/5/10/chartex" xmlns:cx5="http://schemas.microsoft.com/office/drawing/2016/5/11/chartex" xmlns:cx6="http://schemas.microsoft.com/office/drawing/2016/5/12/chartex" xmlns:cx7="http://schemas.microsoft.com/office/drawing/2016/5/13/chartex" xmlns:cx8="http://schemas.microsoft.com/office/drawing/2016/5/14/chartex" xmlns:mc="http://schemas.openxmlformats.org/markup-compatibility/2006" xmlns:aink="http://schemas.microsoft.com/office/drawing/2016/ink" xmlns:am3d="http://schemas.microsoft.com/office/drawing/2017/model3d" xmlns:o="urn:schemas-microsoft-com:office:office" xmlns:oel="http://schemas.microsoft.com/office/2019/extlst" xmlns:r="http://schemas.openxmlformats.org/officeDocument/2006/relationships" xmlns:m="http://schemas.openxmlformats.org/officeDocument/2006/math" xmlns:v="urn:schemas-microsoft-com:vml" xmlns:wp14="http://schemas.microsoft.com/office/word/2010/wordprocessingDrawing" xmlns:wp="http://schemas.openxmlformats.org/drawingml/2006/wordprocessingDrawing" xmlns:w10="urn:schemas-microsoft-com:office:word" xmlns:w="http://schemas.openxmlformats.org/wordprocessingml/2006/main" xmlns:w14="http://schemas.microsoft.com/office/word/2010/wordml" xmlns:w15="http://schemas.microsoft.com/office/word/2012/wordml" xmlns:w16cex="http://schemas.microsoft.com/office/word/2018/wordml/cex" xmlns:w16cid="http://schemas.microsoft.com/office/word/2016/wordml/cid" xmlns:w16="http://schemas.microsoft.com/office/word/2018/wordml" xmlns:w16du="http://schemas.microsoft.com/office/word/2023/wordml/word16du" xmlns:w16sdtdh="http://schemas.microsoft.com/office/word/2020/wordml/sdtdatahash" xmlns:w16sdtfl="http://schemas.microsoft.com/office/word/2024/wordml/sdtformatlock" xmlns:w16se="http://schemas.microsoft.com/office/word/2015/wordml/symex" xmlns:wpg="http://schemas.microsoft.com/office/word/2010/wordprocessingGroup" xmlns:wpi="http://schemas.microsoft.com/office/word/2010/wordprocessingInk" xmlns:wne="http://schemas.microsoft.com/office/word/2006/wordml" xmlns:wps="http://schemas.microsoft.com/office/word/2010/wordprocessingShape" mc:Ignorable="w14 w15 w16se w16cid w16 w16cex w16sdtdh w16sdtfl w16du wp14">
   <w:sdt>
     <w:sdtPr>
       <w:rPr>
@@ -6670,7 +7772,6 @@
       <w:dataBinding w:prefixMappings="xmlns:ns0='http://schemas.openxmlformats.org/officeDocument/2006/extended-properties'" w:xpath="/ns0:Properties[1]/ns0:Company[1]" w:storeItemID="{6668398D-A668-4E3E-A5EB-62B293D839F1}"/>
       <w:text/>
     </w:sdtPr>
-    <w:sdtEndPr/>
     <w:sdtContent>
       <w:p>
         <w:pPr>
@@ -6709,7 +7810,7 @@
 </file>
 
 <file path=word/header2.xml><?xml version="1.0" encoding="utf-8"?>
-<w:hdr xmlns:wpc="http://schemas.microsoft.com/office/word/2010/wordprocessingCanvas" xmlns:mc="http://schemas.openxmlformats.org/markup-compatibility/2006" xmlns:o="urn:schemas-microsoft-com:office:office" xmlns:r="http://schemas.openxmlformats.org/officeDocument/2006/relationships" xmlns:m="http://schemas.openxmlformats.org/officeDocument/2006/math" xmlns:v="urn:schemas-microsoft-com:vml" xmlns:wp14="http://schemas.microsoft.com/office/word/2010/wordprocessingDrawing" xmlns:wp="http://schemas.openxmlformats.org/drawingml/2006/wordprocessingDrawing" xmlns:w10="urn:schemas-microsoft-com:office:word" xmlns:w="http://schemas.openxmlformats.org/wordprocessingml/2006/main" xmlns:w14="http://schemas.microsoft.com/office/word/2010/wordml" xmlns:wpg="http://schemas.microsoft.com/office/word/2010/wordprocessingGroup" xmlns:wpi="http://schemas.microsoft.com/office/word/2010/wordprocessingInk" xmlns:wne="http://schemas.microsoft.com/office/word/2006/wordml" xmlns:wps="http://schemas.microsoft.com/office/word/2010/wordprocessingShape" mc:Ignorable="w14 wp14">
+<w:hdr xmlns:wpc="http://schemas.microsoft.com/office/word/2010/wordprocessingCanvas" xmlns:cx="http://schemas.microsoft.com/office/drawing/2014/chartex" xmlns:cx1="http://schemas.microsoft.com/office/drawing/2015/9/8/chartex" xmlns:cx2="http://schemas.microsoft.com/office/drawing/2015/10/21/chartex" xmlns:cx3="http://schemas.microsoft.com/office/drawing/2016/5/9/chartex" xmlns:cx4="http://schemas.microsoft.com/office/drawing/2016/5/10/chartex" xmlns:cx5="http://schemas.microsoft.com/office/drawing/2016/5/11/chartex" xmlns:cx6="http://schemas.microsoft.com/office/drawing/2016/5/12/chartex" xmlns:cx7="http://schemas.microsoft.com/office/drawing/2016/5/13/chartex" xmlns:cx8="http://schemas.microsoft.com/office/drawing/2016/5/14/chartex" xmlns:mc="http://schemas.openxmlformats.org/markup-compatibility/2006" xmlns:aink="http://schemas.microsoft.com/office/drawing/2016/ink" xmlns:am3d="http://schemas.microsoft.com/office/drawing/2017/model3d" xmlns:o="urn:schemas-microsoft-com:office:office" xmlns:oel="http://schemas.microsoft.com/office/2019/extlst" xmlns:r="http://schemas.openxmlformats.org/officeDocument/2006/relationships" xmlns:m="http://schemas.openxmlformats.org/officeDocument/2006/math" xmlns:v="urn:schemas-microsoft-com:vml" xmlns:wp14="http://schemas.microsoft.com/office/word/2010/wordprocessingDrawing" xmlns:wp="http://schemas.openxmlformats.org/drawingml/2006/wordprocessingDrawing" xmlns:w10="urn:schemas-microsoft-com:office:word" xmlns:w="http://schemas.openxmlformats.org/wordprocessingml/2006/main" xmlns:w14="http://schemas.microsoft.com/office/word/2010/wordml" xmlns:w15="http://schemas.microsoft.com/office/word/2012/wordml" xmlns:w16cex="http://schemas.microsoft.com/office/word/2018/wordml/cex" xmlns:w16cid="http://schemas.microsoft.com/office/word/2016/wordml/cid" xmlns:w16="http://schemas.microsoft.com/office/word/2018/wordml" xmlns:w16du="http://schemas.microsoft.com/office/word/2023/wordml/word16du" xmlns:w16sdtdh="http://schemas.microsoft.com/office/word/2020/wordml/sdtdatahash" xmlns:w16sdtfl="http://schemas.microsoft.com/office/word/2024/wordml/sdtformatlock" xmlns:w16se="http://schemas.microsoft.com/office/word/2015/wordml/symex" xmlns:wpg="http://schemas.microsoft.com/office/word/2010/wordprocessingGroup" xmlns:wpi="http://schemas.microsoft.com/office/word/2010/wordprocessingInk" xmlns:wne="http://schemas.microsoft.com/office/word/2006/wordml" xmlns:wps="http://schemas.microsoft.com/office/word/2010/wordprocessingShape" mc:Ignorable="w14 w15 w16se w16cid w16 w16cex w16sdtdh w16sdtfl w16du wp14">
   <w:p>
     <w:pPr>
       <w:pStyle w:val="Header"/>
@@ -6723,29 +7824,15 @@
         <w:lang w:val="en-GB"/>
       </w:rPr>
     </w:pPr>
-    <w:r>
-      <w:fldChar w:fldCharType="begin"/>
-    </w:r>
-    <w:r>
-      <w:instrText xml:space="preserve"> TITLE   \* MERGEFORMAT </w:instrText>
-    </w:r>
-    <w:r>
-      <w:fldChar w:fldCharType="separate"/>
-    </w:r>
-    <w:r>
-      <w:rPr>
-        <w:rFonts w:ascii="Arial" w:hAnsi="Arial" w:cs="Arial"/>
-        <w:lang w:val="en-GB"/>
-      </w:rPr>
-      <w:t>Project Name</w:t>
-    </w:r>
-    <w:r>
-      <w:rPr>
-        <w:rFonts w:ascii="Arial" w:hAnsi="Arial" w:cs="Arial"/>
-        <w:lang w:val="en-GB"/>
-      </w:rPr>
-      <w:fldChar w:fldCharType="end"/>
-    </w:r>
+    <w:fldSimple w:instr=" TITLE   \* MERGEFORMAT ">
+      <w:r>
+        <w:rPr>
+          <w:rFonts w:ascii="Arial" w:hAnsi="Arial" w:cs="Arial"/>
+          <w:lang w:val="en-GB"/>
+        </w:rPr>
+        <w:t>Project Name</w:t>
+      </w:r>
+    </w:fldSimple>
     <w:r>
       <w:tab/>
     </w:r>
@@ -6769,15 +7856,13 @@
       </w:rPr>
       <w:t xml:space="preserve">Version </w:t>
     </w:r>
-    <w:proofErr w:type="spellStart"/>
     <w:r>
       <w:rPr>
         <w:rFonts w:ascii="Arial" w:hAnsi="Arial" w:cs="Arial"/>
         <w:lang w:val="en-GB"/>
       </w:rPr>
-      <w:t>n.n</w:t>
+      <w:t>0.1</w:t>
     </w:r>
-    <w:proofErr w:type="spellEnd"/>
   </w:p>
   <w:p>
     <w:pPr>
@@ -6805,7 +7890,6 @@
         <w:dataBinding w:prefixMappings="xmlns:ns0='http://purl.org/dc/elements/1.1/' xmlns:ns1='http://schemas.openxmlformats.org/package/2006/metadata/core-properties' " w:xpath="/ns1:coreProperties[1]/ns0:subject[1]" w:storeItemID="{6C3C8BC8-F283-45AE-878A-BAB7291924A1}"/>
         <w:text/>
       </w:sdtPr>
-      <w:sdtEndPr/>
       <w:sdtContent>
         <w:r>
           <w:rPr>
@@ -6860,7 +7944,6 @@
           <w:calendar w:val="gregorian"/>
         </w:date>
       </w:sdtPr>
-      <w:sdtEndPr/>
       <w:sdtContent>
         <w:r>
           <w:rPr>
@@ -6876,8 +7959,8 @@
 </file>
 
 <file path=word/numbering.xml><?xml version="1.0" encoding="utf-8"?>
-<w:numbering xmlns:wpc="http://schemas.microsoft.com/office/word/2010/wordprocessingCanvas" xmlns:mc="http://schemas.openxmlformats.org/markup-compatibility/2006" xmlns:o="urn:schemas-microsoft-com:office:office" xmlns:r="http://schemas.openxmlformats.org/officeDocument/2006/relationships" xmlns:m="http://schemas.openxmlformats.org/officeDocument/2006/math" xmlns:v="urn:schemas-microsoft-com:vml" xmlns:wp14="http://schemas.microsoft.com/office/word/2010/wordprocessingDrawing" xmlns:wp="http://schemas.openxmlformats.org/drawingml/2006/wordprocessingDrawing" xmlns:w10="urn:schemas-microsoft-com:office:word" xmlns:w="http://schemas.openxmlformats.org/wordprocessingml/2006/main" xmlns:w14="http://schemas.microsoft.com/office/word/2010/wordml" xmlns:wpg="http://schemas.microsoft.com/office/word/2010/wordprocessingGroup" xmlns:wpi="http://schemas.microsoft.com/office/word/2010/wordprocessingInk" xmlns:wne="http://schemas.microsoft.com/office/word/2006/wordml" xmlns:wps="http://schemas.microsoft.com/office/word/2010/wordprocessingShape" mc:Ignorable="w14 wp14">
-  <w:abstractNum w:abstractNumId="0">
+<w:numbering xmlns:wpc="http://schemas.microsoft.com/office/word/2010/wordprocessingCanvas" xmlns:cx="http://schemas.microsoft.com/office/drawing/2014/chartex" xmlns:cx1="http://schemas.microsoft.com/office/drawing/2015/9/8/chartex" xmlns:cx2="http://schemas.microsoft.com/office/drawing/2015/10/21/chartex" xmlns:cx3="http://schemas.microsoft.com/office/drawing/2016/5/9/chartex" xmlns:cx4="http://schemas.microsoft.com/office/drawing/2016/5/10/chartex" xmlns:cx5="http://schemas.microsoft.com/office/drawing/2016/5/11/chartex" xmlns:cx6="http://schemas.microsoft.com/office/drawing/2016/5/12/chartex" xmlns:cx7="http://schemas.microsoft.com/office/drawing/2016/5/13/chartex" xmlns:cx8="http://schemas.microsoft.com/office/drawing/2016/5/14/chartex" xmlns:mc="http://schemas.openxmlformats.org/markup-compatibility/2006" xmlns:aink="http://schemas.microsoft.com/office/drawing/2016/ink" xmlns:am3d="http://schemas.microsoft.com/office/drawing/2017/model3d" xmlns:o="urn:schemas-microsoft-com:office:office" xmlns:oel="http://schemas.microsoft.com/office/2019/extlst" xmlns:r="http://schemas.openxmlformats.org/officeDocument/2006/relationships" xmlns:m="http://schemas.openxmlformats.org/officeDocument/2006/math" xmlns:v="urn:schemas-microsoft-com:vml" xmlns:wp14="http://schemas.microsoft.com/office/word/2010/wordprocessingDrawing" xmlns:wp="http://schemas.openxmlformats.org/drawingml/2006/wordprocessingDrawing" xmlns:w10="urn:schemas-microsoft-com:office:word" xmlns:w="http://schemas.openxmlformats.org/wordprocessingml/2006/main" xmlns:w14="http://schemas.microsoft.com/office/word/2010/wordml" xmlns:w15="http://schemas.microsoft.com/office/word/2012/wordml" xmlns:w16cex="http://schemas.microsoft.com/office/word/2018/wordml/cex" xmlns:w16cid="http://schemas.microsoft.com/office/word/2016/wordml/cid" xmlns:w16="http://schemas.microsoft.com/office/word/2018/wordml" xmlns:w16du="http://schemas.microsoft.com/office/word/2023/wordml/word16du" xmlns:w16sdtdh="http://schemas.microsoft.com/office/word/2020/wordml/sdtdatahash" xmlns:w16sdtfl="http://schemas.microsoft.com/office/word/2024/wordml/sdtformatlock" xmlns:w16se="http://schemas.microsoft.com/office/word/2015/wordml/symex" xmlns:wpg="http://schemas.microsoft.com/office/word/2010/wordprocessingGroup" xmlns:wpi="http://schemas.microsoft.com/office/word/2010/wordprocessingInk" xmlns:wne="http://schemas.microsoft.com/office/word/2006/wordml" xmlns:wps="http://schemas.microsoft.com/office/word/2010/wordprocessingShape" mc:Ignorable="w14 w15 w16se w16cid w16 w16cex w16sdtdh w16sdtfl w16du wp14">
+  <w:abstractNum w:abstractNumId="0" w15:restartNumberingAfterBreak="0">
     <w:nsid w:val="21573F0F"/>
     <w:multiLevelType w:val="hybridMultilevel"/>
     <w:tmpl w:val="A8CC4480"/>
@@ -6990,7 +8073,7 @@
       </w:rPr>
     </w:lvl>
   </w:abstractNum>
-  <w:abstractNum w:abstractNumId="1">
+  <w:abstractNum w:abstractNumId="1" w15:restartNumberingAfterBreak="0">
     <w:nsid w:val="21CB1957"/>
     <w:multiLevelType w:val="hybridMultilevel"/>
     <w:tmpl w:val="C5CEFD9C"/>
@@ -7076,7 +8159,459 @@
       </w:pPr>
     </w:lvl>
   </w:abstractNum>
-  <w:abstractNum w:abstractNumId="2">
+  <w:abstractNum w:abstractNumId="2" w15:restartNumberingAfterBreak="0">
+    <w:nsid w:val="224B6245"/>
+    <w:multiLevelType w:val="hybridMultilevel"/>
+    <w:tmpl w:val="5FD62542"/>
+    <w:lvl w:ilvl="0" w:tplc="10090001">
+      <w:start w:val="1"/>
+      <w:numFmt w:val="bullet"/>
+      <w:lvlText w:val=""/>
+      <w:lvlJc w:val="left"/>
+      <w:pPr>
+        <w:ind w:left="720" w:hanging="360"/>
+      </w:pPr>
+      <w:rPr>
+        <w:rFonts w:ascii="Symbol" w:hAnsi="Symbol" w:hint="default"/>
+      </w:rPr>
+    </w:lvl>
+    <w:lvl w:ilvl="1" w:tplc="10090003" w:tentative="1">
+      <w:start w:val="1"/>
+      <w:numFmt w:val="bullet"/>
+      <w:lvlText w:val="o"/>
+      <w:lvlJc w:val="left"/>
+      <w:pPr>
+        <w:ind w:left="1440" w:hanging="360"/>
+      </w:pPr>
+      <w:rPr>
+        <w:rFonts w:ascii="Courier New" w:hAnsi="Courier New" w:cs="Courier New" w:hint="default"/>
+      </w:rPr>
+    </w:lvl>
+    <w:lvl w:ilvl="2" w:tplc="10090005" w:tentative="1">
+      <w:start w:val="1"/>
+      <w:numFmt w:val="bullet"/>
+      <w:lvlText w:val=""/>
+      <w:lvlJc w:val="left"/>
+      <w:pPr>
+        <w:ind w:left="2160" w:hanging="360"/>
+      </w:pPr>
+      <w:rPr>
+        <w:rFonts w:ascii="Wingdings" w:hAnsi="Wingdings" w:hint="default"/>
+      </w:rPr>
+    </w:lvl>
+    <w:lvl w:ilvl="3" w:tplc="10090001" w:tentative="1">
+      <w:start w:val="1"/>
+      <w:numFmt w:val="bullet"/>
+      <w:lvlText w:val=""/>
+      <w:lvlJc w:val="left"/>
+      <w:pPr>
+        <w:ind w:left="2880" w:hanging="360"/>
+      </w:pPr>
+      <w:rPr>
+        <w:rFonts w:ascii="Symbol" w:hAnsi="Symbol" w:hint="default"/>
+      </w:rPr>
+    </w:lvl>
+    <w:lvl w:ilvl="4" w:tplc="10090003" w:tentative="1">
+      <w:start w:val="1"/>
+      <w:numFmt w:val="bullet"/>
+      <w:lvlText w:val="o"/>
+      <w:lvlJc w:val="left"/>
+      <w:pPr>
+        <w:ind w:left="3600" w:hanging="360"/>
+      </w:pPr>
+      <w:rPr>
+        <w:rFonts w:ascii="Courier New" w:hAnsi="Courier New" w:cs="Courier New" w:hint="default"/>
+      </w:rPr>
+    </w:lvl>
+    <w:lvl w:ilvl="5" w:tplc="10090005" w:tentative="1">
+      <w:start w:val="1"/>
+      <w:numFmt w:val="bullet"/>
+      <w:lvlText w:val=""/>
+      <w:lvlJc w:val="left"/>
+      <w:pPr>
+        <w:ind w:left="4320" w:hanging="360"/>
+      </w:pPr>
+      <w:rPr>
+        <w:rFonts w:ascii="Wingdings" w:hAnsi="Wingdings" w:hint="default"/>
+      </w:rPr>
+    </w:lvl>
+    <w:lvl w:ilvl="6" w:tplc="10090001" w:tentative="1">
+      <w:start w:val="1"/>
+      <w:numFmt w:val="bullet"/>
+      <w:lvlText w:val=""/>
+      <w:lvlJc w:val="left"/>
+      <w:pPr>
+        <w:ind w:left="5040" w:hanging="360"/>
+      </w:pPr>
+      <w:rPr>
+        <w:rFonts w:ascii="Symbol" w:hAnsi="Symbol" w:hint="default"/>
+      </w:rPr>
+    </w:lvl>
+    <w:lvl w:ilvl="7" w:tplc="10090003" w:tentative="1">
+      <w:start w:val="1"/>
+      <w:numFmt w:val="bullet"/>
+      <w:lvlText w:val="o"/>
+      <w:lvlJc w:val="left"/>
+      <w:pPr>
+        <w:ind w:left="5760" w:hanging="360"/>
+      </w:pPr>
+      <w:rPr>
+        <w:rFonts w:ascii="Courier New" w:hAnsi="Courier New" w:cs="Courier New" w:hint="default"/>
+      </w:rPr>
+    </w:lvl>
+    <w:lvl w:ilvl="8" w:tplc="10090005" w:tentative="1">
+      <w:start w:val="1"/>
+      <w:numFmt w:val="bullet"/>
+      <w:lvlText w:val=""/>
+      <w:lvlJc w:val="left"/>
+      <w:pPr>
+        <w:ind w:left="6480" w:hanging="360"/>
+      </w:pPr>
+      <w:rPr>
+        <w:rFonts w:ascii="Wingdings" w:hAnsi="Wingdings" w:hint="default"/>
+      </w:rPr>
+    </w:lvl>
+  </w:abstractNum>
+  <w:abstractNum w:abstractNumId="3" w15:restartNumberingAfterBreak="0">
+    <w:nsid w:val="3D407F1D"/>
+    <w:multiLevelType w:val="hybridMultilevel"/>
+    <w:tmpl w:val="047C6E78"/>
+    <w:lvl w:ilvl="0" w:tplc="10090001">
+      <w:start w:val="1"/>
+      <w:numFmt w:val="bullet"/>
+      <w:lvlText w:val=""/>
+      <w:lvlJc w:val="left"/>
+      <w:pPr>
+        <w:ind w:left="720" w:hanging="360"/>
+      </w:pPr>
+      <w:rPr>
+        <w:rFonts w:ascii="Symbol" w:hAnsi="Symbol" w:hint="default"/>
+      </w:rPr>
+    </w:lvl>
+    <w:lvl w:ilvl="1" w:tplc="10090003" w:tentative="1">
+      <w:start w:val="1"/>
+      <w:numFmt w:val="bullet"/>
+      <w:lvlText w:val="o"/>
+      <w:lvlJc w:val="left"/>
+      <w:pPr>
+        <w:ind w:left="1440" w:hanging="360"/>
+      </w:pPr>
+      <w:rPr>
+        <w:rFonts w:ascii="Courier New" w:hAnsi="Courier New" w:cs="Courier New" w:hint="default"/>
+      </w:rPr>
+    </w:lvl>
+    <w:lvl w:ilvl="2" w:tplc="10090005" w:tentative="1">
+      <w:start w:val="1"/>
+      <w:numFmt w:val="bullet"/>
+      <w:lvlText w:val=""/>
+      <w:lvlJc w:val="left"/>
+      <w:pPr>
+        <w:ind w:left="2160" w:hanging="360"/>
+      </w:pPr>
+      <w:rPr>
+        <w:rFonts w:ascii="Wingdings" w:hAnsi="Wingdings" w:hint="default"/>
+      </w:rPr>
+    </w:lvl>
+    <w:lvl w:ilvl="3" w:tplc="10090001" w:tentative="1">
+      <w:start w:val="1"/>
+      <w:numFmt w:val="bullet"/>
+      <w:lvlText w:val=""/>
+      <w:lvlJc w:val="left"/>
+      <w:pPr>
+        <w:ind w:left="2880" w:hanging="360"/>
+      </w:pPr>
+      <w:rPr>
+        <w:rFonts w:ascii="Symbol" w:hAnsi="Symbol" w:hint="default"/>
+      </w:rPr>
+    </w:lvl>
+    <w:lvl w:ilvl="4" w:tplc="10090003" w:tentative="1">
+      <w:start w:val="1"/>
+      <w:numFmt w:val="bullet"/>
+      <w:lvlText w:val="o"/>
+      <w:lvlJc w:val="left"/>
+      <w:pPr>
+        <w:ind w:left="3600" w:hanging="360"/>
+      </w:pPr>
+      <w:rPr>
+        <w:rFonts w:ascii="Courier New" w:hAnsi="Courier New" w:cs="Courier New" w:hint="default"/>
+      </w:rPr>
+    </w:lvl>
+    <w:lvl w:ilvl="5" w:tplc="10090005" w:tentative="1">
+      <w:start w:val="1"/>
+      <w:numFmt w:val="bullet"/>
+      <w:lvlText w:val=""/>
+      <w:lvlJc w:val="left"/>
+      <w:pPr>
+        <w:ind w:left="4320" w:hanging="360"/>
+      </w:pPr>
+      <w:rPr>
+        <w:rFonts w:ascii="Wingdings" w:hAnsi="Wingdings" w:hint="default"/>
+      </w:rPr>
+    </w:lvl>
+    <w:lvl w:ilvl="6" w:tplc="10090001" w:tentative="1">
+      <w:start w:val="1"/>
+      <w:numFmt w:val="bullet"/>
+      <w:lvlText w:val=""/>
+      <w:lvlJc w:val="left"/>
+      <w:pPr>
+        <w:ind w:left="5040" w:hanging="360"/>
+      </w:pPr>
+      <w:rPr>
+        <w:rFonts w:ascii="Symbol" w:hAnsi="Symbol" w:hint="default"/>
+      </w:rPr>
+    </w:lvl>
+    <w:lvl w:ilvl="7" w:tplc="10090003" w:tentative="1">
+      <w:start w:val="1"/>
+      <w:numFmt w:val="bullet"/>
+      <w:lvlText w:val="o"/>
+      <w:lvlJc w:val="left"/>
+      <w:pPr>
+        <w:ind w:left="5760" w:hanging="360"/>
+      </w:pPr>
+      <w:rPr>
+        <w:rFonts w:ascii="Courier New" w:hAnsi="Courier New" w:cs="Courier New" w:hint="default"/>
+      </w:rPr>
+    </w:lvl>
+    <w:lvl w:ilvl="8" w:tplc="10090005" w:tentative="1">
+      <w:start w:val="1"/>
+      <w:numFmt w:val="bullet"/>
+      <w:lvlText w:val=""/>
+      <w:lvlJc w:val="left"/>
+      <w:pPr>
+        <w:ind w:left="6480" w:hanging="360"/>
+      </w:pPr>
+      <w:rPr>
+        <w:rFonts w:ascii="Wingdings" w:hAnsi="Wingdings" w:hint="default"/>
+      </w:rPr>
+    </w:lvl>
+  </w:abstractNum>
+  <w:abstractNum w:abstractNumId="4" w15:restartNumberingAfterBreak="0">
+    <w:nsid w:val="49F802FC"/>
+    <w:multiLevelType w:val="hybridMultilevel"/>
+    <w:tmpl w:val="734ED712"/>
+    <w:lvl w:ilvl="0" w:tplc="10090001">
+      <w:start w:val="1"/>
+      <w:numFmt w:val="bullet"/>
+      <w:lvlText w:val=""/>
+      <w:lvlJc w:val="left"/>
+      <w:pPr>
+        <w:ind w:left="720" w:hanging="360"/>
+      </w:pPr>
+      <w:rPr>
+        <w:rFonts w:ascii="Symbol" w:hAnsi="Symbol" w:hint="default"/>
+      </w:rPr>
+    </w:lvl>
+    <w:lvl w:ilvl="1" w:tplc="10090003" w:tentative="1">
+      <w:start w:val="1"/>
+      <w:numFmt w:val="bullet"/>
+      <w:lvlText w:val="o"/>
+      <w:lvlJc w:val="left"/>
+      <w:pPr>
+        <w:ind w:left="1440" w:hanging="360"/>
+      </w:pPr>
+      <w:rPr>
+        <w:rFonts w:ascii="Courier New" w:hAnsi="Courier New" w:cs="Courier New" w:hint="default"/>
+      </w:rPr>
+    </w:lvl>
+    <w:lvl w:ilvl="2" w:tplc="10090005" w:tentative="1">
+      <w:start w:val="1"/>
+      <w:numFmt w:val="bullet"/>
+      <w:lvlText w:val=""/>
+      <w:lvlJc w:val="left"/>
+      <w:pPr>
+        <w:ind w:left="2160" w:hanging="360"/>
+      </w:pPr>
+      <w:rPr>
+        <w:rFonts w:ascii="Wingdings" w:hAnsi="Wingdings" w:hint="default"/>
+      </w:rPr>
+    </w:lvl>
+    <w:lvl w:ilvl="3" w:tplc="10090001" w:tentative="1">
+      <w:start w:val="1"/>
+      <w:numFmt w:val="bullet"/>
+      <w:lvlText w:val=""/>
+      <w:lvlJc w:val="left"/>
+      <w:pPr>
+        <w:ind w:left="2880" w:hanging="360"/>
+      </w:pPr>
+      <w:rPr>
+        <w:rFonts w:ascii="Symbol" w:hAnsi="Symbol" w:hint="default"/>
+      </w:rPr>
+    </w:lvl>
+    <w:lvl w:ilvl="4" w:tplc="10090003" w:tentative="1">
+      <w:start w:val="1"/>
+      <w:numFmt w:val="bullet"/>
+      <w:lvlText w:val="o"/>
+      <w:lvlJc w:val="left"/>
+      <w:pPr>
+        <w:ind w:left="3600" w:hanging="360"/>
+      </w:pPr>
+      <w:rPr>
+        <w:rFonts w:ascii="Courier New" w:hAnsi="Courier New" w:cs="Courier New" w:hint="default"/>
+      </w:rPr>
+    </w:lvl>
+    <w:lvl w:ilvl="5" w:tplc="10090005" w:tentative="1">
+      <w:start w:val="1"/>
+      <w:numFmt w:val="bullet"/>
+      <w:lvlText w:val=""/>
+      <w:lvlJc w:val="left"/>
+      <w:pPr>
+        <w:ind w:left="4320" w:hanging="360"/>
+      </w:pPr>
+      <w:rPr>
+        <w:rFonts w:ascii="Wingdings" w:hAnsi="Wingdings" w:hint="default"/>
+      </w:rPr>
+    </w:lvl>
+    <w:lvl w:ilvl="6" w:tplc="10090001" w:tentative="1">
+      <w:start w:val="1"/>
+      <w:numFmt w:val="bullet"/>
+      <w:lvlText w:val=""/>
+      <w:lvlJc w:val="left"/>
+      <w:pPr>
+        <w:ind w:left="5040" w:hanging="360"/>
+      </w:pPr>
+      <w:rPr>
+        <w:rFonts w:ascii="Symbol" w:hAnsi="Symbol" w:hint="default"/>
+      </w:rPr>
+    </w:lvl>
+    <w:lvl w:ilvl="7" w:tplc="10090003" w:tentative="1">
+      <w:start w:val="1"/>
+      <w:numFmt w:val="bullet"/>
+      <w:lvlText w:val="o"/>
+      <w:lvlJc w:val="left"/>
+      <w:pPr>
+        <w:ind w:left="5760" w:hanging="360"/>
+      </w:pPr>
+      <w:rPr>
+        <w:rFonts w:ascii="Courier New" w:hAnsi="Courier New" w:cs="Courier New" w:hint="default"/>
+      </w:rPr>
+    </w:lvl>
+    <w:lvl w:ilvl="8" w:tplc="10090005" w:tentative="1">
+      <w:start w:val="1"/>
+      <w:numFmt w:val="bullet"/>
+      <w:lvlText w:val=""/>
+      <w:lvlJc w:val="left"/>
+      <w:pPr>
+        <w:ind w:left="6480" w:hanging="360"/>
+      </w:pPr>
+      <w:rPr>
+        <w:rFonts w:ascii="Wingdings" w:hAnsi="Wingdings" w:hint="default"/>
+      </w:rPr>
+    </w:lvl>
+  </w:abstractNum>
+  <w:abstractNum w:abstractNumId="5" w15:restartNumberingAfterBreak="0">
+    <w:nsid w:val="4CCF68FF"/>
+    <w:multiLevelType w:val="hybridMultilevel"/>
+    <w:tmpl w:val="B3BE2EDC"/>
+    <w:lvl w:ilvl="0" w:tplc="10090001">
+      <w:start w:val="1"/>
+      <w:numFmt w:val="bullet"/>
+      <w:lvlText w:val=""/>
+      <w:lvlJc w:val="left"/>
+      <w:pPr>
+        <w:ind w:left="720" w:hanging="360"/>
+      </w:pPr>
+      <w:rPr>
+        <w:rFonts w:ascii="Symbol" w:hAnsi="Symbol" w:hint="default"/>
+      </w:rPr>
+    </w:lvl>
+    <w:lvl w:ilvl="1" w:tplc="10090003" w:tentative="1">
+      <w:start w:val="1"/>
+      <w:numFmt w:val="bullet"/>
+      <w:lvlText w:val="o"/>
+      <w:lvlJc w:val="left"/>
+      <w:pPr>
+        <w:ind w:left="1440" w:hanging="360"/>
+      </w:pPr>
+      <w:rPr>
+        <w:rFonts w:ascii="Courier New" w:hAnsi="Courier New" w:cs="Courier New" w:hint="default"/>
+      </w:rPr>
+    </w:lvl>
+    <w:lvl w:ilvl="2" w:tplc="10090005" w:tentative="1">
+      <w:start w:val="1"/>
+      <w:numFmt w:val="bullet"/>
+      <w:lvlText w:val=""/>
+      <w:lvlJc w:val="left"/>
+      <w:pPr>
+        <w:ind w:left="2160" w:hanging="360"/>
+      </w:pPr>
+      <w:rPr>
+        <w:rFonts w:ascii="Wingdings" w:hAnsi="Wingdings" w:hint="default"/>
+      </w:rPr>
+    </w:lvl>
+    <w:lvl w:ilvl="3" w:tplc="10090001" w:tentative="1">
+      <w:start w:val="1"/>
+      <w:numFmt w:val="bullet"/>
+      <w:lvlText w:val=""/>
+      <w:lvlJc w:val="left"/>
+      <w:pPr>
+        <w:ind w:left="2880" w:hanging="360"/>
+      </w:pPr>
+      <w:rPr>
+        <w:rFonts w:ascii="Symbol" w:hAnsi="Symbol" w:hint="default"/>
+      </w:rPr>
+    </w:lvl>
+    <w:lvl w:ilvl="4" w:tplc="10090003" w:tentative="1">
+      <w:start w:val="1"/>
+      <w:numFmt w:val="bullet"/>
+      <w:lvlText w:val="o"/>
+      <w:lvlJc w:val="left"/>
+      <w:pPr>
+        <w:ind w:left="3600" w:hanging="360"/>
+      </w:pPr>
+      <w:rPr>
+        <w:rFonts w:ascii="Courier New" w:hAnsi="Courier New" w:cs="Courier New" w:hint="default"/>
+      </w:rPr>
+    </w:lvl>
+    <w:lvl w:ilvl="5" w:tplc="10090005" w:tentative="1">
+      <w:start w:val="1"/>
+      <w:numFmt w:val="bullet"/>
+      <w:lvlText w:val=""/>
+      <w:lvlJc w:val="left"/>
+      <w:pPr>
+        <w:ind w:left="4320" w:hanging="360"/>
+      </w:pPr>
+      <w:rPr>
+        <w:rFonts w:ascii="Wingdings" w:hAnsi="Wingdings" w:hint="default"/>
+      </w:rPr>
+    </w:lvl>
+    <w:lvl w:ilvl="6" w:tplc="10090001" w:tentative="1">
+      <w:start w:val="1"/>
+      <w:numFmt w:val="bullet"/>
+      <w:lvlText w:val=""/>
+      <w:lvlJc w:val="left"/>
+      <w:pPr>
+        <w:ind w:left="5040" w:hanging="360"/>
+      </w:pPr>
+      <w:rPr>
+        <w:rFonts w:ascii="Symbol" w:hAnsi="Symbol" w:hint="default"/>
+      </w:rPr>
+    </w:lvl>
+    <w:lvl w:ilvl="7" w:tplc="10090003" w:tentative="1">
+      <w:start w:val="1"/>
+      <w:numFmt w:val="bullet"/>
+      <w:lvlText w:val="o"/>
+      <w:lvlJc w:val="left"/>
+      <w:pPr>
+        <w:ind w:left="5760" w:hanging="360"/>
+      </w:pPr>
+      <w:rPr>
+        <w:rFonts w:ascii="Courier New" w:hAnsi="Courier New" w:cs="Courier New" w:hint="default"/>
+      </w:rPr>
+    </w:lvl>
+    <w:lvl w:ilvl="8" w:tplc="10090005" w:tentative="1">
+      <w:start w:val="1"/>
+      <w:numFmt w:val="bullet"/>
+      <w:lvlText w:val=""/>
+      <w:lvlJc w:val="left"/>
+      <w:pPr>
+        <w:ind w:left="6480" w:hanging="360"/>
+      </w:pPr>
+      <w:rPr>
+        <w:rFonts w:ascii="Wingdings" w:hAnsi="Wingdings" w:hint="default"/>
+      </w:rPr>
+    </w:lvl>
+  </w:abstractNum>
+  <w:abstractNum w:abstractNumId="6" w15:restartNumberingAfterBreak="0">
     <w:nsid w:val="6C541D91"/>
     <w:multiLevelType w:val="multilevel"/>
     <w:tmpl w:val="C0007280"/>
@@ -7175,7 +8710,7 @@
       </w:pPr>
     </w:lvl>
   </w:abstractNum>
-  <w:abstractNum w:abstractNumId="3">
+  <w:abstractNum w:abstractNumId="7" w15:restartNumberingAfterBreak="0">
     <w:nsid w:val="78EC4F80"/>
     <w:multiLevelType w:val="hybridMultilevel"/>
     <w:tmpl w:val="363AB5C0"/>
@@ -7288,23 +8823,35 @@
       </w:rPr>
     </w:lvl>
   </w:abstractNum>
-  <w:num w:numId="1">
+  <w:num w:numId="1" w16cid:durableId="669480296">
+    <w:abstractNumId w:val="6"/>
+  </w:num>
+  <w:num w:numId="2" w16cid:durableId="1411342442">
+    <w:abstractNumId w:val="7"/>
+  </w:num>
+  <w:num w:numId="3" w16cid:durableId="2068256663">
+    <w:abstractNumId w:val="1"/>
+  </w:num>
+  <w:num w:numId="4" w16cid:durableId="609777034">
+    <w:abstractNumId w:val="0"/>
+  </w:num>
+  <w:num w:numId="5" w16cid:durableId="920140702">
+    <w:abstractNumId w:val="4"/>
+  </w:num>
+  <w:num w:numId="6" w16cid:durableId="1080254067">
     <w:abstractNumId w:val="2"/>
   </w:num>
-  <w:num w:numId="2">
+  <w:num w:numId="7" w16cid:durableId="1889144574">
+    <w:abstractNumId w:val="5"/>
+  </w:num>
+  <w:num w:numId="8" w16cid:durableId="2045520389">
     <w:abstractNumId w:val="3"/>
-  </w:num>
-  <w:num w:numId="3">
-    <w:abstractNumId w:val="1"/>
-  </w:num>
-  <w:num w:numId="4">
-    <w:abstractNumId w:val="0"/>
   </w:num>
 </w:numbering>
 </file>
 
 <file path=word/styles.xml><?xml version="1.0" encoding="utf-8"?>
-<w:styles xmlns:mc="http://schemas.openxmlformats.org/markup-compatibility/2006" xmlns:r="http://schemas.openxmlformats.org/officeDocument/2006/relationships" xmlns:w="http://schemas.openxmlformats.org/wordprocessingml/2006/main" xmlns:w14="http://schemas.microsoft.com/office/word/2010/wordml" mc:Ignorable="w14">
+<w:styles xmlns:mc="http://schemas.openxmlformats.org/markup-compatibility/2006" xmlns:r="http://schemas.openxmlformats.org/officeDocument/2006/relationships" xmlns:w="http://schemas.openxmlformats.org/wordprocessingml/2006/main" xmlns:w14="http://schemas.microsoft.com/office/word/2010/wordml" xmlns:w15="http://schemas.microsoft.com/office/word/2012/wordml" xmlns:w16cex="http://schemas.microsoft.com/office/word/2018/wordml/cex" xmlns:w16cid="http://schemas.microsoft.com/office/word/2016/wordml/cid" xmlns:w16="http://schemas.microsoft.com/office/word/2018/wordml" xmlns:w16du="http://schemas.microsoft.com/office/word/2023/wordml/word16du" xmlns:w16sdtdh="http://schemas.microsoft.com/office/word/2020/wordml/sdtdatahash" xmlns:w16sdtfl="http://schemas.microsoft.com/office/word/2024/wordml/sdtformatlock" xmlns:w16se="http://schemas.microsoft.com/office/word/2015/wordml/symex" mc:Ignorable="w14 w15 w16se w16cid w16 w16cex w16sdtdh w16sdtfl w16du">
   <w:docDefaults>
     <w:rPrDefault>
       <w:rPr>
@@ -7320,144 +8867,383 @@
       </w:pPr>
     </w:pPrDefault>
   </w:docDefaults>
-  <w:latentStyles w:defLockedState="0" w:defUIPriority="99" w:defSemiHidden="1" w:defUnhideWhenUsed="1" w:defQFormat="0" w:count="267">
-    <w:lsdException w:name="Normal" w:semiHidden="0" w:uiPriority="0" w:unhideWhenUsed="0" w:qFormat="1"/>
-    <w:lsdException w:name="heading 1" w:semiHidden="0" w:uiPriority="9" w:unhideWhenUsed="0" w:qFormat="1"/>
-    <w:lsdException w:name="heading 2" w:uiPriority="9" w:qFormat="1"/>
-    <w:lsdException w:name="heading 3" w:uiPriority="9" w:qFormat="1"/>
-    <w:lsdException w:name="heading 4" w:uiPriority="9" w:qFormat="1"/>
-    <w:lsdException w:name="heading 5" w:uiPriority="9" w:qFormat="1"/>
-    <w:lsdException w:name="heading 6" w:uiPriority="9" w:qFormat="1"/>
-    <w:lsdException w:name="heading 7" w:uiPriority="9" w:qFormat="1"/>
-    <w:lsdException w:name="heading 8" w:uiPriority="9" w:qFormat="1"/>
-    <w:lsdException w:name="heading 9" w:uiPriority="9" w:qFormat="1"/>
-    <w:lsdException w:name="toc 1" w:uiPriority="39"/>
-    <w:lsdException w:name="toc 2" w:uiPriority="39"/>
-    <w:lsdException w:name="toc 3" w:uiPriority="39"/>
-    <w:lsdException w:name="toc 4" w:uiPriority="39"/>
-    <w:lsdException w:name="toc 5" w:uiPriority="39"/>
-    <w:lsdException w:name="toc 6" w:uiPriority="39"/>
-    <w:lsdException w:name="toc 7" w:uiPriority="39"/>
-    <w:lsdException w:name="toc 8" w:uiPriority="39"/>
-    <w:lsdException w:name="toc 9" w:uiPriority="39"/>
-    <w:lsdException w:name="caption" w:uiPriority="35" w:qFormat="1"/>
-    <w:lsdException w:name="Title" w:semiHidden="0" w:uiPriority="0" w:unhideWhenUsed="0" w:qFormat="1"/>
-    <w:lsdException w:name="Default Paragraph Font" w:uiPriority="1"/>
-    <w:lsdException w:name="Subtitle" w:semiHidden="0" w:uiPriority="11" w:unhideWhenUsed="0" w:qFormat="1"/>
-    <w:lsdException w:name="Strong" w:semiHidden="0" w:uiPriority="22" w:unhideWhenUsed="0" w:qFormat="1"/>
-    <w:lsdException w:name="Emphasis" w:semiHidden="0" w:uiPriority="20" w:unhideWhenUsed="0" w:qFormat="1"/>
-    <w:lsdException w:name="Table Grid" w:semiHidden="0" w:uiPriority="39" w:unhideWhenUsed="0"/>
-    <w:lsdException w:name="Placeholder Text" w:unhideWhenUsed="0"/>
-    <w:lsdException w:name="No Spacing" w:semiHidden="0" w:uiPriority="1" w:unhideWhenUsed="0" w:qFormat="1"/>
-    <w:lsdException w:name="Light Shading" w:semiHidden="0" w:uiPriority="60" w:unhideWhenUsed="0"/>
-    <w:lsdException w:name="Light List" w:semiHidden="0" w:uiPriority="61" w:unhideWhenUsed="0"/>
-    <w:lsdException w:name="Light Grid" w:semiHidden="0" w:uiPriority="62" w:unhideWhenUsed="0"/>
-    <w:lsdException w:name="Medium Shading 1" w:semiHidden="0" w:uiPriority="63" w:unhideWhenUsed="0"/>
-    <w:lsdException w:name="Medium Shading 2" w:semiHidden="0" w:uiPriority="64" w:unhideWhenUsed="0"/>
-    <w:lsdException w:name="Medium List 1" w:semiHidden="0" w:uiPriority="65" w:unhideWhenUsed="0"/>
-    <w:lsdException w:name="Medium List 2" w:semiHidden="0" w:uiPriority="66" w:unhideWhenUsed="0"/>
-    <w:lsdException w:name="Medium Grid 1" w:semiHidden="0" w:uiPriority="67" w:unhideWhenUsed="0"/>
-    <w:lsdException w:name="Medium Grid 2" w:semiHidden="0" w:uiPriority="68" w:unhideWhenUsed="0"/>
-    <w:lsdException w:name="Medium Grid 3" w:semiHidden="0" w:uiPriority="69" w:unhideWhenUsed="0"/>
-    <w:lsdException w:name="Dark List" w:semiHidden="0" w:uiPriority="70" w:unhideWhenUsed="0"/>
-    <w:lsdException w:name="Colorful Shading" w:semiHidden="0" w:uiPriority="71" w:unhideWhenUsed="0"/>
-    <w:lsdException w:name="Colorful List" w:semiHidden="0" w:uiPriority="72" w:unhideWhenUsed="0"/>
-    <w:lsdException w:name="Colorful Grid" w:semiHidden="0" w:uiPriority="73" w:unhideWhenUsed="0"/>
-    <w:lsdException w:name="Light Shading Accent 1" w:semiHidden="0" w:uiPriority="60" w:unhideWhenUsed="0"/>
-    <w:lsdException w:name="Light List Accent 1" w:semiHidden="0" w:uiPriority="61" w:unhideWhenUsed="0"/>
-    <w:lsdException w:name="Light Grid Accent 1" w:semiHidden="0" w:uiPriority="62" w:unhideWhenUsed="0"/>
-    <w:lsdException w:name="Medium Shading 1 Accent 1" w:semiHidden="0" w:uiPriority="63" w:unhideWhenUsed="0"/>
-    <w:lsdException w:name="Medium Shading 2 Accent 1" w:semiHidden="0" w:uiPriority="64" w:unhideWhenUsed="0"/>
-    <w:lsdException w:name="Medium List 1 Accent 1" w:semiHidden="0" w:uiPriority="65" w:unhideWhenUsed="0"/>
-    <w:lsdException w:name="Revision" w:unhideWhenUsed="0"/>
-    <w:lsdException w:name="List Paragraph" w:semiHidden="0" w:uiPriority="34" w:unhideWhenUsed="0" w:qFormat="1"/>
-    <w:lsdException w:name="Quote" w:semiHidden="0" w:uiPriority="29" w:unhideWhenUsed="0" w:qFormat="1"/>
-    <w:lsdException w:name="Intense Quote" w:semiHidden="0" w:uiPriority="30" w:unhideWhenUsed="0" w:qFormat="1"/>
-    <w:lsdException w:name="Medium List 2 Accent 1" w:semiHidden="0" w:uiPriority="66" w:unhideWhenUsed="0"/>
-    <w:lsdException w:name="Medium Grid 1 Accent 1" w:semiHidden="0" w:uiPriority="67" w:unhideWhenUsed="0"/>
-    <w:lsdException w:name="Medium Grid 2 Accent 1" w:semiHidden="0" w:uiPriority="68" w:unhideWhenUsed="0"/>
-    <w:lsdException w:name="Medium Grid 3 Accent 1" w:semiHidden="0" w:uiPriority="69" w:unhideWhenUsed="0"/>
-    <w:lsdException w:name="Dark List Accent 1" w:semiHidden="0" w:uiPriority="70" w:unhideWhenUsed="0"/>
-    <w:lsdException w:name="Colorful Shading Accent 1" w:semiHidden="0" w:uiPriority="71" w:unhideWhenUsed="0"/>
-    <w:lsdException w:name="Colorful List Accent 1" w:semiHidden="0" w:uiPriority="72" w:unhideWhenUsed="0"/>
-    <w:lsdException w:name="Colorful Grid Accent 1" w:semiHidden="0" w:uiPriority="73" w:unhideWhenUsed="0"/>
-    <w:lsdException w:name="Light Shading Accent 2" w:semiHidden="0" w:uiPriority="60" w:unhideWhenUsed="0"/>
-    <w:lsdException w:name="Light List Accent 2" w:semiHidden="0" w:uiPriority="61" w:unhideWhenUsed="0"/>
-    <w:lsdException w:name="Light Grid Accent 2" w:semiHidden="0" w:uiPriority="62" w:unhideWhenUsed="0"/>
-    <w:lsdException w:name="Medium Shading 1 Accent 2" w:semiHidden="0" w:uiPriority="63" w:unhideWhenUsed="0"/>
-    <w:lsdException w:name="Medium Shading 2 Accent 2" w:semiHidden="0" w:uiPriority="64" w:unhideWhenUsed="0"/>
-    <w:lsdException w:name="Medium List 1 Accent 2" w:semiHidden="0" w:uiPriority="65" w:unhideWhenUsed="0"/>
-    <w:lsdException w:name="Medium List 2 Accent 2" w:semiHidden="0" w:uiPriority="66" w:unhideWhenUsed="0"/>
-    <w:lsdException w:name="Medium Grid 1 Accent 2" w:semiHidden="0" w:uiPriority="67" w:unhideWhenUsed="0"/>
-    <w:lsdException w:name="Medium Grid 2 Accent 2" w:semiHidden="0" w:uiPriority="68" w:unhideWhenUsed="0"/>
-    <w:lsdException w:name="Medium Grid 3 Accent 2" w:semiHidden="0" w:uiPriority="69" w:unhideWhenUsed="0"/>
-    <w:lsdException w:name="Dark List Accent 2" w:semiHidden="0" w:uiPriority="70" w:unhideWhenUsed="0"/>
-    <w:lsdException w:name="Colorful Shading Accent 2" w:semiHidden="0" w:uiPriority="71" w:unhideWhenUsed="0"/>
-    <w:lsdException w:name="Colorful List Accent 2" w:semiHidden="0" w:uiPriority="72" w:unhideWhenUsed="0"/>
-    <w:lsdException w:name="Colorful Grid Accent 2" w:semiHidden="0" w:uiPriority="73" w:unhideWhenUsed="0"/>
-    <w:lsdException w:name="Light Shading Accent 3" w:semiHidden="0" w:uiPriority="60" w:unhideWhenUsed="0"/>
-    <w:lsdException w:name="Light List Accent 3" w:semiHidden="0" w:uiPriority="61" w:unhideWhenUsed="0"/>
-    <w:lsdException w:name="Light Grid Accent 3" w:semiHidden="0" w:uiPriority="62" w:unhideWhenUsed="0"/>
-    <w:lsdException w:name="Medium Shading 1 Accent 3" w:semiHidden="0" w:uiPriority="63" w:unhideWhenUsed="0"/>
-    <w:lsdException w:name="Medium Shading 2 Accent 3" w:semiHidden="0" w:uiPriority="64" w:unhideWhenUsed="0"/>
-    <w:lsdException w:name="Medium List 1 Accent 3" w:semiHidden="0" w:uiPriority="65" w:unhideWhenUsed="0"/>
-    <w:lsdException w:name="Medium List 2 Accent 3" w:semiHidden="0" w:uiPriority="66" w:unhideWhenUsed="0"/>
-    <w:lsdException w:name="Medium Grid 1 Accent 3" w:semiHidden="0" w:uiPriority="67" w:unhideWhenUsed="0"/>
-    <w:lsdException w:name="Medium Grid 2 Accent 3" w:semiHidden="0" w:uiPriority="68" w:unhideWhenUsed="0"/>
-    <w:lsdException w:name="Medium Grid 3 Accent 3" w:semiHidden="0" w:uiPriority="69" w:unhideWhenUsed="0"/>
-    <w:lsdException w:name="Dark List Accent 3" w:semiHidden="0" w:uiPriority="70" w:unhideWhenUsed="0"/>
-    <w:lsdException w:name="Colorful Shading Accent 3" w:semiHidden="0" w:uiPriority="71" w:unhideWhenUsed="0"/>
-    <w:lsdException w:name="Colorful List Accent 3" w:semiHidden="0" w:uiPriority="72" w:unhideWhenUsed="0"/>
-    <w:lsdException w:name="Colorful Grid Accent 3" w:semiHidden="0" w:uiPriority="73" w:unhideWhenUsed="0"/>
-    <w:lsdException w:name="Light Shading Accent 4" w:semiHidden="0" w:uiPriority="60" w:unhideWhenUsed="0"/>
-    <w:lsdException w:name="Light List Accent 4" w:semiHidden="0" w:uiPriority="61" w:unhideWhenUsed="0"/>
-    <w:lsdException w:name="Light Grid Accent 4" w:semiHidden="0" w:uiPriority="62" w:unhideWhenUsed="0"/>
-    <w:lsdException w:name="Medium Shading 1 Accent 4" w:semiHidden="0" w:uiPriority="63" w:unhideWhenUsed="0"/>
-    <w:lsdException w:name="Medium Shading 2 Accent 4" w:semiHidden="0" w:uiPriority="64" w:unhideWhenUsed="0"/>
-    <w:lsdException w:name="Medium List 1 Accent 4" w:semiHidden="0" w:uiPriority="65" w:unhideWhenUsed="0"/>
-    <w:lsdException w:name="Medium List 2 Accent 4" w:semiHidden="0" w:uiPriority="66" w:unhideWhenUsed="0"/>
-    <w:lsdException w:name="Medium Grid 1 Accent 4" w:semiHidden="0" w:uiPriority="67" w:unhideWhenUsed="0"/>
-    <w:lsdException w:name="Medium Grid 2 Accent 4" w:semiHidden="0" w:uiPriority="68" w:unhideWhenUsed="0"/>
-    <w:lsdException w:name="Medium Grid 3 Accent 4" w:semiHidden="0" w:uiPriority="69" w:unhideWhenUsed="0"/>
-    <w:lsdException w:name="Dark List Accent 4" w:semiHidden="0" w:uiPriority="70" w:unhideWhenUsed="0"/>
-    <w:lsdException w:name="Colorful Shading Accent 4" w:semiHidden="0" w:uiPriority="71" w:unhideWhenUsed="0"/>
-    <w:lsdException w:name="Colorful List Accent 4" w:semiHidden="0" w:uiPriority="72" w:unhideWhenUsed="0"/>
-    <w:lsdException w:name="Colorful Grid Accent 4" w:semiHidden="0" w:uiPriority="73" w:unhideWhenUsed="0"/>
-    <w:lsdException w:name="Light Shading Accent 5" w:semiHidden="0" w:uiPriority="60" w:unhideWhenUsed="0"/>
-    <w:lsdException w:name="Light List Accent 5" w:semiHidden="0" w:uiPriority="61" w:unhideWhenUsed="0"/>
-    <w:lsdException w:name="Light Grid Accent 5" w:semiHidden="0" w:uiPriority="62" w:unhideWhenUsed="0"/>
-    <w:lsdException w:name="Medium Shading 1 Accent 5" w:semiHidden="0" w:uiPriority="63" w:unhideWhenUsed="0"/>
-    <w:lsdException w:name="Medium Shading 2 Accent 5" w:semiHidden="0" w:uiPriority="64" w:unhideWhenUsed="0"/>
-    <w:lsdException w:name="Medium List 1 Accent 5" w:semiHidden="0" w:uiPriority="65" w:unhideWhenUsed="0"/>
-    <w:lsdException w:name="Medium List 2 Accent 5" w:semiHidden="0" w:uiPriority="66" w:unhideWhenUsed="0"/>
-    <w:lsdException w:name="Medium Grid 1 Accent 5" w:semiHidden="0" w:uiPriority="67" w:unhideWhenUsed="0"/>
-    <w:lsdException w:name="Medium Grid 2 Accent 5" w:semiHidden="0" w:uiPriority="68" w:unhideWhenUsed="0"/>
-    <w:lsdException w:name="Medium Grid 3 Accent 5" w:semiHidden="0" w:uiPriority="69" w:unhideWhenUsed="0"/>
-    <w:lsdException w:name="Dark List Accent 5" w:semiHidden="0" w:uiPriority="70" w:unhideWhenUsed="0"/>
-    <w:lsdException w:name="Colorful Shading Accent 5" w:semiHidden="0" w:uiPriority="71" w:unhideWhenUsed="0"/>
-    <w:lsdException w:name="Colorful List Accent 5" w:semiHidden="0" w:uiPriority="72" w:unhideWhenUsed="0"/>
-    <w:lsdException w:name="Colorful Grid Accent 5" w:semiHidden="0" w:uiPriority="73" w:unhideWhenUsed="0"/>
-    <w:lsdException w:name="Light Shading Accent 6" w:semiHidden="0" w:uiPriority="60" w:unhideWhenUsed="0"/>
-    <w:lsdException w:name="Light List Accent 6" w:semiHidden="0" w:uiPriority="61" w:unhideWhenUsed="0"/>
-    <w:lsdException w:name="Light Grid Accent 6" w:semiHidden="0" w:uiPriority="62" w:unhideWhenUsed="0"/>
-    <w:lsdException w:name="Medium Shading 1 Accent 6" w:semiHidden="0" w:uiPriority="63" w:unhideWhenUsed="0"/>
-    <w:lsdException w:name="Medium Shading 2 Accent 6" w:semiHidden="0" w:uiPriority="64" w:unhideWhenUsed="0"/>
-    <w:lsdException w:name="Medium List 1 Accent 6" w:semiHidden="0" w:uiPriority="65" w:unhideWhenUsed="0"/>
-    <w:lsdException w:name="Medium List 2 Accent 6" w:semiHidden="0" w:uiPriority="66" w:unhideWhenUsed="0"/>
-    <w:lsdException w:name="Medium Grid 1 Accent 6" w:semiHidden="0" w:uiPriority="67" w:unhideWhenUsed="0"/>
-    <w:lsdException w:name="Medium Grid 2 Accent 6" w:semiHidden="0" w:uiPriority="68" w:unhideWhenUsed="0"/>
-    <w:lsdException w:name="Medium Grid 3 Accent 6" w:semiHidden="0" w:uiPriority="69" w:unhideWhenUsed="0"/>
-    <w:lsdException w:name="Dark List Accent 6" w:semiHidden="0" w:uiPriority="70" w:unhideWhenUsed="0"/>
-    <w:lsdException w:name="Colorful Shading Accent 6" w:semiHidden="0" w:uiPriority="71" w:unhideWhenUsed="0"/>
-    <w:lsdException w:name="Colorful List Accent 6" w:semiHidden="0" w:uiPriority="72" w:unhideWhenUsed="0"/>
-    <w:lsdException w:name="Colorful Grid Accent 6" w:semiHidden="0" w:uiPriority="73" w:unhideWhenUsed="0"/>
-    <w:lsdException w:name="Subtle Emphasis" w:semiHidden="0" w:uiPriority="19" w:unhideWhenUsed="0" w:qFormat="1"/>
-    <w:lsdException w:name="Intense Emphasis" w:semiHidden="0" w:uiPriority="21" w:unhideWhenUsed="0" w:qFormat="1"/>
-    <w:lsdException w:name="Subtle Reference" w:semiHidden="0" w:uiPriority="31" w:unhideWhenUsed="0" w:qFormat="1"/>
-    <w:lsdException w:name="Intense Reference" w:semiHidden="0" w:uiPriority="32" w:unhideWhenUsed="0" w:qFormat="1"/>
-    <w:lsdException w:name="Book Title" w:semiHidden="0" w:uiPriority="33" w:unhideWhenUsed="0" w:qFormat="1"/>
-    <w:lsdException w:name="Bibliography" w:uiPriority="37"/>
-    <w:lsdException w:name="TOC Heading" w:uiPriority="39" w:qFormat="1"/>
+  <w:latentStyles w:defLockedState="0" w:defUIPriority="99" w:defSemiHidden="0" w:defUnhideWhenUsed="0" w:defQFormat="0" w:count="376">
+    <w:lsdException w:name="Normal" w:uiPriority="0" w:qFormat="1"/>
+    <w:lsdException w:name="heading 1" w:uiPriority="9" w:qFormat="1"/>
+    <w:lsdException w:name="heading 2" w:semiHidden="1" w:uiPriority="9" w:unhideWhenUsed="1" w:qFormat="1"/>
+    <w:lsdException w:name="heading 3" w:semiHidden="1" w:uiPriority="9" w:unhideWhenUsed="1" w:qFormat="1"/>
+    <w:lsdException w:name="heading 4" w:semiHidden="1" w:uiPriority="9" w:unhideWhenUsed="1" w:qFormat="1"/>
+    <w:lsdException w:name="heading 5" w:semiHidden="1" w:uiPriority="9" w:unhideWhenUsed="1" w:qFormat="1"/>
+    <w:lsdException w:name="heading 6" w:semiHidden="1" w:uiPriority="9" w:unhideWhenUsed="1" w:qFormat="1"/>
+    <w:lsdException w:name="heading 7" w:semiHidden="1" w:uiPriority="9" w:unhideWhenUsed="1" w:qFormat="1"/>
+    <w:lsdException w:name="heading 8" w:semiHidden="1" w:uiPriority="9" w:unhideWhenUsed="1" w:qFormat="1"/>
+    <w:lsdException w:name="heading 9" w:semiHidden="1" w:uiPriority="9" w:unhideWhenUsed="1" w:qFormat="1"/>
+    <w:lsdException w:name="index 1" w:semiHidden="1" w:unhideWhenUsed="1"/>
+    <w:lsdException w:name="index 2" w:semiHidden="1" w:unhideWhenUsed="1"/>
+    <w:lsdException w:name="index 3" w:semiHidden="1" w:unhideWhenUsed="1"/>
+    <w:lsdException w:name="index 4" w:semiHidden="1" w:unhideWhenUsed="1"/>
+    <w:lsdException w:name="index 5" w:semiHidden="1" w:unhideWhenUsed="1"/>
+    <w:lsdException w:name="index 6" w:semiHidden="1" w:unhideWhenUsed="1"/>
+    <w:lsdException w:name="index 7" w:semiHidden="1" w:unhideWhenUsed="1"/>
+    <w:lsdException w:name="index 8" w:semiHidden="1" w:unhideWhenUsed="1"/>
+    <w:lsdException w:name="index 9" w:semiHidden="1" w:unhideWhenUsed="1"/>
+    <w:lsdException w:name="toc 1" w:semiHidden="1" w:uiPriority="39" w:unhideWhenUsed="1"/>
+    <w:lsdException w:name="toc 2" w:semiHidden="1" w:uiPriority="39" w:unhideWhenUsed="1"/>
+    <w:lsdException w:name="toc 3" w:semiHidden="1" w:uiPriority="39" w:unhideWhenUsed="1"/>
+    <w:lsdException w:name="toc 4" w:semiHidden="1" w:uiPriority="39" w:unhideWhenUsed="1"/>
+    <w:lsdException w:name="toc 5" w:semiHidden="1" w:uiPriority="39" w:unhideWhenUsed="1"/>
+    <w:lsdException w:name="toc 6" w:semiHidden="1" w:uiPriority="39" w:unhideWhenUsed="1"/>
+    <w:lsdException w:name="toc 7" w:semiHidden="1" w:uiPriority="39" w:unhideWhenUsed="1"/>
+    <w:lsdException w:name="toc 8" w:semiHidden="1" w:uiPriority="39" w:unhideWhenUsed="1"/>
+    <w:lsdException w:name="toc 9" w:semiHidden="1" w:uiPriority="39" w:unhideWhenUsed="1"/>
+    <w:lsdException w:name="Normal Indent" w:semiHidden="1" w:unhideWhenUsed="1"/>
+    <w:lsdException w:name="footnote text" w:semiHidden="1" w:unhideWhenUsed="1"/>
+    <w:lsdException w:name="annotation text" w:semiHidden="1" w:unhideWhenUsed="1"/>
+    <w:lsdException w:name="header" w:semiHidden="1" w:unhideWhenUsed="1"/>
+    <w:lsdException w:name="footer" w:semiHidden="1" w:unhideWhenUsed="1"/>
+    <w:lsdException w:name="index heading" w:semiHidden="1" w:unhideWhenUsed="1"/>
+    <w:lsdException w:name="caption" w:semiHidden="1" w:uiPriority="35" w:unhideWhenUsed="1" w:qFormat="1"/>
+    <w:lsdException w:name="table of figures" w:semiHidden="1" w:unhideWhenUsed="1"/>
+    <w:lsdException w:name="envelope address" w:semiHidden="1" w:unhideWhenUsed="1"/>
+    <w:lsdException w:name="envelope return" w:semiHidden="1" w:unhideWhenUsed="1"/>
+    <w:lsdException w:name="footnote reference" w:semiHidden="1" w:unhideWhenUsed="1"/>
+    <w:lsdException w:name="annotation reference" w:semiHidden="1" w:unhideWhenUsed="1"/>
+    <w:lsdException w:name="line number" w:semiHidden="1" w:unhideWhenUsed="1"/>
+    <w:lsdException w:name="page number" w:semiHidden="1" w:unhideWhenUsed="1"/>
+    <w:lsdException w:name="endnote reference" w:semiHidden="1" w:unhideWhenUsed="1"/>
+    <w:lsdException w:name="endnote text" w:semiHidden="1" w:unhideWhenUsed="1"/>
+    <w:lsdException w:name="table of authorities" w:semiHidden="1" w:unhideWhenUsed="1"/>
+    <w:lsdException w:name="macro" w:semiHidden="1" w:unhideWhenUsed="1"/>
+    <w:lsdException w:name="toa heading" w:semiHidden="1" w:unhideWhenUsed="1"/>
+    <w:lsdException w:name="List" w:semiHidden="1" w:unhideWhenUsed="1"/>
+    <w:lsdException w:name="List Bullet" w:semiHidden="1" w:unhideWhenUsed="1"/>
+    <w:lsdException w:name="List Number" w:semiHidden="1" w:unhideWhenUsed="1"/>
+    <w:lsdException w:name="List 2" w:semiHidden="1" w:unhideWhenUsed="1"/>
+    <w:lsdException w:name="List 3" w:semiHidden="1" w:unhideWhenUsed="1"/>
+    <w:lsdException w:name="List 4" w:semiHidden="1" w:unhideWhenUsed="1"/>
+    <w:lsdException w:name="List 5" w:semiHidden="1" w:unhideWhenUsed="1"/>
+    <w:lsdException w:name="List Bullet 2" w:semiHidden="1" w:unhideWhenUsed="1"/>
+    <w:lsdException w:name="List Bullet 3" w:semiHidden="1" w:unhideWhenUsed="1"/>
+    <w:lsdException w:name="List Bullet 4" w:semiHidden="1" w:unhideWhenUsed="1"/>
+    <w:lsdException w:name="List Bullet 5" w:semiHidden="1" w:unhideWhenUsed="1"/>
+    <w:lsdException w:name="List Number 2" w:semiHidden="1" w:unhideWhenUsed="1"/>
+    <w:lsdException w:name="List Number 3" w:semiHidden="1" w:unhideWhenUsed="1"/>
+    <w:lsdException w:name="List Number 4" w:semiHidden="1" w:unhideWhenUsed="1"/>
+    <w:lsdException w:name="List Number 5" w:semiHidden="1" w:unhideWhenUsed="1"/>
+    <w:lsdException w:name="Title" w:uiPriority="0" w:qFormat="1"/>
+    <w:lsdException w:name="Closing" w:semiHidden="1" w:unhideWhenUsed="1"/>
+    <w:lsdException w:name="Signature" w:semiHidden="1" w:unhideWhenUsed="1"/>
+    <w:lsdException w:name="Default Paragraph Font" w:semiHidden="1" w:uiPriority="1" w:unhideWhenUsed="1"/>
+    <w:lsdException w:name="Body Text" w:semiHidden="1" w:unhideWhenUsed="1"/>
+    <w:lsdException w:name="Body Text Indent" w:semiHidden="1" w:unhideWhenUsed="1"/>
+    <w:lsdException w:name="List Continue" w:semiHidden="1" w:unhideWhenUsed="1"/>
+    <w:lsdException w:name="List Continue 2" w:semiHidden="1" w:unhideWhenUsed="1"/>
+    <w:lsdException w:name="List Continue 3" w:semiHidden="1" w:unhideWhenUsed="1"/>
+    <w:lsdException w:name="List Continue 4" w:semiHidden="1" w:unhideWhenUsed="1"/>
+    <w:lsdException w:name="List Continue 5" w:semiHidden="1" w:unhideWhenUsed="1"/>
+    <w:lsdException w:name="Message Header" w:semiHidden="1" w:unhideWhenUsed="1"/>
+    <w:lsdException w:name="Subtitle" w:uiPriority="11" w:qFormat="1"/>
+    <w:lsdException w:name="Salutation" w:semiHidden="1" w:unhideWhenUsed="1"/>
+    <w:lsdException w:name="Date" w:semiHidden="1" w:unhideWhenUsed="1"/>
+    <w:lsdException w:name="Body Text First Indent" w:semiHidden="1" w:unhideWhenUsed="1"/>
+    <w:lsdException w:name="Body Text First Indent 2" w:semiHidden="1" w:unhideWhenUsed="1"/>
+    <w:lsdException w:name="Note Heading" w:semiHidden="1" w:unhideWhenUsed="1"/>
+    <w:lsdException w:name="Body Text 2" w:semiHidden="1" w:unhideWhenUsed="1"/>
+    <w:lsdException w:name="Body Text 3" w:semiHidden="1" w:unhideWhenUsed="1"/>
+    <w:lsdException w:name="Body Text Indent 2" w:semiHidden="1" w:unhideWhenUsed="1"/>
+    <w:lsdException w:name="Body Text Indent 3" w:semiHidden="1" w:unhideWhenUsed="1"/>
+    <w:lsdException w:name="Block Text" w:semiHidden="1" w:unhideWhenUsed="1"/>
+    <w:lsdException w:name="Hyperlink" w:semiHidden="1" w:unhideWhenUsed="1"/>
+    <w:lsdException w:name="FollowedHyperlink" w:semiHidden="1" w:unhideWhenUsed="1"/>
+    <w:lsdException w:name="Strong" w:uiPriority="22" w:qFormat="1"/>
+    <w:lsdException w:name="Emphasis" w:uiPriority="20" w:qFormat="1"/>
+    <w:lsdException w:name="Document Map" w:semiHidden="1" w:unhideWhenUsed="1"/>
+    <w:lsdException w:name="Plain Text" w:semiHidden="1" w:unhideWhenUsed="1"/>
+    <w:lsdException w:name="E-mail Signature" w:semiHidden="1" w:unhideWhenUsed="1"/>
+    <w:lsdException w:name="HTML Top of Form" w:semiHidden="1" w:unhideWhenUsed="1"/>
+    <w:lsdException w:name="HTML Bottom of Form" w:semiHidden="1" w:unhideWhenUsed="1"/>
+    <w:lsdException w:name="Normal (Web)" w:semiHidden="1" w:unhideWhenUsed="1"/>
+    <w:lsdException w:name="HTML Acronym" w:semiHidden="1" w:unhideWhenUsed="1"/>
+    <w:lsdException w:name="HTML Address" w:semiHidden="1" w:unhideWhenUsed="1"/>
+    <w:lsdException w:name="HTML Cite" w:semiHidden="1" w:unhideWhenUsed="1"/>
+    <w:lsdException w:name="HTML Code" w:semiHidden="1" w:unhideWhenUsed="1"/>
+    <w:lsdException w:name="HTML Definition" w:semiHidden="1" w:unhideWhenUsed="1"/>
+    <w:lsdException w:name="HTML Keyboard" w:semiHidden="1" w:unhideWhenUsed="1"/>
+    <w:lsdException w:name="HTML Preformatted" w:semiHidden="1" w:unhideWhenUsed="1"/>
+    <w:lsdException w:name="HTML Sample" w:semiHidden="1" w:unhideWhenUsed="1"/>
+    <w:lsdException w:name="HTML Typewriter" w:semiHidden="1" w:unhideWhenUsed="1"/>
+    <w:lsdException w:name="HTML Variable" w:semiHidden="1" w:unhideWhenUsed="1"/>
+    <w:lsdException w:name="Normal Table" w:semiHidden="1" w:unhideWhenUsed="1"/>
+    <w:lsdException w:name="annotation subject" w:semiHidden="1" w:unhideWhenUsed="1"/>
+    <w:lsdException w:name="No List" w:semiHidden="1" w:unhideWhenUsed="1"/>
+    <w:lsdException w:name="Outline List 1" w:semiHidden="1" w:unhideWhenUsed="1"/>
+    <w:lsdException w:name="Outline List 2" w:semiHidden="1" w:unhideWhenUsed="1"/>
+    <w:lsdException w:name="Outline List 3" w:semiHidden="1" w:unhideWhenUsed="1"/>
+    <w:lsdException w:name="Table Simple 1" w:semiHidden="1" w:unhideWhenUsed="1"/>
+    <w:lsdException w:name="Table Simple 2" w:semiHidden="1" w:unhideWhenUsed="1"/>
+    <w:lsdException w:name="Table Simple 3" w:semiHidden="1" w:unhideWhenUsed="1"/>
+    <w:lsdException w:name="Table Classic 1" w:semiHidden="1" w:unhideWhenUsed="1"/>
+    <w:lsdException w:name="Table Classic 2" w:semiHidden="1" w:unhideWhenUsed="1"/>
+    <w:lsdException w:name="Table Classic 3" w:semiHidden="1" w:unhideWhenUsed="1"/>
+    <w:lsdException w:name="Table Classic 4" w:semiHidden="1" w:unhideWhenUsed="1"/>
+    <w:lsdException w:name="Table Colorful 1" w:semiHidden="1" w:unhideWhenUsed="1"/>
+    <w:lsdException w:name="Table Colorful 2" w:semiHidden="1" w:unhideWhenUsed="1"/>
+    <w:lsdException w:name="Table Colorful 3" w:semiHidden="1" w:unhideWhenUsed="1"/>
+    <w:lsdException w:name="Table Columns 1" w:semiHidden="1" w:unhideWhenUsed="1"/>
+    <w:lsdException w:name="Table Columns 2" w:semiHidden="1" w:unhideWhenUsed="1"/>
+    <w:lsdException w:name="Table Columns 3" w:semiHidden="1" w:unhideWhenUsed="1"/>
+    <w:lsdException w:name="Table Columns 4" w:semiHidden="1" w:unhideWhenUsed="1"/>
+    <w:lsdException w:name="Table Columns 5" w:semiHidden="1" w:unhideWhenUsed="1"/>
+    <w:lsdException w:name="Table Grid 1" w:semiHidden="1" w:unhideWhenUsed="1"/>
+    <w:lsdException w:name="Table Grid 2" w:semiHidden="1" w:unhideWhenUsed="1"/>
+    <w:lsdException w:name="Table Grid 3" w:semiHidden="1" w:unhideWhenUsed="1"/>
+    <w:lsdException w:name="Table Grid 4" w:semiHidden="1" w:unhideWhenUsed="1"/>
+    <w:lsdException w:name="Table Grid 5" w:semiHidden="1" w:unhideWhenUsed="1"/>
+    <w:lsdException w:name="Table Grid 6" w:semiHidden="1" w:unhideWhenUsed="1"/>
+    <w:lsdException w:name="Table Grid 7" w:semiHidden="1" w:unhideWhenUsed="1"/>
+    <w:lsdException w:name="Table Grid 8" w:semiHidden="1" w:unhideWhenUsed="1"/>
+    <w:lsdException w:name="Table List 1" w:semiHidden="1" w:unhideWhenUsed="1"/>
+    <w:lsdException w:name="Table List 2" w:semiHidden="1" w:unhideWhenUsed="1"/>
+    <w:lsdException w:name="Table List 3" w:semiHidden="1" w:unhideWhenUsed="1"/>
+    <w:lsdException w:name="Table List 4" w:semiHidden="1" w:unhideWhenUsed="1"/>
+    <w:lsdException w:name="Table List 5" w:semiHidden="1" w:unhideWhenUsed="1"/>
+    <w:lsdException w:name="Table List 6" w:semiHidden="1" w:unhideWhenUsed="1"/>
+    <w:lsdException w:name="Table List 7" w:semiHidden="1" w:unhideWhenUsed="1"/>
+    <w:lsdException w:name="Table List 8" w:semiHidden="1" w:unhideWhenUsed="1"/>
+    <w:lsdException w:name="Table 3D effects 1" w:semiHidden="1" w:unhideWhenUsed="1"/>
+    <w:lsdException w:name="Table 3D effects 2" w:semiHidden="1" w:unhideWhenUsed="1"/>
+    <w:lsdException w:name="Table 3D effects 3" w:semiHidden="1" w:unhideWhenUsed="1"/>
+    <w:lsdException w:name="Table Contemporary" w:semiHidden="1" w:unhideWhenUsed="1"/>
+    <w:lsdException w:name="Table Elegant" w:semiHidden="1" w:unhideWhenUsed="1"/>
+    <w:lsdException w:name="Table Professional" w:semiHidden="1" w:unhideWhenUsed="1"/>
+    <w:lsdException w:name="Table Subtle 1" w:semiHidden="1" w:unhideWhenUsed="1"/>
+    <w:lsdException w:name="Table Subtle 2" w:semiHidden="1" w:unhideWhenUsed="1"/>
+    <w:lsdException w:name="Table Web 1" w:semiHidden="1" w:unhideWhenUsed="1"/>
+    <w:lsdException w:name="Table Web 2" w:semiHidden="1" w:unhideWhenUsed="1"/>
+    <w:lsdException w:name="Table Web 3" w:semiHidden="1" w:unhideWhenUsed="1"/>
+    <w:lsdException w:name="Balloon Text" w:semiHidden="1" w:unhideWhenUsed="1"/>
+    <w:lsdException w:name="Table Grid" w:uiPriority="39"/>
+    <w:lsdException w:name="Table Theme" w:semiHidden="1" w:unhideWhenUsed="1"/>
+    <w:lsdException w:name="Placeholder Text" w:semiHidden="1"/>
+    <w:lsdException w:name="No Spacing" w:uiPriority="1" w:qFormat="1"/>
+    <w:lsdException w:name="Light Shading" w:uiPriority="60"/>
+    <w:lsdException w:name="Light List" w:uiPriority="61"/>
+    <w:lsdException w:name="Light Grid" w:uiPriority="62"/>
+    <w:lsdException w:name="Medium Shading 1" w:uiPriority="63"/>
+    <w:lsdException w:name="Medium Shading 2" w:uiPriority="64"/>
+    <w:lsdException w:name="Medium List 1" w:uiPriority="65"/>
+    <w:lsdException w:name="Medium List 2" w:uiPriority="66"/>
+    <w:lsdException w:name="Medium Grid 1" w:uiPriority="67"/>
+    <w:lsdException w:name="Medium Grid 2" w:uiPriority="68"/>
+    <w:lsdException w:name="Medium Grid 3" w:uiPriority="69"/>
+    <w:lsdException w:name="Dark List" w:uiPriority="70"/>
+    <w:lsdException w:name="Colorful Shading" w:uiPriority="71"/>
+    <w:lsdException w:name="Colorful List" w:uiPriority="72"/>
+    <w:lsdException w:name="Colorful Grid" w:uiPriority="73"/>
+    <w:lsdException w:name="Light Shading Accent 1" w:uiPriority="60"/>
+    <w:lsdException w:name="Light List Accent 1" w:uiPriority="61"/>
+    <w:lsdException w:name="Light Grid Accent 1" w:uiPriority="62"/>
+    <w:lsdException w:name="Medium Shading 1 Accent 1" w:uiPriority="63"/>
+    <w:lsdException w:name="Medium Shading 2 Accent 1" w:uiPriority="64"/>
+    <w:lsdException w:name="Medium List 1 Accent 1" w:uiPriority="65"/>
+    <w:lsdException w:name="Revision" w:semiHidden="1"/>
+    <w:lsdException w:name="List Paragraph" w:uiPriority="34" w:qFormat="1"/>
+    <w:lsdException w:name="Quote" w:uiPriority="29" w:qFormat="1"/>
+    <w:lsdException w:name="Intense Quote" w:uiPriority="30" w:qFormat="1"/>
+    <w:lsdException w:name="Medium List 2 Accent 1" w:uiPriority="66"/>
+    <w:lsdException w:name="Medium Grid 1 Accent 1" w:uiPriority="67"/>
+    <w:lsdException w:name="Medium Grid 2 Accent 1" w:uiPriority="68"/>
+    <w:lsdException w:name="Medium Grid 3 Accent 1" w:uiPriority="69"/>
+    <w:lsdException w:name="Dark List Accent 1" w:uiPriority="70"/>
+    <w:lsdException w:name="Colorful Shading Accent 1" w:uiPriority="71"/>
+    <w:lsdException w:name="Colorful List Accent 1" w:uiPriority="72"/>
+    <w:lsdException w:name="Colorful Grid Accent 1" w:uiPriority="73"/>
+    <w:lsdException w:name="Light Shading Accent 2" w:uiPriority="60"/>
+    <w:lsdException w:name="Light List Accent 2" w:uiPriority="61"/>
+    <w:lsdException w:name="Light Grid Accent 2" w:uiPriority="62"/>
+    <w:lsdException w:name="Medium Shading 1 Accent 2" w:uiPriority="63"/>
+    <w:lsdException w:name="Medium Shading 2 Accent 2" w:uiPriority="64"/>
+    <w:lsdException w:name="Medium List 1 Accent 2" w:uiPriority="65"/>
+    <w:lsdException w:name="Medium List 2 Accent 2" w:uiPriority="66"/>
+    <w:lsdException w:name="Medium Grid 1 Accent 2" w:uiPriority="67"/>
+    <w:lsdException w:name="Medium Grid 2 Accent 2" w:uiPriority="68"/>
+    <w:lsdException w:name="Medium Grid 3 Accent 2" w:uiPriority="69"/>
+    <w:lsdException w:name="Dark List Accent 2" w:uiPriority="70"/>
+    <w:lsdException w:name="Colorful Shading Accent 2" w:uiPriority="71"/>
+    <w:lsdException w:name="Colorful List Accent 2" w:uiPriority="72"/>
+    <w:lsdException w:name="Colorful Grid Accent 2" w:uiPriority="73"/>
+    <w:lsdException w:name="Light Shading Accent 3" w:uiPriority="60"/>
+    <w:lsdException w:name="Light List Accent 3" w:uiPriority="61"/>
+    <w:lsdException w:name="Light Grid Accent 3" w:uiPriority="62"/>
+    <w:lsdException w:name="Medium Shading 1 Accent 3" w:uiPriority="63"/>
+    <w:lsdException w:name="Medium Shading 2 Accent 3" w:uiPriority="64"/>
+    <w:lsdException w:name="Medium List 1 Accent 3" w:uiPriority="65"/>
+    <w:lsdException w:name="Medium List 2 Accent 3" w:uiPriority="66"/>
+    <w:lsdException w:name="Medium Grid 1 Accent 3" w:uiPriority="67"/>
+    <w:lsdException w:name="Medium Grid 2 Accent 3" w:uiPriority="68"/>
+    <w:lsdException w:name="Medium Grid 3 Accent 3" w:uiPriority="69"/>
+    <w:lsdException w:name="Dark List Accent 3" w:uiPriority="70"/>
+    <w:lsdException w:name="Colorful Shading Accent 3" w:uiPriority="71"/>
+    <w:lsdException w:name="Colorful List Accent 3" w:uiPriority="72"/>
+    <w:lsdException w:name="Colorful Grid Accent 3" w:uiPriority="73"/>
+    <w:lsdException w:name="Light Shading Accent 4" w:uiPriority="60"/>
+    <w:lsdException w:name="Light List Accent 4" w:uiPriority="61"/>
+    <w:lsdException w:name="Light Grid Accent 4" w:uiPriority="62"/>
+    <w:lsdException w:name="Medium Shading 1 Accent 4" w:uiPriority="63"/>
+    <w:lsdException w:name="Medium Shading 2 Accent 4" w:uiPriority="64"/>
+    <w:lsdException w:name="Medium List 1 Accent 4" w:uiPriority="65"/>
+    <w:lsdException w:name="Medium List 2 Accent 4" w:uiPriority="66"/>
+    <w:lsdException w:name="Medium Grid 1 Accent 4" w:uiPriority="67"/>
+    <w:lsdException w:name="Medium Grid 2 Accent 4" w:uiPriority="68"/>
+    <w:lsdException w:name="Medium Grid 3 Accent 4" w:uiPriority="69"/>
+    <w:lsdException w:name="Dark List Accent 4" w:uiPriority="70"/>
+    <w:lsdException w:name="Colorful Shading Accent 4" w:uiPriority="71"/>
+    <w:lsdException w:name="Colorful List Accent 4" w:uiPriority="72"/>
+    <w:lsdException w:name="Colorful Grid Accent 4" w:uiPriority="73"/>
+    <w:lsdException w:name="Light Shading Accent 5" w:uiPriority="60"/>
+    <w:lsdException w:name="Light List Accent 5" w:uiPriority="61"/>
+    <w:lsdException w:name="Light Grid Accent 5" w:uiPriority="62"/>
+    <w:lsdException w:name="Medium Shading 1 Accent 5" w:uiPriority="63"/>
+    <w:lsdException w:name="Medium Shading 2 Accent 5" w:uiPriority="64"/>
+    <w:lsdException w:name="Medium List 1 Accent 5" w:uiPriority="65"/>
+    <w:lsdException w:name="Medium List 2 Accent 5" w:uiPriority="66"/>
+    <w:lsdException w:name="Medium Grid 1 Accent 5" w:uiPriority="67"/>
+    <w:lsdException w:name="Medium Grid 2 Accent 5" w:uiPriority="68"/>
+    <w:lsdException w:name="Medium Grid 3 Accent 5" w:uiPriority="69"/>
+    <w:lsdException w:name="Dark List Accent 5" w:uiPriority="70"/>
+    <w:lsdException w:name="Colorful Shading Accent 5" w:uiPriority="71"/>
+    <w:lsdException w:name="Colorful List Accent 5" w:uiPriority="72"/>
+    <w:lsdException w:name="Colorful Grid Accent 5" w:uiPriority="73"/>
+    <w:lsdException w:name="Light Shading Accent 6" w:uiPriority="60"/>
+    <w:lsdException w:name="Light List Accent 6" w:uiPriority="61"/>
+    <w:lsdException w:name="Light Grid Accent 6" w:uiPriority="62"/>
+    <w:lsdException w:name="Medium Shading 1 Accent 6" w:uiPriority="63"/>
+    <w:lsdException w:name="Medium Shading 2 Accent 6" w:uiPriority="64"/>
+    <w:lsdException w:name="Medium List 1 Accent 6" w:uiPriority="65"/>
+    <w:lsdException w:name="Medium List 2 Accent 6" w:uiPriority="66"/>
+    <w:lsdException w:name="Medium Grid 1 Accent 6" w:uiPriority="67"/>
+    <w:lsdException w:name="Medium Grid 2 Accent 6" w:uiPriority="68"/>
+    <w:lsdException w:name="Medium Grid 3 Accent 6" w:uiPriority="69"/>
+    <w:lsdException w:name="Dark List Accent 6" w:uiPriority="70"/>
+    <w:lsdException w:name="Colorful Shading Accent 6" w:uiPriority="71"/>
+    <w:lsdException w:name="Colorful List Accent 6" w:uiPriority="72"/>
+    <w:lsdException w:name="Colorful Grid Accent 6" w:uiPriority="73"/>
+    <w:lsdException w:name="Subtle Emphasis" w:uiPriority="19" w:qFormat="1"/>
+    <w:lsdException w:name="Intense Emphasis" w:uiPriority="21" w:qFormat="1"/>
+    <w:lsdException w:name="Subtle Reference" w:uiPriority="31" w:qFormat="1"/>
+    <w:lsdException w:name="Intense Reference" w:uiPriority="32" w:qFormat="1"/>
+    <w:lsdException w:name="Book Title" w:uiPriority="33" w:qFormat="1"/>
+    <w:lsdException w:name="Bibliography" w:semiHidden="1" w:uiPriority="37" w:unhideWhenUsed="1"/>
+    <w:lsdException w:name="TOC Heading" w:semiHidden="1" w:uiPriority="39" w:unhideWhenUsed="1" w:qFormat="1"/>
+    <w:lsdException w:name="Plain Table 1" w:uiPriority="41"/>
+    <w:lsdException w:name="Plain Table 2" w:uiPriority="42"/>
+    <w:lsdException w:name="Plain Table 3" w:uiPriority="43"/>
+    <w:lsdException w:name="Plain Table 4" w:uiPriority="44"/>
+    <w:lsdException w:name="Plain Table 5" w:uiPriority="45"/>
+    <w:lsdException w:name="Grid Table Light" w:uiPriority="40"/>
+    <w:lsdException w:name="Grid Table 1 Light" w:uiPriority="46"/>
+    <w:lsdException w:name="Grid Table 2" w:uiPriority="47"/>
+    <w:lsdException w:name="Grid Table 3" w:uiPriority="48"/>
+    <w:lsdException w:name="Grid Table 4" w:uiPriority="49"/>
+    <w:lsdException w:name="Grid Table 5 Dark" w:uiPriority="50"/>
+    <w:lsdException w:name="Grid Table 6 Colorful" w:uiPriority="51"/>
+    <w:lsdException w:name="Grid Table 7 Colorful" w:uiPriority="52"/>
+    <w:lsdException w:name="Grid Table 1 Light Accent 1" w:uiPriority="46"/>
+    <w:lsdException w:name="Grid Table 2 Accent 1" w:uiPriority="47"/>
+    <w:lsdException w:name="Grid Table 3 Accent 1" w:uiPriority="48"/>
+    <w:lsdException w:name="Grid Table 4 Accent 1" w:uiPriority="49"/>
+    <w:lsdException w:name="Grid Table 5 Dark Accent 1" w:uiPriority="50"/>
+    <w:lsdException w:name="Grid Table 6 Colorful Accent 1" w:uiPriority="51"/>
+    <w:lsdException w:name="Grid Table 7 Colorful Accent 1" w:uiPriority="52"/>
+    <w:lsdException w:name="Grid Table 1 Light Accent 2" w:uiPriority="46"/>
+    <w:lsdException w:name="Grid Table 2 Accent 2" w:uiPriority="47"/>
+    <w:lsdException w:name="Grid Table 3 Accent 2" w:uiPriority="48"/>
+    <w:lsdException w:name="Grid Table 4 Accent 2" w:uiPriority="49"/>
+    <w:lsdException w:name="Grid Table 5 Dark Accent 2" w:uiPriority="50"/>
+    <w:lsdException w:name="Grid Table 6 Colorful Accent 2" w:uiPriority="51"/>
+    <w:lsdException w:name="Grid Table 7 Colorful Accent 2" w:uiPriority="52"/>
+    <w:lsdException w:name="Grid Table 1 Light Accent 3" w:uiPriority="46"/>
+    <w:lsdException w:name="Grid Table 2 Accent 3" w:uiPriority="47"/>
+    <w:lsdException w:name="Grid Table 3 Accent 3" w:uiPriority="48"/>
+    <w:lsdException w:name="Grid Table 4 Accent 3" w:uiPriority="49"/>
+    <w:lsdException w:name="Grid Table 5 Dark Accent 3" w:uiPriority="50"/>
+    <w:lsdException w:name="Grid Table 6 Colorful Accent 3" w:uiPriority="51"/>
+    <w:lsdException w:name="Grid Table 7 Colorful Accent 3" w:uiPriority="52"/>
+    <w:lsdException w:name="Grid Table 1 Light Accent 4" w:uiPriority="46"/>
+    <w:lsdException w:name="Grid Table 2 Accent 4" w:uiPriority="47"/>
+    <w:lsdException w:name="Grid Table 3 Accent 4" w:uiPriority="48"/>
+    <w:lsdException w:name="Grid Table 4 Accent 4" w:uiPriority="49"/>
+    <w:lsdException w:name="Grid Table 5 Dark Accent 4" w:uiPriority="50"/>
+    <w:lsdException w:name="Grid Table 6 Colorful Accent 4" w:uiPriority="51"/>
+    <w:lsdException w:name="Grid Table 7 Colorful Accent 4" w:uiPriority="52"/>
+    <w:lsdException w:name="Grid Table 1 Light Accent 5" w:uiPriority="46"/>
+    <w:lsdException w:name="Grid Table 2 Accent 5" w:uiPriority="47"/>
+    <w:lsdException w:name="Grid Table 3 Accent 5" w:uiPriority="48"/>
+    <w:lsdException w:name="Grid Table 4 Accent 5" w:uiPriority="49"/>
+    <w:lsdException w:name="Grid Table 5 Dark Accent 5" w:uiPriority="50"/>
+    <w:lsdException w:name="Grid Table 6 Colorful Accent 5" w:uiPriority="51"/>
+    <w:lsdException w:name="Grid Table 7 Colorful Accent 5" w:uiPriority="52"/>
+    <w:lsdException w:name="Grid Table 1 Light Accent 6" w:uiPriority="46"/>
+    <w:lsdException w:name="Grid Table 2 Accent 6" w:uiPriority="47"/>
+    <w:lsdException w:name="Grid Table 3 Accent 6" w:uiPriority="48"/>
+    <w:lsdException w:name="Grid Table 4 Accent 6" w:uiPriority="49"/>
+    <w:lsdException w:name="Grid Table 5 Dark Accent 6" w:uiPriority="50"/>
+    <w:lsdException w:name="Grid Table 6 Colorful Accent 6" w:uiPriority="51"/>
+    <w:lsdException w:name="Grid Table 7 Colorful Accent 6" w:uiPriority="52"/>
+    <w:lsdException w:name="List Table 1 Light" w:uiPriority="46"/>
+    <w:lsdException w:name="List Table 2" w:uiPriority="47"/>
+    <w:lsdException w:name="List Table 3" w:uiPriority="48"/>
+    <w:lsdException w:name="List Table 4" w:uiPriority="49"/>
+    <w:lsdException w:name="List Table 5 Dark" w:uiPriority="50"/>
+    <w:lsdException w:name="List Table 6 Colorful" w:uiPriority="51"/>
+    <w:lsdException w:name="List Table 7 Colorful" w:uiPriority="52"/>
+    <w:lsdException w:name="List Table 1 Light Accent 1" w:uiPriority="46"/>
+    <w:lsdException w:name="List Table 2 Accent 1" w:uiPriority="47"/>
+    <w:lsdException w:name="List Table 3 Accent 1" w:uiPriority="48"/>
+    <w:lsdException w:name="List Table 4 Accent 1" w:uiPriority="49"/>
+    <w:lsdException w:name="List Table 5 Dark Accent 1" w:uiPriority="50"/>
+    <w:lsdException w:name="List Table 6 Colorful Accent 1" w:uiPriority="51"/>
+    <w:lsdException w:name="List Table 7 Colorful Accent 1" w:uiPriority="52"/>
+    <w:lsdException w:name="List Table 1 Light Accent 2" w:uiPriority="46"/>
+    <w:lsdException w:name="List Table 2 Accent 2" w:uiPriority="47"/>
+    <w:lsdException w:name="List Table 3 Accent 2" w:uiPriority="48"/>
+    <w:lsdException w:name="List Table 4 Accent 2" w:uiPriority="49"/>
+    <w:lsdException w:name="List Table 5 Dark Accent 2" w:uiPriority="50"/>
+    <w:lsdException w:name="List Table 6 Colorful Accent 2" w:uiPriority="51"/>
+    <w:lsdException w:name="List Table 7 Colorful Accent 2" w:uiPriority="52"/>
+    <w:lsdException w:name="List Table 1 Light Accent 3" w:uiPriority="46"/>
+    <w:lsdException w:name="List Table 2 Accent 3" w:uiPriority="47"/>
+    <w:lsdException w:name="List Table 3 Accent 3" w:uiPriority="48"/>
+    <w:lsdException w:name="List Table 4 Accent 3" w:uiPriority="49"/>
+    <w:lsdException w:name="List Table 5 Dark Accent 3" w:uiPriority="50"/>
+    <w:lsdException w:name="List Table 6 Colorful Accent 3" w:uiPriority="51"/>
+    <w:lsdException w:name="List Table 7 Colorful Accent 3" w:uiPriority="52"/>
+    <w:lsdException w:name="List Table 1 Light Accent 4" w:uiPriority="46"/>
+    <w:lsdException w:name="List Table 2 Accent 4" w:uiPriority="47"/>
+    <w:lsdException w:name="List Table 3 Accent 4" w:uiPriority="48"/>
+    <w:lsdException w:name="List Table 4 Accent 4" w:uiPriority="49"/>
+    <w:lsdException w:name="List Table 5 Dark Accent 4" w:uiPriority="50"/>
+    <w:lsdException w:name="List Table 6 Colorful Accent 4" w:uiPriority="51"/>
+    <w:lsdException w:name="List Table 7 Colorful Accent 4" w:uiPriority="52"/>
+    <w:lsdException w:name="List Table 1 Light Accent 5" w:uiPriority="46"/>
+    <w:lsdException w:name="List Table 2 Accent 5" w:uiPriority="47"/>
+    <w:lsdException w:name="List Table 3 Accent 5" w:uiPriority="48"/>
+    <w:lsdException w:name="List Table 4 Accent 5" w:uiPriority="49"/>
+    <w:lsdException w:name="List Table 5 Dark Accent 5" w:uiPriority="50"/>
+    <w:lsdException w:name="List Table 6 Colorful Accent 5" w:uiPriority="51"/>
+    <w:lsdException w:name="List Table 7 Colorful Accent 5" w:uiPriority="52"/>
+    <w:lsdException w:name="List Table 1 Light Accent 6" w:uiPriority="46"/>
+    <w:lsdException w:name="List Table 2 Accent 6" w:uiPriority="47"/>
+    <w:lsdException w:name="List Table 3 Accent 6" w:uiPriority="48"/>
+    <w:lsdException w:name="List Table 4 Accent 6" w:uiPriority="49"/>
+    <w:lsdException w:name="List Table 5 Dark Accent 6" w:uiPriority="50"/>
+    <w:lsdException w:name="List Table 6 Colorful Accent 6" w:uiPriority="51"/>
+    <w:lsdException w:name="List Table 7 Colorful Accent 6" w:uiPriority="52"/>
+    <w:lsdException w:name="Mention" w:semiHidden="1" w:unhideWhenUsed="1"/>
+    <w:lsdException w:name="Smart Hyperlink" w:semiHidden="1" w:unhideWhenUsed="1"/>
+    <w:lsdException w:name="Hashtag" w:semiHidden="1" w:unhideWhenUsed="1"/>
+    <w:lsdException w:name="Unresolved Mention" w:semiHidden="1" w:unhideWhenUsed="1"/>
+    <w:lsdException w:name="Smart Link" w:semiHidden="1" w:unhideWhenUsed="1"/>
   </w:latentStyles>
   <w:style w:type="paragraph" w:default="1" w:styleId="Normal">
     <w:name w:val="Normal"/>
@@ -8252,957 +10038,16 @@
       <w:lang w:val="en-AU"/>
     </w:rPr>
   </w:style>
-</w:styles>
-</file>
-
-<file path=word/stylesWithEffects.xml><?xml version="1.0" encoding="utf-8"?>
-<w:styles xmlns:wpc="http://schemas.microsoft.com/office/word/2010/wordprocessingCanvas" xmlns:mc="http://schemas.openxmlformats.org/markup-compatibility/2006" xmlns:o="urn:schemas-microsoft-com:office:office" xmlns:r="http://schemas.openxmlformats.org/officeDocument/2006/relationships" xmlns:m="http://schemas.openxmlformats.org/officeDocument/2006/math" xmlns:v="urn:schemas-microsoft-com:vml" xmlns:wp14="http://schemas.microsoft.com/office/word/2010/wordprocessingDrawing" xmlns:wp="http://schemas.openxmlformats.org/drawingml/2006/wordprocessingDrawing" xmlns:w10="urn:schemas-microsoft-com:office:word" xmlns:w="http://schemas.openxmlformats.org/wordprocessingml/2006/main" xmlns:w14="http://schemas.microsoft.com/office/word/2010/wordml" xmlns:wpg="http://schemas.microsoft.com/office/word/2010/wordprocessingGroup" xmlns:wpi="http://schemas.microsoft.com/office/word/2010/wordprocessingInk" xmlns:wne="http://schemas.microsoft.com/office/word/2006/wordml" xmlns:wps="http://schemas.microsoft.com/office/word/2010/wordprocessingShape" mc:Ignorable="w14 wp14">
-  <w:docDefaults>
-    <w:rPrDefault>
-      <w:rPr>
-        <w:rFonts w:asciiTheme="minorHAnsi" w:eastAsiaTheme="minorEastAsia" w:hAnsiTheme="minorHAnsi" w:cstheme="minorBidi"/>
-        <w:sz w:val="22"/>
-        <w:szCs w:val="22"/>
-        <w:lang w:val="en-US" w:eastAsia="en-US" w:bidi="ar-SA"/>
-      </w:rPr>
-    </w:rPrDefault>
-    <w:pPrDefault>
-      <w:pPr>
-        <w:spacing w:after="200" w:line="276" w:lineRule="auto"/>
-      </w:pPr>
-    </w:pPrDefault>
-  </w:docDefaults>
-  <w:latentStyles w:defLockedState="0" w:defUIPriority="99" w:defSemiHidden="1" w:defUnhideWhenUsed="1" w:defQFormat="0" w:count="267">
-    <w:lsdException w:name="Normal" w:semiHidden="0" w:uiPriority="0" w:unhideWhenUsed="0" w:qFormat="1"/>
-    <w:lsdException w:name="heading 1" w:semiHidden="0" w:uiPriority="9" w:unhideWhenUsed="0" w:qFormat="1"/>
-    <w:lsdException w:name="heading 2" w:uiPriority="9" w:qFormat="1"/>
-    <w:lsdException w:name="heading 3" w:uiPriority="9" w:qFormat="1"/>
-    <w:lsdException w:name="heading 4" w:uiPriority="9" w:qFormat="1"/>
-    <w:lsdException w:name="heading 5" w:uiPriority="9" w:qFormat="1"/>
-    <w:lsdException w:name="heading 6" w:uiPriority="9" w:qFormat="1"/>
-    <w:lsdException w:name="heading 7" w:uiPriority="9" w:qFormat="1"/>
-    <w:lsdException w:name="heading 8" w:uiPriority="9" w:qFormat="1"/>
-    <w:lsdException w:name="heading 9" w:uiPriority="9" w:qFormat="1"/>
-    <w:lsdException w:name="toc 1" w:uiPriority="39"/>
-    <w:lsdException w:name="toc 2" w:uiPriority="39"/>
-    <w:lsdException w:name="toc 3" w:uiPriority="39"/>
-    <w:lsdException w:name="toc 4" w:uiPriority="39"/>
-    <w:lsdException w:name="toc 5" w:uiPriority="39"/>
-    <w:lsdException w:name="toc 6" w:uiPriority="39"/>
-    <w:lsdException w:name="toc 7" w:uiPriority="39"/>
-    <w:lsdException w:name="toc 8" w:uiPriority="39"/>
-    <w:lsdException w:name="toc 9" w:uiPriority="39"/>
-    <w:lsdException w:name="caption" w:uiPriority="35" w:qFormat="1"/>
-    <w:lsdException w:name="Title" w:semiHidden="0" w:uiPriority="0" w:unhideWhenUsed="0" w:qFormat="1"/>
-    <w:lsdException w:name="Default Paragraph Font" w:uiPriority="1"/>
-    <w:lsdException w:name="Subtitle" w:semiHidden="0" w:uiPriority="11" w:unhideWhenUsed="0" w:qFormat="1"/>
-    <w:lsdException w:name="Strong" w:semiHidden="0" w:uiPriority="22" w:unhideWhenUsed="0" w:qFormat="1"/>
-    <w:lsdException w:name="Emphasis" w:semiHidden="0" w:uiPriority="20" w:unhideWhenUsed="0" w:qFormat="1"/>
-    <w:lsdException w:name="Table Grid" w:semiHidden="0" w:uiPriority="39" w:unhideWhenUsed="0"/>
-    <w:lsdException w:name="Placeholder Text" w:unhideWhenUsed="0"/>
-    <w:lsdException w:name="No Spacing" w:semiHidden="0" w:uiPriority="1" w:unhideWhenUsed="0" w:qFormat="1"/>
-    <w:lsdException w:name="Light Shading" w:semiHidden="0" w:uiPriority="60" w:unhideWhenUsed="0"/>
-    <w:lsdException w:name="Light List" w:semiHidden="0" w:uiPriority="61" w:unhideWhenUsed="0"/>
-    <w:lsdException w:name="Light Grid" w:semiHidden="0" w:uiPriority="62" w:unhideWhenUsed="0"/>
-    <w:lsdException w:name="Medium Shading 1" w:semiHidden="0" w:uiPriority="63" w:unhideWhenUsed="0"/>
-    <w:lsdException w:name="Medium Shading 2" w:semiHidden="0" w:uiPriority="64" w:unhideWhenUsed="0"/>
-    <w:lsdException w:name="Medium List 1" w:semiHidden="0" w:uiPriority="65" w:unhideWhenUsed="0"/>
-    <w:lsdException w:name="Medium List 2" w:semiHidden="0" w:uiPriority="66" w:unhideWhenUsed="0"/>
-    <w:lsdException w:name="Medium Grid 1" w:semiHidden="0" w:uiPriority="67" w:unhideWhenUsed="0"/>
-    <w:lsdException w:name="Medium Grid 2" w:semiHidden="0" w:uiPriority="68" w:unhideWhenUsed="0"/>
-    <w:lsdException w:name="Medium Grid 3" w:semiHidden="0" w:uiPriority="69" w:unhideWhenUsed="0"/>
-    <w:lsdException w:name="Dark List" w:semiHidden="0" w:uiPriority="70" w:unhideWhenUsed="0"/>
-    <w:lsdException w:name="Colorful Shading" w:semiHidden="0" w:uiPriority="71" w:unhideWhenUsed="0"/>
-    <w:lsdException w:name="Colorful List" w:semiHidden="0" w:uiPriority="72" w:unhideWhenUsed="0"/>
-    <w:lsdException w:name="Colorful Grid" w:semiHidden="0" w:uiPriority="73" w:unhideWhenUsed="0"/>
-    <w:lsdException w:name="Light Shading Accent 1" w:semiHidden="0" w:uiPriority="60" w:unhideWhenUsed="0"/>
-    <w:lsdException w:name="Light List Accent 1" w:semiHidden="0" w:uiPriority="61" w:unhideWhenUsed="0"/>
-    <w:lsdException w:name="Light Grid Accent 1" w:semiHidden="0" w:uiPriority="62" w:unhideWhenUsed="0"/>
-    <w:lsdException w:name="Medium Shading 1 Accent 1" w:semiHidden="0" w:uiPriority="63" w:unhideWhenUsed="0"/>
-    <w:lsdException w:name="Medium Shading 2 Accent 1" w:semiHidden="0" w:uiPriority="64" w:unhideWhenUsed="0"/>
-    <w:lsdException w:name="Medium List 1 Accent 1" w:semiHidden="0" w:uiPriority="65" w:unhideWhenUsed="0"/>
-    <w:lsdException w:name="Revision" w:unhideWhenUsed="0"/>
-    <w:lsdException w:name="List Paragraph" w:semiHidden="0" w:uiPriority="34" w:unhideWhenUsed="0" w:qFormat="1"/>
-    <w:lsdException w:name="Quote" w:semiHidden="0" w:uiPriority="29" w:unhideWhenUsed="0" w:qFormat="1"/>
-    <w:lsdException w:name="Intense Quote" w:semiHidden="0" w:uiPriority="30" w:unhideWhenUsed="0" w:qFormat="1"/>
-    <w:lsdException w:name="Medium List 2 Accent 1" w:semiHidden="0" w:uiPriority="66" w:unhideWhenUsed="0"/>
-    <w:lsdException w:name="Medium Grid 1 Accent 1" w:semiHidden="0" w:uiPriority="67" w:unhideWhenUsed="0"/>
-    <w:lsdException w:name="Medium Grid 2 Accent 1" w:semiHidden="0" w:uiPriority="68" w:unhideWhenUsed="0"/>
-    <w:lsdException w:name="Medium Grid 3 Accent 1" w:semiHidden="0" w:uiPriority="69" w:unhideWhenUsed="0"/>
-    <w:lsdException w:name="Dark List Accent 1" w:semiHidden="0" w:uiPriority="70" w:unhideWhenUsed="0"/>
-    <w:lsdException w:name="Colorful Shading Accent 1" w:semiHidden="0" w:uiPriority="71" w:unhideWhenUsed="0"/>
-    <w:lsdException w:name="Colorful List Accent 1" w:semiHidden="0" w:uiPriority="72" w:unhideWhenUsed="0"/>
-    <w:lsdException w:name="Colorful Grid Accent 1" w:semiHidden="0" w:uiPriority="73" w:unhideWhenUsed="0"/>
-    <w:lsdException w:name="Light Shading Accent 2" w:semiHidden="0" w:uiPriority="60" w:unhideWhenUsed="0"/>
-    <w:lsdException w:name="Light List Accent 2" w:semiHidden="0" w:uiPriority="61" w:unhideWhenUsed="0"/>
-    <w:lsdException w:name="Light Grid Accent 2" w:semiHidden="0" w:uiPriority="62" w:unhideWhenUsed="0"/>
-    <w:lsdException w:name="Medium Shading 1 Accent 2" w:semiHidden="0" w:uiPriority="63" w:unhideWhenUsed="0"/>
-    <w:lsdException w:name="Medium Shading 2 Accent 2" w:semiHidden="0" w:uiPriority="64" w:unhideWhenUsed="0"/>
-    <w:lsdException w:name="Medium List 1 Accent 2" w:semiHidden="0" w:uiPriority="65" w:unhideWhenUsed="0"/>
-    <w:lsdException w:name="Medium List 2 Accent 2" w:semiHidden="0" w:uiPriority="66" w:unhideWhenUsed="0"/>
-    <w:lsdException w:name="Medium Grid 1 Accent 2" w:semiHidden="0" w:uiPriority="67" w:unhideWhenUsed="0"/>
-    <w:lsdException w:name="Medium Grid 2 Accent 2" w:semiHidden="0" w:uiPriority="68" w:unhideWhenUsed="0"/>
-    <w:lsdException w:name="Medium Grid 3 Accent 2" w:semiHidden="0" w:uiPriority="69" w:unhideWhenUsed="0"/>
-    <w:lsdException w:name="Dark List Accent 2" w:semiHidden="0" w:uiPriority="70" w:unhideWhenUsed="0"/>
-    <w:lsdException w:name="Colorful Shading Accent 2" w:semiHidden="0" w:uiPriority="71" w:unhideWhenUsed="0"/>
-    <w:lsdException w:name="Colorful List Accent 2" w:semiHidden="0" w:uiPriority="72" w:unhideWhenUsed="0"/>
-    <w:lsdException w:name="Colorful Grid Accent 2" w:semiHidden="0" w:uiPriority="73" w:unhideWhenUsed="0"/>
-    <w:lsdException w:name="Light Shading Accent 3" w:semiHidden="0" w:uiPriority="60" w:unhideWhenUsed="0"/>
-    <w:lsdException w:name="Light List Accent 3" w:semiHidden="0" w:uiPriority="61" w:unhideWhenUsed="0"/>
-    <w:lsdException w:name="Light Grid Accent 3" w:semiHidden="0" w:uiPriority="62" w:unhideWhenUsed="0"/>
-    <w:lsdException w:name="Medium Shading 1 Accent 3" w:semiHidden="0" w:uiPriority="63" w:unhideWhenUsed="0"/>
-    <w:lsdException w:name="Medium Shading 2 Accent 3" w:semiHidden="0" w:uiPriority="64" w:unhideWhenUsed="0"/>
-    <w:lsdException w:name="Medium List 1 Accent 3" w:semiHidden="0" w:uiPriority="65" w:unhideWhenUsed="0"/>
-    <w:lsdException w:name="Medium List 2 Accent 3" w:semiHidden="0" w:uiPriority="66" w:unhideWhenUsed="0"/>
-    <w:lsdException w:name="Medium Grid 1 Accent 3" w:semiHidden="0" w:uiPriority="67" w:unhideWhenUsed="0"/>
-    <w:lsdException w:name="Medium Grid 2 Accent 3" w:semiHidden="0" w:uiPriority="68" w:unhideWhenUsed="0"/>
-    <w:lsdException w:name="Medium Grid 3 Accent 3" w:semiHidden="0" w:uiPriority="69" w:unhideWhenUsed="0"/>
-    <w:lsdException w:name="Dark List Accent 3" w:semiHidden="0" w:uiPriority="70" w:unhideWhenUsed="0"/>
-    <w:lsdException w:name="Colorful Shading Accent 3" w:semiHidden="0" w:uiPriority="71" w:unhideWhenUsed="0"/>
-    <w:lsdException w:name="Colorful List Accent 3" w:semiHidden="0" w:uiPriority="72" w:unhideWhenUsed="0"/>
-    <w:lsdException w:name="Colorful Grid Accent 3" w:semiHidden="0" w:uiPriority="73" w:unhideWhenUsed="0"/>
-    <w:lsdException w:name="Light Shading Accent 4" w:semiHidden="0" w:uiPriority="60" w:unhideWhenUsed="0"/>
-    <w:lsdException w:name="Light List Accent 4" w:semiHidden="0" w:uiPriority="61" w:unhideWhenUsed="0"/>
-    <w:lsdException w:name="Light Grid Accent 4" w:semiHidden="0" w:uiPriority="62" w:unhideWhenUsed="0"/>
-    <w:lsdException w:name="Medium Shading 1 Accent 4" w:semiHidden="0" w:uiPriority="63" w:unhideWhenUsed="0"/>
-    <w:lsdException w:name="Medium Shading 2 Accent 4" w:semiHidden="0" w:uiPriority="64" w:unhideWhenUsed="0"/>
-    <w:lsdException w:name="Medium List 1 Accent 4" w:semiHidden="0" w:uiPriority="65" w:unhideWhenUsed="0"/>
-    <w:lsdException w:name="Medium List 2 Accent 4" w:semiHidden="0" w:uiPriority="66" w:unhideWhenUsed="0"/>
-    <w:lsdException w:name="Medium Grid 1 Accent 4" w:semiHidden="0" w:uiPriority="67" w:unhideWhenUsed="0"/>
-    <w:lsdException w:name="Medium Grid 2 Accent 4" w:semiHidden="0" w:uiPriority="68" w:unhideWhenUsed="0"/>
-    <w:lsdException w:name="Medium Grid 3 Accent 4" w:semiHidden="0" w:uiPriority="69" w:unhideWhenUsed="0"/>
-    <w:lsdException w:name="Dark List Accent 4" w:semiHidden="0" w:uiPriority="70" w:unhideWhenUsed="0"/>
-    <w:lsdException w:name="Colorful Shading Accent 4" w:semiHidden="0" w:uiPriority="71" w:unhideWhenUsed="0"/>
-    <w:lsdException w:name="Colorful List Accent 4" w:semiHidden="0" w:uiPriority="72" w:unhideWhenUsed="0"/>
-    <w:lsdException w:name="Colorful Grid Accent 4" w:semiHidden="0" w:uiPriority="73" w:unhideWhenUsed="0"/>
-    <w:lsdException w:name="Light Shading Accent 5" w:semiHidden="0" w:uiPriority="60" w:unhideWhenUsed="0"/>
-    <w:lsdException w:name="Light List Accent 5" w:semiHidden="0" w:uiPriority="61" w:unhideWhenUsed="0"/>
-    <w:lsdException w:name="Light Grid Accent 5" w:semiHidden="0" w:uiPriority="62" w:unhideWhenUsed="0"/>
-    <w:lsdException w:name="Medium Shading 1 Accent 5" w:semiHidden="0" w:uiPriority="63" w:unhideWhenUsed="0"/>
-    <w:lsdException w:name="Medium Shading 2 Accent 5" w:semiHidden="0" w:uiPriority="64" w:unhideWhenUsed="0"/>
-    <w:lsdException w:name="Medium List 1 Accent 5" w:semiHidden="0" w:uiPriority="65" w:unhideWhenUsed="0"/>
-    <w:lsdException w:name="Medium List 2 Accent 5" w:semiHidden="0" w:uiPriority="66" w:unhideWhenUsed="0"/>
-    <w:lsdException w:name="Medium Grid 1 Accent 5" w:semiHidden="0" w:uiPriority="67" w:unhideWhenUsed="0"/>
-    <w:lsdException w:name="Medium Grid 2 Accent 5" w:semiHidden="0" w:uiPriority="68" w:unhideWhenUsed="0"/>
-    <w:lsdException w:name="Medium Grid 3 Accent 5" w:semiHidden="0" w:uiPriority="69" w:unhideWhenUsed="0"/>
-    <w:lsdException w:name="Dark List Accent 5" w:semiHidden="0" w:uiPriority="70" w:unhideWhenUsed="0"/>
-    <w:lsdException w:name="Colorful Shading Accent 5" w:semiHidden="0" w:uiPriority="71" w:unhideWhenUsed="0"/>
-    <w:lsdException w:name="Colorful List Accent 5" w:semiHidden="0" w:uiPriority="72" w:unhideWhenUsed="0"/>
-    <w:lsdException w:name="Colorful Grid Accent 5" w:semiHidden="0" w:uiPriority="73" w:unhideWhenUsed="0"/>
-    <w:lsdException w:name="Light Shading Accent 6" w:semiHidden="0" w:uiPriority="60" w:unhideWhenUsed="0"/>
-    <w:lsdException w:name="Light List Accent 6" w:semiHidden="0" w:uiPriority="61" w:unhideWhenUsed="0"/>
-    <w:lsdException w:name="Light Grid Accent 6" w:semiHidden="0" w:uiPriority="62" w:unhideWhenUsed="0"/>
-    <w:lsdException w:name="Medium Shading 1 Accent 6" w:semiHidden="0" w:uiPriority="63" w:unhideWhenUsed="0"/>
-    <w:lsdException w:name="Medium Shading 2 Accent 6" w:semiHidden="0" w:uiPriority="64" w:unhideWhenUsed="0"/>
-    <w:lsdException w:name="Medium List 1 Accent 6" w:semiHidden="0" w:uiPriority="65" w:unhideWhenUsed="0"/>
-    <w:lsdException w:name="Medium List 2 Accent 6" w:semiHidden="0" w:uiPriority="66" w:unhideWhenUsed="0"/>
-    <w:lsdException w:name="Medium Grid 1 Accent 6" w:semiHidden="0" w:uiPriority="67" w:unhideWhenUsed="0"/>
-    <w:lsdException w:name="Medium Grid 2 Accent 6" w:semiHidden="0" w:uiPriority="68" w:unhideWhenUsed="0"/>
-    <w:lsdException w:name="Medium Grid 3 Accent 6" w:semiHidden="0" w:uiPriority="69" w:unhideWhenUsed="0"/>
-    <w:lsdException w:name="Dark List Accent 6" w:semiHidden="0" w:uiPriority="70" w:unhideWhenUsed="0"/>
-    <w:lsdException w:name="Colorful Shading Accent 6" w:semiHidden="0" w:uiPriority="71" w:unhideWhenUsed="0"/>
-    <w:lsdException w:name="Colorful List Accent 6" w:semiHidden="0" w:uiPriority="72" w:unhideWhenUsed="0"/>
-    <w:lsdException w:name="Colorful Grid Accent 6" w:semiHidden="0" w:uiPriority="73" w:unhideWhenUsed="0"/>
-    <w:lsdException w:name="Subtle Emphasis" w:semiHidden="0" w:uiPriority="19" w:unhideWhenUsed="0" w:qFormat="1"/>
-    <w:lsdException w:name="Intense Emphasis" w:semiHidden="0" w:uiPriority="21" w:unhideWhenUsed="0" w:qFormat="1"/>
-    <w:lsdException w:name="Subtle Reference" w:semiHidden="0" w:uiPriority="31" w:unhideWhenUsed="0" w:qFormat="1"/>
-    <w:lsdException w:name="Intense Reference" w:semiHidden="0" w:uiPriority="32" w:unhideWhenUsed="0" w:qFormat="1"/>
-    <w:lsdException w:name="Book Title" w:semiHidden="0" w:uiPriority="33" w:unhideWhenUsed="0" w:qFormat="1"/>
-    <w:lsdException w:name="Bibliography" w:uiPriority="37"/>
-    <w:lsdException w:name="TOC Heading" w:uiPriority="39" w:qFormat="1"/>
-  </w:latentStyles>
-  <w:style w:type="paragraph" w:default="1" w:styleId="Normal">
-    <w:name w:val="Normal"/>
+  <w:style w:type="paragraph" w:styleId="ListParagraph">
+    <w:name w:val="List Paragraph"/>
+    <w:basedOn w:val="Normal"/>
+    <w:uiPriority w:val="34"/>
     <w:qFormat/>
-  </w:style>
-  <w:style w:type="paragraph" w:styleId="Heading1">
-    <w:name w:val="heading 1"/>
-    <w:basedOn w:val="Normal"/>
-    <w:next w:val="Normal"/>
-    <w:link w:val="Heading1Char"/>
-    <w:uiPriority w:val="9"/>
-    <w:qFormat/>
-    <w:rsid w:val="00765EF2"/>
+    <w:rsid w:val="000847EA"/>
     <w:pPr>
-      <w:keepNext/>
-      <w:keepLines/>
-      <w:numPr>
-        <w:numId w:val="1"/>
-      </w:numPr>
-      <w:spacing w:before="480" w:after="0"/>
-      <w:outlineLvl w:val="0"/>
+      <w:ind w:left="720"/>
+      <w:contextualSpacing/>
     </w:pPr>
-    <w:rPr>
-      <w:rFonts w:ascii="Arial" w:eastAsiaTheme="majorEastAsia" w:hAnsi="Arial" w:cstheme="majorBidi"/>
-      <w:b/>
-      <w:bCs/>
-      <w:sz w:val="28"/>
-      <w:szCs w:val="28"/>
-    </w:rPr>
-  </w:style>
-  <w:style w:type="paragraph" w:styleId="Heading2">
-    <w:name w:val="heading 2"/>
-    <w:basedOn w:val="Normal"/>
-    <w:next w:val="Normal"/>
-    <w:link w:val="Heading2Char"/>
-    <w:uiPriority w:val="9"/>
-    <w:unhideWhenUsed/>
-    <w:qFormat/>
-    <w:rsid w:val="00765EF2"/>
-    <w:pPr>
-      <w:keepNext/>
-      <w:keepLines/>
-      <w:numPr>
-        <w:ilvl w:val="1"/>
-        <w:numId w:val="1"/>
-      </w:numPr>
-      <w:spacing w:before="200" w:after="0"/>
-      <w:outlineLvl w:val="1"/>
-    </w:pPr>
-    <w:rPr>
-      <w:rFonts w:ascii="Arial" w:eastAsiaTheme="majorEastAsia" w:hAnsi="Arial" w:cstheme="majorBidi"/>
-      <w:b/>
-      <w:bCs/>
-      <w:sz w:val="24"/>
-      <w:szCs w:val="26"/>
-    </w:rPr>
-  </w:style>
-  <w:style w:type="paragraph" w:styleId="Heading3">
-    <w:name w:val="heading 3"/>
-    <w:basedOn w:val="Normal"/>
-    <w:next w:val="Normal"/>
-    <w:link w:val="Heading3Char"/>
-    <w:uiPriority w:val="9"/>
-    <w:unhideWhenUsed/>
-    <w:qFormat/>
-    <w:rsid w:val="00B07CCD"/>
-    <w:pPr>
-      <w:keepNext/>
-      <w:keepLines/>
-      <w:numPr>
-        <w:ilvl w:val="2"/>
-        <w:numId w:val="1"/>
-      </w:numPr>
-      <w:spacing w:before="200" w:after="0"/>
-      <w:ind w:left="1440"/>
-      <w:outlineLvl w:val="2"/>
-    </w:pPr>
-    <w:rPr>
-      <w:rFonts w:ascii="Arial" w:eastAsiaTheme="majorEastAsia" w:hAnsi="Arial" w:cstheme="majorBidi"/>
-      <w:bCs/>
-    </w:rPr>
-  </w:style>
-  <w:style w:type="paragraph" w:styleId="Heading4">
-    <w:name w:val="heading 4"/>
-    <w:basedOn w:val="Normal"/>
-    <w:next w:val="Normal"/>
-    <w:link w:val="Heading4Char"/>
-    <w:uiPriority w:val="9"/>
-    <w:semiHidden/>
-    <w:unhideWhenUsed/>
-    <w:qFormat/>
-    <w:rsid w:val="00765EF2"/>
-    <w:pPr>
-      <w:keepNext/>
-      <w:keepLines/>
-      <w:numPr>
-        <w:ilvl w:val="3"/>
-        <w:numId w:val="1"/>
-      </w:numPr>
-      <w:spacing w:before="200" w:after="0"/>
-      <w:outlineLvl w:val="3"/>
-    </w:pPr>
-    <w:rPr>
-      <w:rFonts w:asciiTheme="majorHAnsi" w:eastAsiaTheme="majorEastAsia" w:hAnsiTheme="majorHAnsi" w:cstheme="majorBidi"/>
-      <w:b/>
-      <w:bCs/>
-      <w:i/>
-      <w:iCs/>
-      <w:color w:val="4F81BD" w:themeColor="accent1"/>
-    </w:rPr>
-  </w:style>
-  <w:style w:type="paragraph" w:styleId="Heading5">
-    <w:name w:val="heading 5"/>
-    <w:basedOn w:val="Normal"/>
-    <w:next w:val="Normal"/>
-    <w:link w:val="Heading5Char"/>
-    <w:uiPriority w:val="9"/>
-    <w:semiHidden/>
-    <w:unhideWhenUsed/>
-    <w:qFormat/>
-    <w:rsid w:val="00765EF2"/>
-    <w:pPr>
-      <w:keepNext/>
-      <w:keepLines/>
-      <w:numPr>
-        <w:ilvl w:val="4"/>
-        <w:numId w:val="1"/>
-      </w:numPr>
-      <w:spacing w:before="200" w:after="0"/>
-      <w:outlineLvl w:val="4"/>
-    </w:pPr>
-    <w:rPr>
-      <w:rFonts w:asciiTheme="majorHAnsi" w:eastAsiaTheme="majorEastAsia" w:hAnsiTheme="majorHAnsi" w:cstheme="majorBidi"/>
-      <w:color w:val="243F60" w:themeColor="accent1" w:themeShade="7F"/>
-    </w:rPr>
-  </w:style>
-  <w:style w:type="paragraph" w:styleId="Heading6">
-    <w:name w:val="heading 6"/>
-    <w:basedOn w:val="Normal"/>
-    <w:next w:val="Normal"/>
-    <w:link w:val="Heading6Char"/>
-    <w:uiPriority w:val="9"/>
-    <w:semiHidden/>
-    <w:unhideWhenUsed/>
-    <w:qFormat/>
-    <w:rsid w:val="00765EF2"/>
-    <w:pPr>
-      <w:keepNext/>
-      <w:keepLines/>
-      <w:numPr>
-        <w:ilvl w:val="5"/>
-        <w:numId w:val="1"/>
-      </w:numPr>
-      <w:spacing w:before="200" w:after="0"/>
-      <w:outlineLvl w:val="5"/>
-    </w:pPr>
-    <w:rPr>
-      <w:rFonts w:asciiTheme="majorHAnsi" w:eastAsiaTheme="majorEastAsia" w:hAnsiTheme="majorHAnsi" w:cstheme="majorBidi"/>
-      <w:i/>
-      <w:iCs/>
-      <w:color w:val="243F60" w:themeColor="accent1" w:themeShade="7F"/>
-    </w:rPr>
-  </w:style>
-  <w:style w:type="paragraph" w:styleId="Heading7">
-    <w:name w:val="heading 7"/>
-    <w:basedOn w:val="Normal"/>
-    <w:next w:val="Normal"/>
-    <w:link w:val="Heading7Char"/>
-    <w:uiPriority w:val="9"/>
-    <w:semiHidden/>
-    <w:unhideWhenUsed/>
-    <w:qFormat/>
-    <w:rsid w:val="00765EF2"/>
-    <w:pPr>
-      <w:keepNext/>
-      <w:keepLines/>
-      <w:numPr>
-        <w:ilvl w:val="6"/>
-        <w:numId w:val="1"/>
-      </w:numPr>
-      <w:spacing w:before="200" w:after="0"/>
-      <w:outlineLvl w:val="6"/>
-    </w:pPr>
-    <w:rPr>
-      <w:rFonts w:asciiTheme="majorHAnsi" w:eastAsiaTheme="majorEastAsia" w:hAnsiTheme="majorHAnsi" w:cstheme="majorBidi"/>
-      <w:i/>
-      <w:iCs/>
-      <w:color w:val="404040" w:themeColor="text1" w:themeTint="BF"/>
-    </w:rPr>
-  </w:style>
-  <w:style w:type="paragraph" w:styleId="Heading8">
-    <w:name w:val="heading 8"/>
-    <w:basedOn w:val="Normal"/>
-    <w:next w:val="Normal"/>
-    <w:link w:val="Heading8Char"/>
-    <w:uiPriority w:val="9"/>
-    <w:semiHidden/>
-    <w:unhideWhenUsed/>
-    <w:qFormat/>
-    <w:rsid w:val="00765EF2"/>
-    <w:pPr>
-      <w:keepNext/>
-      <w:keepLines/>
-      <w:numPr>
-        <w:ilvl w:val="7"/>
-        <w:numId w:val="1"/>
-      </w:numPr>
-      <w:spacing w:before="200" w:after="0"/>
-      <w:outlineLvl w:val="7"/>
-    </w:pPr>
-    <w:rPr>
-      <w:rFonts w:asciiTheme="majorHAnsi" w:eastAsiaTheme="majorEastAsia" w:hAnsiTheme="majorHAnsi" w:cstheme="majorBidi"/>
-      <w:color w:val="404040" w:themeColor="text1" w:themeTint="BF"/>
-      <w:sz w:val="20"/>
-      <w:szCs w:val="20"/>
-    </w:rPr>
-  </w:style>
-  <w:style w:type="paragraph" w:styleId="Heading9">
-    <w:name w:val="heading 9"/>
-    <w:basedOn w:val="Normal"/>
-    <w:next w:val="Normal"/>
-    <w:link w:val="Heading9Char"/>
-    <w:uiPriority w:val="9"/>
-    <w:semiHidden/>
-    <w:unhideWhenUsed/>
-    <w:qFormat/>
-    <w:rsid w:val="00765EF2"/>
-    <w:pPr>
-      <w:keepNext/>
-      <w:keepLines/>
-      <w:numPr>
-        <w:ilvl w:val="8"/>
-        <w:numId w:val="1"/>
-      </w:numPr>
-      <w:spacing w:before="200" w:after="0"/>
-      <w:outlineLvl w:val="8"/>
-    </w:pPr>
-    <w:rPr>
-      <w:rFonts w:asciiTheme="majorHAnsi" w:eastAsiaTheme="majorEastAsia" w:hAnsiTheme="majorHAnsi" w:cstheme="majorBidi"/>
-      <w:i/>
-      <w:iCs/>
-      <w:color w:val="404040" w:themeColor="text1" w:themeTint="BF"/>
-      <w:sz w:val="20"/>
-      <w:szCs w:val="20"/>
-    </w:rPr>
-  </w:style>
-  <w:style w:type="character" w:default="1" w:styleId="DefaultParagraphFont">
-    <w:name w:val="Default Paragraph Font"/>
-    <w:uiPriority w:val="1"/>
-    <w:semiHidden/>
-    <w:unhideWhenUsed/>
-  </w:style>
-  <w:style w:type="table" w:default="1" w:styleId="TableNormal">
-    <w:name w:val="Normal Table"/>
-    <w:uiPriority w:val="99"/>
-    <w:semiHidden/>
-    <w:unhideWhenUsed/>
-    <w:tblPr>
-      <w:tblInd w:w="0" w:type="dxa"/>
-      <w:tblCellMar>
-        <w:top w:w="0" w:type="dxa"/>
-        <w:left w:w="108" w:type="dxa"/>
-        <w:bottom w:w="0" w:type="dxa"/>
-        <w:right w:w="108" w:type="dxa"/>
-      </w:tblCellMar>
-    </w:tblPr>
-  </w:style>
-  <w:style w:type="numbering" w:default="1" w:styleId="NoList">
-    <w:name w:val="No List"/>
-    <w:uiPriority w:val="99"/>
-    <w:semiHidden/>
-    <w:unhideWhenUsed/>
-  </w:style>
-  <w:style w:type="paragraph" w:styleId="Header">
-    <w:name w:val="header"/>
-    <w:basedOn w:val="Normal"/>
-    <w:link w:val="HeaderChar"/>
-    <w:uiPriority w:val="99"/>
-    <w:unhideWhenUsed/>
-    <w:rsid w:val="00E46382"/>
-    <w:pPr>
-      <w:tabs>
-        <w:tab w:val="center" w:pos="4680"/>
-        <w:tab w:val="right" w:pos="9360"/>
-      </w:tabs>
-      <w:spacing w:after="0" w:line="240" w:lineRule="auto"/>
-    </w:pPr>
-  </w:style>
-  <w:style w:type="character" w:customStyle="1" w:styleId="HeaderChar">
-    <w:name w:val="Header Char"/>
-    <w:basedOn w:val="DefaultParagraphFont"/>
-    <w:link w:val="Header"/>
-    <w:uiPriority w:val="99"/>
-    <w:rsid w:val="00E46382"/>
-  </w:style>
-  <w:style w:type="paragraph" w:styleId="Footer">
-    <w:name w:val="footer"/>
-    <w:basedOn w:val="Normal"/>
-    <w:link w:val="FooterChar"/>
-    <w:uiPriority w:val="99"/>
-    <w:unhideWhenUsed/>
-    <w:rsid w:val="00E46382"/>
-    <w:pPr>
-      <w:tabs>
-        <w:tab w:val="center" w:pos="4680"/>
-        <w:tab w:val="right" w:pos="9360"/>
-      </w:tabs>
-      <w:spacing w:after="0" w:line="240" w:lineRule="auto"/>
-    </w:pPr>
-  </w:style>
-  <w:style w:type="character" w:customStyle="1" w:styleId="FooterChar">
-    <w:name w:val="Footer Char"/>
-    <w:basedOn w:val="DefaultParagraphFont"/>
-    <w:link w:val="Footer"/>
-    <w:uiPriority w:val="99"/>
-    <w:rsid w:val="00E46382"/>
-  </w:style>
-  <w:style w:type="paragraph" w:styleId="NoSpacing">
-    <w:name w:val="No Spacing"/>
-    <w:link w:val="NoSpacingChar"/>
-    <w:uiPriority w:val="1"/>
-    <w:qFormat/>
-    <w:rsid w:val="00E46382"/>
-    <w:pPr>
-      <w:spacing w:after="0" w:line="240" w:lineRule="auto"/>
-    </w:pPr>
-  </w:style>
-  <w:style w:type="character" w:customStyle="1" w:styleId="NoSpacingChar">
-    <w:name w:val="No Spacing Char"/>
-    <w:basedOn w:val="DefaultParagraphFont"/>
-    <w:link w:val="NoSpacing"/>
-    <w:uiPriority w:val="1"/>
-    <w:rsid w:val="00E46382"/>
-    <w:rPr>
-      <w:lang w:val="en-US" w:eastAsia="en-US"/>
-    </w:rPr>
-  </w:style>
-  <w:style w:type="paragraph" w:styleId="BalloonText">
-    <w:name w:val="Balloon Text"/>
-    <w:basedOn w:val="Normal"/>
-    <w:link w:val="BalloonTextChar"/>
-    <w:uiPriority w:val="99"/>
-    <w:semiHidden/>
-    <w:unhideWhenUsed/>
-    <w:rsid w:val="00E46382"/>
-    <w:pPr>
-      <w:spacing w:after="0" w:line="240" w:lineRule="auto"/>
-    </w:pPr>
-    <w:rPr>
-      <w:rFonts w:ascii="Tahoma" w:hAnsi="Tahoma" w:cs="Tahoma"/>
-      <w:sz w:val="16"/>
-      <w:szCs w:val="16"/>
-    </w:rPr>
-  </w:style>
-  <w:style w:type="character" w:customStyle="1" w:styleId="BalloonTextChar">
-    <w:name w:val="Balloon Text Char"/>
-    <w:basedOn w:val="DefaultParagraphFont"/>
-    <w:link w:val="BalloonText"/>
-    <w:uiPriority w:val="99"/>
-    <w:semiHidden/>
-    <w:rsid w:val="00E46382"/>
-    <w:rPr>
-      <w:rFonts w:ascii="Tahoma" w:hAnsi="Tahoma" w:cs="Tahoma"/>
-      <w:sz w:val="16"/>
-      <w:szCs w:val="16"/>
-    </w:rPr>
-  </w:style>
-  <w:style w:type="paragraph" w:styleId="Title">
-    <w:name w:val="Title"/>
-    <w:basedOn w:val="Normal"/>
-    <w:link w:val="TitleChar"/>
-    <w:qFormat/>
-    <w:rsid w:val="00E46382"/>
-    <w:pPr>
-      <w:spacing w:before="120" w:after="60" w:line="240" w:lineRule="auto"/>
-    </w:pPr>
-    <w:rPr>
-      <w:rFonts w:ascii="Tahoma" w:eastAsia="Times New Roman" w:hAnsi="Tahoma" w:cs="Times New Roman"/>
-      <w:bCs/>
-      <w:noProof/>
-      <w:kern w:val="28"/>
-      <w:sz w:val="32"/>
-      <w:szCs w:val="32"/>
-    </w:rPr>
-  </w:style>
-  <w:style w:type="character" w:customStyle="1" w:styleId="TitleChar">
-    <w:name w:val="Title Char"/>
-    <w:basedOn w:val="DefaultParagraphFont"/>
-    <w:link w:val="Title"/>
-    <w:rsid w:val="00E46382"/>
-    <w:rPr>
-      <w:rFonts w:ascii="Tahoma" w:eastAsia="Times New Roman" w:hAnsi="Tahoma" w:cs="Times New Roman"/>
-      <w:bCs/>
-      <w:noProof/>
-      <w:kern w:val="28"/>
-      <w:sz w:val="32"/>
-      <w:szCs w:val="32"/>
-      <w:lang w:eastAsia="en-US"/>
-    </w:rPr>
-  </w:style>
-  <w:style w:type="paragraph" w:customStyle="1" w:styleId="TableText">
-    <w:name w:val="Table Text"/>
-    <w:basedOn w:val="Normal"/>
-    <w:rsid w:val="00E46382"/>
-    <w:pPr>
-      <w:spacing w:before="60" w:after="60" w:line="240" w:lineRule="auto"/>
-    </w:pPr>
-    <w:rPr>
-      <w:rFonts w:ascii="Arial" w:eastAsia="Times New Roman" w:hAnsi="Arial" w:cs="Times New Roman"/>
-      <w:noProof/>
-      <w:spacing w:val="-5"/>
-      <w:sz w:val="16"/>
-      <w:szCs w:val="20"/>
-      <w:lang w:val="en-GB"/>
-    </w:rPr>
-  </w:style>
-  <w:style w:type="paragraph" w:customStyle="1" w:styleId="TableTextHeaderCentered">
-    <w:name w:val="Table Text Header Centered"/>
-    <w:basedOn w:val="Normal"/>
-    <w:rsid w:val="00E46382"/>
-    <w:pPr>
-      <w:spacing w:before="120" w:after="120" w:line="240" w:lineRule="auto"/>
-      <w:jc w:val="center"/>
-    </w:pPr>
-    <w:rPr>
-      <w:rFonts w:ascii="Tahoma" w:eastAsia="Times New Roman" w:hAnsi="Tahoma" w:cs="Times New Roman"/>
-      <w:noProof/>
-      <w:color w:val="FFFFFF"/>
-      <w:spacing w:val="-5"/>
-      <w:sz w:val="16"/>
-      <w:szCs w:val="16"/>
-      <w:lang w:val="en-GB"/>
-    </w:rPr>
-  </w:style>
-  <w:style w:type="table" w:styleId="TableGrid">
-    <w:name w:val="Table Grid"/>
-    <w:basedOn w:val="TableNormal"/>
-    <w:uiPriority w:val="39"/>
-    <w:rsid w:val="005F31DB"/>
-    <w:pPr>
-      <w:spacing w:after="0" w:line="240" w:lineRule="auto"/>
-    </w:pPr>
-    <w:rPr>
-      <w:rFonts w:ascii="Arial" w:hAnsi="Arial"/>
-    </w:rPr>
-    <w:tblPr>
-      <w:tblBorders>
-        <w:top w:val="single" w:sz="4" w:space="0" w:color="000000" w:themeColor="text1"/>
-        <w:left w:val="single" w:sz="4" w:space="0" w:color="000000" w:themeColor="text1"/>
-        <w:bottom w:val="single" w:sz="4" w:space="0" w:color="000000" w:themeColor="text1"/>
-        <w:right w:val="single" w:sz="4" w:space="0" w:color="000000" w:themeColor="text1"/>
-        <w:insideH w:val="single" w:sz="4" w:space="0" w:color="000000" w:themeColor="text1"/>
-        <w:insideV w:val="single" w:sz="4" w:space="0" w:color="000000" w:themeColor="text1"/>
-      </w:tblBorders>
-    </w:tblPr>
-    <w:tblStylePr w:type="firstRow">
-      <w:pPr>
-        <w:jc w:val="center"/>
-      </w:pPr>
-      <w:rPr>
-        <w:rFonts w:ascii="Arial" w:hAnsi="Arial"/>
-        <w:b/>
-        <w:sz w:val="22"/>
-      </w:rPr>
-      <w:tblPr/>
-      <w:tcPr>
-        <w:shd w:val="clear" w:color="auto" w:fill="BFBFBF" w:themeFill="background1" w:themeFillShade="BF"/>
-        <w:vAlign w:val="center"/>
-      </w:tcPr>
-    </w:tblStylePr>
-  </w:style>
-  <w:style w:type="table" w:customStyle="1" w:styleId="Style1">
-    <w:name w:val="Style1"/>
-    <w:basedOn w:val="TableNormal"/>
-    <w:uiPriority w:val="99"/>
-    <w:qFormat/>
-    <w:rsid w:val="00D77BAC"/>
-    <w:pPr>
-      <w:spacing w:after="0" w:line="240" w:lineRule="auto"/>
-    </w:pPr>
-    <w:rPr>
-      <w:rFonts w:ascii="Arial" w:hAnsi="Arial"/>
-    </w:rPr>
-    <w:tblPr/>
-  </w:style>
-  <w:style w:type="table" w:customStyle="1" w:styleId="BAStyle">
-    <w:name w:val="BA Style"/>
-    <w:basedOn w:val="TableNormal"/>
-    <w:uiPriority w:val="99"/>
-    <w:qFormat/>
-    <w:rsid w:val="00D77BAC"/>
-    <w:pPr>
-      <w:spacing w:after="0" w:line="240" w:lineRule="auto"/>
-    </w:pPr>
-    <w:rPr>
-      <w:rFonts w:ascii="Arial" w:hAnsi="Arial"/>
-    </w:rPr>
-    <w:tblPr/>
-  </w:style>
-  <w:style w:type="character" w:styleId="PlaceholderText">
-    <w:name w:val="Placeholder Text"/>
-    <w:basedOn w:val="DefaultParagraphFont"/>
-    <w:uiPriority w:val="99"/>
-    <w:semiHidden/>
-    <w:rsid w:val="00D77BAC"/>
-    <w:rPr>
-      <w:color w:val="808080"/>
-    </w:rPr>
-  </w:style>
-  <w:style w:type="character" w:customStyle="1" w:styleId="Heading1Char">
-    <w:name w:val="Heading 1 Char"/>
-    <w:basedOn w:val="DefaultParagraphFont"/>
-    <w:link w:val="Heading1"/>
-    <w:uiPriority w:val="9"/>
-    <w:rsid w:val="00765EF2"/>
-    <w:rPr>
-      <w:rFonts w:ascii="Arial" w:eastAsiaTheme="majorEastAsia" w:hAnsi="Arial" w:cstheme="majorBidi"/>
-      <w:b/>
-      <w:bCs/>
-      <w:sz w:val="28"/>
-      <w:szCs w:val="28"/>
-    </w:rPr>
-  </w:style>
-  <w:style w:type="character" w:customStyle="1" w:styleId="Heading2Char">
-    <w:name w:val="Heading 2 Char"/>
-    <w:basedOn w:val="DefaultParagraphFont"/>
-    <w:link w:val="Heading2"/>
-    <w:uiPriority w:val="9"/>
-    <w:rsid w:val="00765EF2"/>
-    <w:rPr>
-      <w:rFonts w:ascii="Arial" w:eastAsiaTheme="majorEastAsia" w:hAnsi="Arial" w:cstheme="majorBidi"/>
-      <w:b/>
-      <w:bCs/>
-      <w:sz w:val="24"/>
-      <w:szCs w:val="26"/>
-    </w:rPr>
-  </w:style>
-  <w:style w:type="character" w:customStyle="1" w:styleId="Heading3Char">
-    <w:name w:val="Heading 3 Char"/>
-    <w:basedOn w:val="DefaultParagraphFont"/>
-    <w:link w:val="Heading3"/>
-    <w:uiPriority w:val="9"/>
-    <w:rsid w:val="00B07CCD"/>
-    <w:rPr>
-      <w:rFonts w:ascii="Arial" w:eastAsiaTheme="majorEastAsia" w:hAnsi="Arial" w:cstheme="majorBidi"/>
-      <w:bCs/>
-    </w:rPr>
-  </w:style>
-  <w:style w:type="character" w:customStyle="1" w:styleId="Heading4Char">
-    <w:name w:val="Heading 4 Char"/>
-    <w:basedOn w:val="DefaultParagraphFont"/>
-    <w:link w:val="Heading4"/>
-    <w:uiPriority w:val="9"/>
-    <w:semiHidden/>
-    <w:rsid w:val="00765EF2"/>
-    <w:rPr>
-      <w:rFonts w:asciiTheme="majorHAnsi" w:eastAsiaTheme="majorEastAsia" w:hAnsiTheme="majorHAnsi" w:cstheme="majorBidi"/>
-      <w:b/>
-      <w:bCs/>
-      <w:i/>
-      <w:iCs/>
-      <w:color w:val="4F81BD" w:themeColor="accent1"/>
-    </w:rPr>
-  </w:style>
-  <w:style w:type="character" w:customStyle="1" w:styleId="Heading5Char">
-    <w:name w:val="Heading 5 Char"/>
-    <w:basedOn w:val="DefaultParagraphFont"/>
-    <w:link w:val="Heading5"/>
-    <w:uiPriority w:val="9"/>
-    <w:semiHidden/>
-    <w:rsid w:val="00765EF2"/>
-    <w:rPr>
-      <w:rFonts w:asciiTheme="majorHAnsi" w:eastAsiaTheme="majorEastAsia" w:hAnsiTheme="majorHAnsi" w:cstheme="majorBidi"/>
-      <w:color w:val="243F60" w:themeColor="accent1" w:themeShade="7F"/>
-    </w:rPr>
-  </w:style>
-  <w:style w:type="character" w:customStyle="1" w:styleId="Heading6Char">
-    <w:name w:val="Heading 6 Char"/>
-    <w:basedOn w:val="DefaultParagraphFont"/>
-    <w:link w:val="Heading6"/>
-    <w:uiPriority w:val="9"/>
-    <w:semiHidden/>
-    <w:rsid w:val="00765EF2"/>
-    <w:rPr>
-      <w:rFonts w:asciiTheme="majorHAnsi" w:eastAsiaTheme="majorEastAsia" w:hAnsiTheme="majorHAnsi" w:cstheme="majorBidi"/>
-      <w:i/>
-      <w:iCs/>
-      <w:color w:val="243F60" w:themeColor="accent1" w:themeShade="7F"/>
-    </w:rPr>
-  </w:style>
-  <w:style w:type="character" w:customStyle="1" w:styleId="Heading7Char">
-    <w:name w:val="Heading 7 Char"/>
-    <w:basedOn w:val="DefaultParagraphFont"/>
-    <w:link w:val="Heading7"/>
-    <w:uiPriority w:val="9"/>
-    <w:semiHidden/>
-    <w:rsid w:val="00765EF2"/>
-    <w:rPr>
-      <w:rFonts w:asciiTheme="majorHAnsi" w:eastAsiaTheme="majorEastAsia" w:hAnsiTheme="majorHAnsi" w:cstheme="majorBidi"/>
-      <w:i/>
-      <w:iCs/>
-      <w:color w:val="404040" w:themeColor="text1" w:themeTint="BF"/>
-    </w:rPr>
-  </w:style>
-  <w:style w:type="character" w:customStyle="1" w:styleId="Heading8Char">
-    <w:name w:val="Heading 8 Char"/>
-    <w:basedOn w:val="DefaultParagraphFont"/>
-    <w:link w:val="Heading8"/>
-    <w:uiPriority w:val="9"/>
-    <w:semiHidden/>
-    <w:rsid w:val="00765EF2"/>
-    <w:rPr>
-      <w:rFonts w:asciiTheme="majorHAnsi" w:eastAsiaTheme="majorEastAsia" w:hAnsiTheme="majorHAnsi" w:cstheme="majorBidi"/>
-      <w:color w:val="404040" w:themeColor="text1" w:themeTint="BF"/>
-      <w:sz w:val="20"/>
-      <w:szCs w:val="20"/>
-    </w:rPr>
-  </w:style>
-  <w:style w:type="character" w:customStyle="1" w:styleId="Heading9Char">
-    <w:name w:val="Heading 9 Char"/>
-    <w:basedOn w:val="DefaultParagraphFont"/>
-    <w:link w:val="Heading9"/>
-    <w:uiPriority w:val="9"/>
-    <w:semiHidden/>
-    <w:rsid w:val="00765EF2"/>
-    <w:rPr>
-      <w:rFonts w:asciiTheme="majorHAnsi" w:eastAsiaTheme="majorEastAsia" w:hAnsiTheme="majorHAnsi" w:cstheme="majorBidi"/>
-      <w:i/>
-      <w:iCs/>
-      <w:color w:val="404040" w:themeColor="text1" w:themeTint="BF"/>
-      <w:sz w:val="20"/>
-      <w:szCs w:val="20"/>
-    </w:rPr>
-  </w:style>
-  <w:style w:type="paragraph" w:customStyle="1" w:styleId="InfoBlue">
-    <w:name w:val="InfoBlue"/>
-    <w:basedOn w:val="Normal"/>
-    <w:next w:val="BodyText"/>
-    <w:autoRedefine/>
-    <w:rsid w:val="00DD0700"/>
-    <w:pPr>
-      <w:widowControl w:val="0"/>
-      <w:tabs>
-        <w:tab w:val="left" w:pos="162"/>
-        <w:tab w:val="left" w:pos="709"/>
-      </w:tabs>
-      <w:spacing w:before="120" w:after="0" w:line="240" w:lineRule="atLeast"/>
-      <w:ind w:left="709"/>
-    </w:pPr>
-    <w:rPr>
-      <w:rFonts w:ascii="Times New Roman" w:eastAsia="Times New Roman" w:hAnsi="Times New Roman" w:cs="Times New Roman"/>
-      <w:i/>
-      <w:color w:val="0000FF"/>
-      <w:sz w:val="20"/>
-      <w:szCs w:val="20"/>
-    </w:rPr>
-  </w:style>
-  <w:style w:type="paragraph" w:styleId="BodyText">
-    <w:name w:val="Body Text"/>
-    <w:basedOn w:val="Normal"/>
-    <w:link w:val="BodyTextChar"/>
-    <w:uiPriority w:val="99"/>
-    <w:semiHidden/>
-    <w:unhideWhenUsed/>
-    <w:rsid w:val="00DD0700"/>
-    <w:pPr>
-      <w:spacing w:after="120"/>
-    </w:pPr>
-  </w:style>
-  <w:style w:type="character" w:customStyle="1" w:styleId="BodyTextChar">
-    <w:name w:val="Body Text Char"/>
-    <w:basedOn w:val="DefaultParagraphFont"/>
-    <w:link w:val="BodyText"/>
-    <w:uiPriority w:val="99"/>
-    <w:semiHidden/>
-    <w:rsid w:val="00DD0700"/>
-  </w:style>
-  <w:style w:type="paragraph" w:styleId="TOCHeading">
-    <w:name w:val="TOC Heading"/>
-    <w:basedOn w:val="Heading1"/>
-    <w:next w:val="Normal"/>
-    <w:uiPriority w:val="39"/>
-    <w:semiHidden/>
-    <w:unhideWhenUsed/>
-    <w:qFormat/>
-    <w:rsid w:val="003322C7"/>
-    <w:pPr>
-      <w:numPr>
-        <w:numId w:val="0"/>
-      </w:numPr>
-      <w:outlineLvl w:val="9"/>
-    </w:pPr>
-    <w:rPr>
-      <w:rFonts w:asciiTheme="majorHAnsi" w:hAnsiTheme="majorHAnsi"/>
-      <w:color w:val="365F91" w:themeColor="accent1" w:themeShade="BF"/>
-    </w:rPr>
-  </w:style>
-  <w:style w:type="paragraph" w:styleId="TOC1">
-    <w:name w:val="toc 1"/>
-    <w:basedOn w:val="Normal"/>
-    <w:next w:val="Normal"/>
-    <w:autoRedefine/>
-    <w:uiPriority w:val="39"/>
-    <w:unhideWhenUsed/>
-    <w:rsid w:val="003322C7"/>
-    <w:pPr>
-      <w:spacing w:after="100"/>
-    </w:pPr>
-  </w:style>
-  <w:style w:type="paragraph" w:styleId="TOC2">
-    <w:name w:val="toc 2"/>
-    <w:basedOn w:val="Normal"/>
-    <w:next w:val="Normal"/>
-    <w:autoRedefine/>
-    <w:uiPriority w:val="39"/>
-    <w:unhideWhenUsed/>
-    <w:rsid w:val="003322C7"/>
-    <w:pPr>
-      <w:spacing w:after="100"/>
-      <w:ind w:left="220"/>
-    </w:pPr>
-  </w:style>
-  <w:style w:type="paragraph" w:styleId="TOC3">
-    <w:name w:val="toc 3"/>
-    <w:basedOn w:val="Normal"/>
-    <w:next w:val="Normal"/>
-    <w:autoRedefine/>
-    <w:uiPriority w:val="39"/>
-    <w:unhideWhenUsed/>
-    <w:rsid w:val="003322C7"/>
-    <w:pPr>
-      <w:spacing w:after="100"/>
-      <w:ind w:left="440"/>
-    </w:pPr>
-  </w:style>
-  <w:style w:type="character" w:styleId="Hyperlink">
-    <w:name w:val="Hyperlink"/>
-    <w:basedOn w:val="DefaultParagraphFont"/>
-    <w:uiPriority w:val="99"/>
-    <w:unhideWhenUsed/>
-    <w:rsid w:val="003322C7"/>
-    <w:rPr>
-      <w:color w:val="0000FF" w:themeColor="hyperlink"/>
-      <w:u w:val="single"/>
-    </w:rPr>
-  </w:style>
-  <w:style w:type="paragraph" w:styleId="Caption">
-    <w:name w:val="caption"/>
-    <w:basedOn w:val="Normal"/>
-    <w:next w:val="Normal"/>
-    <w:uiPriority w:val="35"/>
-    <w:unhideWhenUsed/>
-    <w:qFormat/>
-    <w:rsid w:val="005870DE"/>
-    <w:pPr>
-      <w:spacing w:line="240" w:lineRule="auto"/>
-      <w:jc w:val="center"/>
-    </w:pPr>
-    <w:rPr>
-      <w:rFonts w:ascii="Arial" w:hAnsi="Arial"/>
-      <w:b/>
-      <w:bCs/>
-      <w:sz w:val="18"/>
-      <w:szCs w:val="18"/>
-    </w:rPr>
-  </w:style>
-  <w:style w:type="paragraph" w:customStyle="1" w:styleId="Template">
-    <w:name w:val="Template"/>
-    <w:basedOn w:val="Normal"/>
-    <w:link w:val="TemplateChar"/>
-    <w:qFormat/>
-    <w:rsid w:val="0072022C"/>
-    <w:pPr>
-      <w:spacing w:after="160" w:line="259" w:lineRule="auto"/>
-    </w:pPr>
-    <w:rPr>
-      <w:rFonts w:ascii="Arial" w:eastAsiaTheme="minorHAnsi" w:hAnsi="Arial"/>
-      <w:i/>
-      <w:color w:val="943634" w:themeColor="accent2" w:themeShade="BF"/>
-      <w:lang w:val="en-AU"/>
-    </w:rPr>
-  </w:style>
-  <w:style w:type="character" w:customStyle="1" w:styleId="TemplateChar">
-    <w:name w:val="Template Char"/>
-    <w:basedOn w:val="DefaultParagraphFont"/>
-    <w:link w:val="Template"/>
-    <w:rsid w:val="0072022C"/>
-    <w:rPr>
-      <w:rFonts w:ascii="Arial" w:eastAsiaTheme="minorHAnsi" w:hAnsi="Arial"/>
-      <w:i/>
-      <w:color w:val="943634" w:themeColor="accent2" w:themeShade="BF"/>
-      <w:lang w:val="en-AU"/>
-    </w:rPr>
   </w:style>
 </w:styles>
 </file>

</xml_diff>